<commit_message>
added literature review outline text file
</commit_message>
<xml_diff>
--- a/Project Documentation/void_main_B.Tech.docx
+++ b/Project Documentation/void_main_B.Tech.docx
@@ -5,6 +5,7 @@
     <w:p>
       <w:pPr>
         <w:spacing w:line="480" w:lineRule="auto"/>
+        <w:jc w:val="center"/>
         <w:rPr>
           <w:rFonts w:cs="Times New Roman"/>
           <w:b/>
@@ -25,17 +26,19 @@
     <w:p>
       <w:pPr>
         <w:spacing w:line="480" w:lineRule="auto"/>
-        <w:rPr>
-          <w:rFonts w:cs="Times New Roman"/>
-          <w:b/>
-          <w:sz w:val="28"/>
-          <w:szCs w:val="28"/>
-        </w:rPr>
-      </w:pPr>
-    </w:p>
-    <w:p>
-      <w:pPr>
-        <w:spacing w:line="480" w:lineRule="auto"/>
+        <w:jc w:val="center"/>
+        <w:rPr>
+          <w:rFonts w:cs="Times New Roman"/>
+          <w:b/>
+          <w:sz w:val="28"/>
+          <w:szCs w:val="28"/>
+        </w:rPr>
+      </w:pPr>
+    </w:p>
+    <w:p>
+      <w:pPr>
+        <w:spacing w:line="480" w:lineRule="auto"/>
+        <w:jc w:val="center"/>
         <w:rPr>
           <w:rFonts w:cs="Times New Roman"/>
           <w:b/>
@@ -56,6 +59,7 @@
     <w:p>
       <w:pPr>
         <w:spacing w:line="480" w:lineRule="auto"/>
+        <w:jc w:val="center"/>
         <w:rPr>
           <w:rFonts w:cs="Times New Roman"/>
           <w:b/>
@@ -67,26 +71,28 @@
     <w:p>
       <w:pPr>
         <w:spacing w:after="0" w:line="240" w:lineRule="auto"/>
-        <w:rPr>
-          <w:rFonts w:cs="Times New Roman"/>
-          <w:b/>
-          <w:sz w:val="28"/>
-          <w:szCs w:val="28"/>
-        </w:rPr>
-      </w:pPr>
-      <w:r>
-        <w:rPr>
-          <w:rFonts w:cs="Times New Roman"/>
-          <w:b/>
-          <w:sz w:val="28"/>
-          <w:szCs w:val="28"/>
-        </w:rPr>
-        <w:t xml:space="preserve">AKINDEERE ZAINAB ABIKE </w:t>
+        <w:jc w:val="center"/>
+        <w:rPr>
+          <w:rFonts w:cs="Times New Roman"/>
+          <w:b/>
+          <w:sz w:val="28"/>
+          <w:szCs w:val="28"/>
+        </w:rPr>
+      </w:pPr>
+      <w:r>
+        <w:rPr>
+          <w:rFonts w:cs="Times New Roman"/>
+          <w:b/>
+          <w:sz w:val="28"/>
+          <w:szCs w:val="28"/>
+        </w:rPr>
+        <w:t>AKINDEERE ZAINAB ABIKE</w:t>
       </w:r>
     </w:p>
     <w:p>
       <w:pPr>
         <w:spacing w:after="0" w:line="240" w:lineRule="auto"/>
+        <w:jc w:val="center"/>
         <w:rPr>
           <w:rFonts w:cs="Times New Roman"/>
           <w:b/>
@@ -107,17 +113,19 @@
     <w:p>
       <w:pPr>
         <w:spacing w:after="0" w:line="240" w:lineRule="auto"/>
-        <w:rPr>
-          <w:rFonts w:cs="Times New Roman"/>
-          <w:b/>
-          <w:sz w:val="28"/>
-          <w:szCs w:val="28"/>
-        </w:rPr>
-      </w:pPr>
-    </w:p>
-    <w:p>
-      <w:pPr>
-        <w:spacing w:line="480" w:lineRule="auto"/>
+        <w:jc w:val="center"/>
+        <w:rPr>
+          <w:rFonts w:cs="Times New Roman"/>
+          <w:b/>
+          <w:sz w:val="28"/>
+          <w:szCs w:val="28"/>
+        </w:rPr>
+      </w:pPr>
+    </w:p>
+    <w:p>
+      <w:pPr>
+        <w:spacing w:line="480" w:lineRule="auto"/>
+        <w:jc w:val="center"/>
         <w:rPr>
           <w:rFonts w:cs="Times New Roman"/>
           <w:b/>
@@ -129,46 +137,49 @@
     <w:p>
       <w:pPr>
         <w:spacing w:line="240" w:lineRule="auto"/>
-        <w:rPr>
-          <w:rFonts w:cs="Times New Roman"/>
-          <w:b/>
-          <w:sz w:val="28"/>
-          <w:szCs w:val="28"/>
-        </w:rPr>
-      </w:pPr>
-      <w:r>
-        <w:rPr>
-          <w:rFonts w:cs="Times New Roman"/>
-          <w:b/>
-          <w:sz w:val="28"/>
-          <w:szCs w:val="28"/>
-        </w:rPr>
-        <w:t xml:space="preserve">A RESEARCH PROJECT SUBMITTED TO </w:t>
+        <w:jc w:val="center"/>
+        <w:rPr>
+          <w:rFonts w:cs="Times New Roman"/>
+          <w:b/>
+          <w:sz w:val="28"/>
+          <w:szCs w:val="28"/>
+        </w:rPr>
+      </w:pPr>
+      <w:r>
+        <w:rPr>
+          <w:rFonts w:cs="Times New Roman"/>
+          <w:b/>
+          <w:sz w:val="28"/>
+          <w:szCs w:val="28"/>
+        </w:rPr>
+        <w:t>A RESEARCH PROJECT SUBMITTED TO</w:t>
       </w:r>
     </w:p>
     <w:p>
       <w:pPr>
         <w:spacing w:line="240" w:lineRule="auto"/>
-        <w:rPr>
-          <w:rFonts w:cs="Times New Roman"/>
-          <w:b/>
-          <w:sz w:val="28"/>
-          <w:szCs w:val="28"/>
-        </w:rPr>
-      </w:pPr>
-      <w:r>
-        <w:rPr>
-          <w:rFonts w:cs="Times New Roman"/>
-          <w:b/>
-          <w:sz w:val="28"/>
-          <w:szCs w:val="28"/>
-        </w:rPr>
-        <w:t xml:space="preserve">THE DEPARTMENT OF TRANSPORT MANAGEMENT </w:t>
+        <w:jc w:val="center"/>
+        <w:rPr>
+          <w:rFonts w:cs="Times New Roman"/>
+          <w:b/>
+          <w:sz w:val="28"/>
+          <w:szCs w:val="28"/>
+        </w:rPr>
+      </w:pPr>
+      <w:r>
+        <w:rPr>
+          <w:rFonts w:cs="Times New Roman"/>
+          <w:b/>
+          <w:sz w:val="28"/>
+          <w:szCs w:val="28"/>
+        </w:rPr>
+        <w:t>THE DEPARTMENT OF TRANSPORT MANAGEMENT</w:t>
       </w:r>
     </w:p>
     <w:p>
       <w:pPr>
         <w:spacing w:line="240" w:lineRule="auto"/>
+        <w:jc w:val="center"/>
         <w:rPr>
           <w:rFonts w:cs="Times New Roman"/>
           <w:b/>
@@ -189,6 +200,7 @@
     <w:p>
       <w:pPr>
         <w:spacing w:line="240" w:lineRule="auto"/>
+        <w:jc w:val="center"/>
         <w:rPr>
           <w:rFonts w:cs="Times New Roman"/>
           <w:b/>
@@ -212,27 +224,28 @@
           <w:sz w:val="28"/>
           <w:szCs w:val="28"/>
         </w:rPr>
-        <w:t xml:space="preserve">NTOLA UNIVERSITY OF TECHNOLOGY </w:t>
+        <w:t>NTOLA UNIVERSITY OF TECHNOLOGY</w:t>
       </w:r>
     </w:p>
     <w:p>
       <w:pPr>
         <w:spacing w:line="240" w:lineRule="auto"/>
-        <w:rPr>
-          <w:rFonts w:cs="Times New Roman"/>
-          <w:b/>
-          <w:sz w:val="28"/>
-          <w:szCs w:val="28"/>
-        </w:rPr>
-      </w:pPr>
-      <w:r>
-        <w:rPr>
-          <w:rFonts w:cs="Times New Roman"/>
-          <w:b/>
-          <w:sz w:val="28"/>
-          <w:szCs w:val="28"/>
-        </w:rPr>
-        <w:t xml:space="preserve"> OGBOMOSO, </w:t>
+        <w:jc w:val="center"/>
+        <w:rPr>
+          <w:rFonts w:cs="Times New Roman"/>
+          <w:b/>
+          <w:sz w:val="28"/>
+          <w:szCs w:val="28"/>
+        </w:rPr>
+      </w:pPr>
+      <w:r>
+        <w:rPr>
+          <w:rFonts w:cs="Times New Roman"/>
+          <w:b/>
+          <w:sz w:val="28"/>
+          <w:szCs w:val="28"/>
+        </w:rPr>
+        <w:t xml:space="preserve">OGBOMOSO, </w:t>
       </w:r>
       <w:r>
         <w:rPr>
@@ -256,6 +269,7 @@
     <w:p>
       <w:pPr>
         <w:spacing w:line="480" w:lineRule="auto"/>
+        <w:jc w:val="center"/>
         <w:rPr>
           <w:rFonts w:cs="Times New Roman"/>
           <w:b/>
@@ -267,26 +281,28 @@
     <w:p>
       <w:pPr>
         <w:spacing w:line="240" w:lineRule="auto"/>
-        <w:rPr>
-          <w:rFonts w:cs="Times New Roman"/>
-          <w:b/>
-          <w:sz w:val="28"/>
-          <w:szCs w:val="28"/>
-        </w:rPr>
-      </w:pPr>
-      <w:r>
-        <w:rPr>
-          <w:rFonts w:cs="Times New Roman"/>
-          <w:b/>
-          <w:sz w:val="28"/>
-          <w:szCs w:val="28"/>
-        </w:rPr>
-        <w:t xml:space="preserve">IN PARTIAL FULFILMENT OF THE REQUIREMENTS FOR </w:t>
+        <w:jc w:val="center"/>
+        <w:rPr>
+          <w:rFonts w:cs="Times New Roman"/>
+          <w:b/>
+          <w:sz w:val="28"/>
+          <w:szCs w:val="28"/>
+        </w:rPr>
+      </w:pPr>
+      <w:r>
+        <w:rPr>
+          <w:rFonts w:cs="Times New Roman"/>
+          <w:b/>
+          <w:sz w:val="28"/>
+          <w:szCs w:val="28"/>
+        </w:rPr>
+        <w:t>IN PARTIAL FULFILMENT OF THE REQUIREMENTS FOR</w:t>
       </w:r>
     </w:p>
     <w:p>
       <w:pPr>
         <w:spacing w:line="240" w:lineRule="auto"/>
+        <w:jc w:val="center"/>
         <w:rPr>
           <w:rFonts w:cs="Times New Roman"/>
           <w:b/>
@@ -307,6 +323,7 @@
     <w:p>
       <w:pPr>
         <w:spacing w:line="240" w:lineRule="auto"/>
+        <w:jc w:val="center"/>
         <w:rPr>
           <w:rFonts w:cs="Times New Roman"/>
           <w:b/>
@@ -327,39 +344,43 @@
     <w:p>
       <w:pPr>
         <w:spacing w:line="480" w:lineRule="auto"/>
-        <w:rPr>
-          <w:rFonts w:cs="Times New Roman"/>
-          <w:b/>
-          <w:sz w:val="28"/>
-          <w:szCs w:val="28"/>
-        </w:rPr>
-      </w:pPr>
-    </w:p>
-    <w:p>
-      <w:pPr>
-        <w:spacing w:line="480" w:lineRule="auto"/>
-        <w:rPr>
-          <w:rFonts w:cs="Times New Roman"/>
-          <w:b/>
-          <w:sz w:val="28"/>
-          <w:szCs w:val="28"/>
-        </w:rPr>
-      </w:pPr>
-    </w:p>
-    <w:p>
-      <w:pPr>
-        <w:spacing w:line="480" w:lineRule="auto"/>
-        <w:rPr>
-          <w:rFonts w:cs="Times New Roman"/>
-          <w:b/>
-          <w:sz w:val="28"/>
-          <w:szCs w:val="28"/>
-        </w:rPr>
-      </w:pPr>
-    </w:p>
-    <w:p>
-      <w:pPr>
-        <w:spacing w:line="480" w:lineRule="auto"/>
+        <w:jc w:val="center"/>
+        <w:rPr>
+          <w:rFonts w:cs="Times New Roman"/>
+          <w:b/>
+          <w:sz w:val="28"/>
+          <w:szCs w:val="28"/>
+        </w:rPr>
+      </w:pPr>
+    </w:p>
+    <w:p>
+      <w:pPr>
+        <w:spacing w:line="480" w:lineRule="auto"/>
+        <w:jc w:val="center"/>
+        <w:rPr>
+          <w:rFonts w:cs="Times New Roman"/>
+          <w:b/>
+          <w:sz w:val="28"/>
+          <w:szCs w:val="28"/>
+        </w:rPr>
+      </w:pPr>
+    </w:p>
+    <w:p>
+      <w:pPr>
+        <w:spacing w:line="480" w:lineRule="auto"/>
+        <w:jc w:val="center"/>
+        <w:rPr>
+          <w:rFonts w:cs="Times New Roman"/>
+          <w:b/>
+          <w:sz w:val="28"/>
+          <w:szCs w:val="28"/>
+        </w:rPr>
+      </w:pPr>
+    </w:p>
+    <w:p>
+      <w:pPr>
+        <w:spacing w:line="480" w:lineRule="auto"/>
+        <w:jc w:val="center"/>
         <w:rPr>
           <w:rFonts w:cs="Times New Roman"/>
           <w:b/>
@@ -742,7 +763,7 @@
         <w:pStyle w:val="Heading1"/>
       </w:pPr>
       <w:bookmarkStart w:id="0" w:name="_Toc154993593"/>
-      <w:bookmarkStart w:id="1" w:name="_Toc154995247"/>
+      <w:bookmarkStart w:id="1" w:name="_Toc155076677"/>
       <w:r>
         <w:lastRenderedPageBreak/>
         <w:t>Dedication</w:t>
@@ -880,7 +901,6 @@
     <w:p>
       <w:pPr>
         <w:spacing w:line="360" w:lineRule="auto"/>
-        <w:jc w:val="both"/>
         <w:rPr>
           <w:rFonts w:cs="Times New Roman"/>
           <w:szCs w:val="24"/>
@@ -981,7 +1001,7 @@
           <w:r>
             <w:fldChar w:fldCharType="separate"/>
           </w:r>
-          <w:hyperlink w:anchor="_Toc154995247" w:history="1">
+          <w:hyperlink w:anchor="_Toc155076677" w:history="1">
             <w:r>
               <w:rPr>
                 <w:rStyle w:val="Hyperlink"/>
@@ -1008,7 +1028,7 @@
                 <w:noProof/>
                 <w:webHidden/>
               </w:rPr>
-              <w:instrText xml:space="preserve"> PAGEREF _Toc154995247 \h </w:instrText>
+              <w:instrText xml:space="preserve"> PAGEREF _Toc155076677 \h </w:instrText>
             </w:r>
             <w:r>
               <w:rPr>
@@ -1051,7 +1071,7 @@
               <w:sz w:val="22"/>
             </w:rPr>
           </w:pPr>
-          <w:hyperlink w:anchor="_Toc154995248" w:history="1">
+          <w:hyperlink w:anchor="_Toc155076678" w:history="1">
             <w:r>
               <w:rPr>
                 <w:rStyle w:val="Hyperlink"/>
@@ -1078,7 +1098,7 @@
                 <w:noProof/>
                 <w:webHidden/>
               </w:rPr>
-              <w:instrText xml:space="preserve"> PAGEREF _Toc154995248 \h </w:instrText>
+              <w:instrText xml:space="preserve"> PAGEREF _Toc155076678 \h </w:instrText>
             </w:r>
             <w:r>
               <w:rPr>
@@ -1121,7 +1141,7 @@
               <w:sz w:val="22"/>
             </w:rPr>
           </w:pPr>
-          <w:hyperlink w:anchor="_Toc154995249" w:history="1">
+          <w:hyperlink w:anchor="_Toc155076679" w:history="1">
             <w:r>
               <w:rPr>
                 <w:rStyle w:val="Hyperlink"/>
@@ -1148,7 +1168,7 @@
                 <w:noProof/>
                 <w:webHidden/>
               </w:rPr>
-              <w:instrText xml:space="preserve"> PAGEREF _Toc154995249 \h </w:instrText>
+              <w:instrText xml:space="preserve"> PAGEREF _Toc155076679 \h </w:instrText>
             </w:r>
             <w:r>
               <w:rPr>
@@ -1191,7 +1211,7 @@
               <w:sz w:val="22"/>
             </w:rPr>
           </w:pPr>
-          <w:hyperlink w:anchor="_Toc154995250" w:history="1">
+          <w:hyperlink w:anchor="_Toc155076680" w:history="1">
             <w:r>
               <w:rPr>
                 <w:rStyle w:val="Hyperlink"/>
@@ -1218,7 +1238,7 @@
                 <w:noProof/>
                 <w:webHidden/>
               </w:rPr>
-              <w:instrText xml:space="preserve"> PAGEREF _Toc154995250 \h </w:instrText>
+              <w:instrText xml:space="preserve"> PAGEREF _Toc155076680 \h </w:instrText>
             </w:r>
             <w:r>
               <w:rPr>
@@ -1261,7 +1281,7 @@
               <w:sz w:val="22"/>
             </w:rPr>
           </w:pPr>
-          <w:hyperlink w:anchor="_Toc154995251" w:history="1">
+          <w:hyperlink w:anchor="_Toc155076681" w:history="1">
             <w:r>
               <w:rPr>
                 <w:rStyle w:val="Hyperlink"/>
@@ -1288,7 +1308,7 @@
                 <w:noProof/>
                 <w:webHidden/>
               </w:rPr>
-              <w:instrText xml:space="preserve"> PAGEREF _Toc154995251 \h </w:instrText>
+              <w:instrText xml:space="preserve"> PAGEREF _Toc155076681 \h </w:instrText>
             </w:r>
             <w:r>
               <w:rPr>
@@ -1331,7 +1351,7 @@
               <w:sz w:val="22"/>
             </w:rPr>
           </w:pPr>
-          <w:hyperlink w:anchor="_Toc154995252" w:history="1">
+          <w:hyperlink w:anchor="_Toc155076682" w:history="1">
             <w:r>
               <w:rPr>
                 <w:rStyle w:val="Hyperlink"/>
@@ -1358,7 +1378,7 @@
                 <w:noProof/>
                 <w:webHidden/>
               </w:rPr>
-              <w:instrText xml:space="preserve"> PAGEREF _Toc154995252 \h </w:instrText>
+              <w:instrText xml:space="preserve"> PAGEREF _Toc155076682 \h </w:instrText>
             </w:r>
             <w:r>
               <w:rPr>
@@ -1379,6 +1399,284 @@
                 <w:webHidden/>
               </w:rPr>
               <w:t>9</w:t>
+            </w:r>
+            <w:r>
+              <w:rPr>
+                <w:noProof/>
+                <w:webHidden/>
+              </w:rPr>
+              <w:fldChar w:fldCharType="end"/>
+            </w:r>
+          </w:hyperlink>
+        </w:p>
+        <w:p>
+          <w:pPr>
+            <w:pStyle w:val="TOC2"/>
+            <w:tabs>
+              <w:tab w:val="right" w:pos="8522"/>
+            </w:tabs>
+            <w:rPr>
+              <w:rFonts w:asciiTheme="minorHAnsi" w:eastAsiaTheme="minorEastAsia" w:hAnsiTheme="minorHAnsi"/>
+              <w:noProof/>
+              <w:sz w:val="22"/>
+            </w:rPr>
+          </w:pPr>
+          <w:hyperlink w:anchor="_Toc155076683" w:history="1">
+            <w:r>
+              <w:rPr>
+                <w:rStyle w:val="Hyperlink"/>
+                <w:noProof/>
+              </w:rPr>
+              <w:t>1.1         Background of Study</w:t>
+            </w:r>
+            <w:r>
+              <w:rPr>
+                <w:noProof/>
+                <w:webHidden/>
+              </w:rPr>
+              <w:tab/>
+            </w:r>
+            <w:r>
+              <w:rPr>
+                <w:noProof/>
+                <w:webHidden/>
+              </w:rPr>
+              <w:fldChar w:fldCharType="begin"/>
+            </w:r>
+            <w:r>
+              <w:rPr>
+                <w:noProof/>
+                <w:webHidden/>
+              </w:rPr>
+              <w:instrText xml:space="preserve"> PAGEREF _Toc155076683 \h </w:instrText>
+            </w:r>
+            <w:r>
+              <w:rPr>
+                <w:noProof/>
+                <w:webHidden/>
+              </w:rPr>
+            </w:r>
+            <w:r>
+              <w:rPr>
+                <w:noProof/>
+                <w:webHidden/>
+              </w:rPr>
+              <w:fldChar w:fldCharType="separate"/>
+            </w:r>
+            <w:r>
+              <w:rPr>
+                <w:noProof/>
+                <w:webHidden/>
+              </w:rPr>
+              <w:t>9</w:t>
+            </w:r>
+            <w:r>
+              <w:rPr>
+                <w:noProof/>
+                <w:webHidden/>
+              </w:rPr>
+              <w:fldChar w:fldCharType="end"/>
+            </w:r>
+          </w:hyperlink>
+        </w:p>
+        <w:p>
+          <w:pPr>
+            <w:pStyle w:val="TOC2"/>
+            <w:tabs>
+              <w:tab w:val="right" w:pos="8522"/>
+            </w:tabs>
+            <w:rPr>
+              <w:rFonts w:asciiTheme="minorHAnsi" w:eastAsiaTheme="minorEastAsia" w:hAnsiTheme="minorHAnsi"/>
+              <w:noProof/>
+              <w:sz w:val="22"/>
+            </w:rPr>
+          </w:pPr>
+          <w:hyperlink w:anchor="_Toc155076684" w:history="1">
+            <w:r>
+              <w:rPr>
+                <w:rStyle w:val="Hyperlink"/>
+                <w:noProof/>
+              </w:rPr>
+              <w:t>1.2      Statement of Problem</w:t>
+            </w:r>
+            <w:r>
+              <w:rPr>
+                <w:noProof/>
+                <w:webHidden/>
+              </w:rPr>
+              <w:tab/>
+            </w:r>
+            <w:r>
+              <w:rPr>
+                <w:noProof/>
+                <w:webHidden/>
+              </w:rPr>
+              <w:fldChar w:fldCharType="begin"/>
+            </w:r>
+            <w:r>
+              <w:rPr>
+                <w:noProof/>
+                <w:webHidden/>
+              </w:rPr>
+              <w:instrText xml:space="preserve"> PAGEREF _Toc155076684 \h </w:instrText>
+            </w:r>
+            <w:r>
+              <w:rPr>
+                <w:noProof/>
+                <w:webHidden/>
+              </w:rPr>
+            </w:r>
+            <w:r>
+              <w:rPr>
+                <w:noProof/>
+                <w:webHidden/>
+              </w:rPr>
+              <w:fldChar w:fldCharType="separate"/>
+            </w:r>
+            <w:r>
+              <w:rPr>
+                <w:noProof/>
+                <w:webHidden/>
+              </w:rPr>
+              <w:t>11</w:t>
+            </w:r>
+            <w:r>
+              <w:rPr>
+                <w:noProof/>
+                <w:webHidden/>
+              </w:rPr>
+              <w:fldChar w:fldCharType="end"/>
+            </w:r>
+          </w:hyperlink>
+        </w:p>
+        <w:p>
+          <w:pPr>
+            <w:pStyle w:val="TOC3"/>
+            <w:tabs>
+              <w:tab w:val="right" w:pos="8522"/>
+            </w:tabs>
+            <w:rPr>
+              <w:noProof/>
+            </w:rPr>
+          </w:pPr>
+          <w:hyperlink w:anchor="_Toc155076685" w:history="1">
+            <w:r>
+              <w:rPr>
+                <w:rStyle w:val="Hyperlink"/>
+                <w:noProof/>
+              </w:rPr>
+              <w:t>1.3         Aim and Objectives</w:t>
+            </w:r>
+            <w:r>
+              <w:rPr>
+                <w:noProof/>
+                <w:webHidden/>
+              </w:rPr>
+              <w:tab/>
+            </w:r>
+            <w:r>
+              <w:rPr>
+                <w:noProof/>
+                <w:webHidden/>
+              </w:rPr>
+              <w:fldChar w:fldCharType="begin"/>
+            </w:r>
+            <w:r>
+              <w:rPr>
+                <w:noProof/>
+                <w:webHidden/>
+              </w:rPr>
+              <w:instrText xml:space="preserve"> PAGEREF _Toc155076685 \h </w:instrText>
+            </w:r>
+            <w:r>
+              <w:rPr>
+                <w:noProof/>
+                <w:webHidden/>
+              </w:rPr>
+            </w:r>
+            <w:r>
+              <w:rPr>
+                <w:noProof/>
+                <w:webHidden/>
+              </w:rPr>
+              <w:fldChar w:fldCharType="separate"/>
+            </w:r>
+            <w:r>
+              <w:rPr>
+                <w:noProof/>
+                <w:webHidden/>
+              </w:rPr>
+              <w:t>12</w:t>
+            </w:r>
+            <w:r>
+              <w:rPr>
+                <w:noProof/>
+                <w:webHidden/>
+              </w:rPr>
+              <w:fldChar w:fldCharType="end"/>
+            </w:r>
+          </w:hyperlink>
+        </w:p>
+        <w:p>
+          <w:pPr>
+            <w:pStyle w:val="TOC1"/>
+            <w:tabs>
+              <w:tab w:val="right" w:pos="8522"/>
+            </w:tabs>
+            <w:rPr>
+              <w:rFonts w:asciiTheme="minorHAnsi" w:eastAsiaTheme="minorEastAsia" w:hAnsiTheme="minorHAnsi"/>
+              <w:noProof/>
+              <w:sz w:val="22"/>
+            </w:rPr>
+          </w:pPr>
+          <w:hyperlink w:anchor="_Toc155076686" w:history="1">
+            <w:r>
+              <w:rPr>
+                <w:rStyle w:val="Hyperlink"/>
+                <w:noProof/>
+              </w:rPr>
+              <w:t>REFERENCES</w:t>
+            </w:r>
+            <w:r>
+              <w:rPr>
+                <w:noProof/>
+                <w:webHidden/>
+              </w:rPr>
+              <w:tab/>
+            </w:r>
+            <w:r>
+              <w:rPr>
+                <w:noProof/>
+                <w:webHidden/>
+              </w:rPr>
+              <w:fldChar w:fldCharType="begin"/>
+            </w:r>
+            <w:r>
+              <w:rPr>
+                <w:noProof/>
+                <w:webHidden/>
+              </w:rPr>
+              <w:instrText xml:space="preserve"> PAGEREF _Toc155076686 \h </w:instrText>
+            </w:r>
+            <w:r>
+              <w:rPr>
+                <w:noProof/>
+                <w:webHidden/>
+              </w:rPr>
+            </w:r>
+            <w:r>
+              <w:rPr>
+                <w:noProof/>
+                <w:webHidden/>
+              </w:rPr>
+              <w:fldChar w:fldCharType="separate"/>
+            </w:r>
+            <w:r>
+              <w:rPr>
+                <w:noProof/>
+                <w:webHidden/>
+              </w:rPr>
+              <w:t>20</w:t>
             </w:r>
             <w:r>
               <w:rPr>
@@ -1407,7 +1705,6 @@
         <w:tabs>
           <w:tab w:val="right" w:pos="8522"/>
         </w:tabs>
-        <w:jc w:val="both"/>
       </w:pPr>
       <w:r>
         <w:fldChar w:fldCharType="begin"/>
@@ -1434,7 +1731,7 @@
       <w:pPr>
         <w:pStyle w:val="Heading1"/>
       </w:pPr>
-      <w:bookmarkStart w:id="2" w:name="_Toc154995248"/>
+      <w:bookmarkStart w:id="2" w:name="_Toc155076678"/>
       <w:r>
         <w:lastRenderedPageBreak/>
         <w:t>List of Tables</w:t>
@@ -1448,7 +1745,7 @@
       <w:pPr>
         <w:pStyle w:val="Heading1"/>
       </w:pPr>
-      <w:bookmarkStart w:id="3" w:name="_Toc154995249"/>
+      <w:bookmarkStart w:id="3" w:name="_Toc155076679"/>
       <w:r>
         <w:lastRenderedPageBreak/>
         <w:t>List of Figures</w:t>
@@ -1472,7 +1769,7 @@
       <w:pPr>
         <w:pStyle w:val="Heading1"/>
       </w:pPr>
-      <w:bookmarkStart w:id="4" w:name="_Toc154995250"/>
+      <w:bookmarkStart w:id="4" w:name="_Toc155076680"/>
       <w:r>
         <w:lastRenderedPageBreak/>
         <w:t>Abstract</w:t>
@@ -1482,7 +1779,6 @@
     <w:p>
       <w:pPr>
         <w:spacing w:line="240" w:lineRule="auto"/>
-        <w:jc w:val="both"/>
         <w:rPr>
           <w:rFonts w:cs="Times New Roman"/>
           <w:szCs w:val="24"/>
@@ -1565,7 +1861,7 @@
         <w:pStyle w:val="Heading1"/>
         <w:spacing w:line="480" w:lineRule="auto"/>
       </w:pPr>
-      <w:bookmarkStart w:id="5" w:name="_Toc154995251"/>
+      <w:bookmarkStart w:id="5" w:name="_Toc155076681"/>
       <w:r>
         <w:lastRenderedPageBreak/>
         <w:t>CHAPTER ONE</w:t>
@@ -1582,7 +1878,7 @@
           <w:b/>
         </w:rPr>
       </w:pPr>
-      <w:bookmarkStart w:id="6" w:name="_Toc154995252"/>
+      <w:bookmarkStart w:id="6" w:name="_Toc155076682"/>
       <w:r>
         <w:t xml:space="preserve">1.0                                      </w:t>
       </w:r>
@@ -1603,50 +1899,30 @@
     </w:p>
     <w:p>
       <w:pPr>
-        <w:jc w:val="both"/>
-        <w:rPr>
-          <w:b/>
-          <w:bCs/>
-        </w:rPr>
-      </w:pPr>
-      <w:r>
-        <w:rPr>
-          <w:b/>
-          <w:bCs/>
-        </w:rPr>
+        <w:pStyle w:val="Heading2"/>
+        <w:spacing w:line="480" w:lineRule="auto"/>
+      </w:pPr>
+      <w:bookmarkStart w:id="7" w:name="_Toc155076683"/>
+      <w:r>
         <w:t>1.1</w:t>
       </w:r>
       <w:r>
-        <w:rPr>
-          <w:b/>
-          <w:bCs/>
-        </w:rPr>
-        <w:t xml:space="preserve">        </w:t>
-      </w:r>
-      <w:r>
-        <w:rPr>
-          <w:b/>
-          <w:bCs/>
-        </w:rPr>
-        <w:t xml:space="preserve"> Background of Study</w:t>
-      </w:r>
-    </w:p>
-    <w:p>
-      <w:pPr>
-        <w:spacing w:line="480" w:lineRule="auto"/>
-        <w:jc w:val="both"/>
+        <w:t xml:space="preserve">         </w:t>
+      </w:r>
+      <w:r>
+        <w:t>Background of Study</w:t>
+      </w:r>
+      <w:bookmarkEnd w:id="7"/>
+    </w:p>
+    <w:p>
+      <w:pPr>
+        <w:spacing w:line="480" w:lineRule="auto"/>
       </w:pPr>
       <w:r>
         <w:t>Roads play a pivotal role in sustainable development, particularly in the context of agricultural growth and rural revitalization. They act as essential conduits, facilitating the movement of goods, services, and people crucial to agricultural production. Efficient road networks enable better connectivity between agricultural hubs, markets, and transportation centers, thereby enhancing agricultural trade, productivity, and access to resources</w:t>
       </w:r>
       <w:r>
-        <w:t xml:space="preserve"> </w:t>
-      </w:r>
-      <w:r>
-        <w:t>(Munir</w:t>
-      </w:r>
-      <w:r>
-        <w:t xml:space="preserve"> </w:t>
+        <w:t xml:space="preserve"> (Munir </w:t>
       </w:r>
       <w:r>
         <w:rPr>
@@ -1695,16 +1971,12 @@
         <w:t>et al</w:t>
       </w:r>
       <w:r>
-        <w:t>., 2021)</w:t>
-      </w:r>
-      <w:r>
-        <w:t>.</w:t>
-      </w:r>
-    </w:p>
-    <w:p>
-      <w:pPr>
-        <w:spacing w:line="480" w:lineRule="auto"/>
-        <w:jc w:val="both"/>
+        <w:t>., 2021).</w:t>
+      </w:r>
+    </w:p>
+    <w:p>
+      <w:pPr>
+        <w:spacing w:line="480" w:lineRule="auto"/>
       </w:pPr>
       <w:r>
         <w:t xml:space="preserve">The layout and structure of road networks wield considerable influence on urban development, dictating how people and goods navigate within an area and impacting its overall functionality and accessibility. Roads are the lifeblood of civilization, crucial for social interaction and economic prosperity. In urban areas, convenient transportation systems, especially in commercial spaces like marketplaces, are essential. However, unplanned urban sprawl has often led to unprepared road infrastructure, impeding traffic flow and hindering road connectivity. High-quality roads and robust connectivity enhance economic output, reduce travel costs, and make planning regions more attractive. Traffic </w:t>
@@ -1722,28 +1994,311 @@
       <w:r>
         <w:t>.</w:t>
       </w:r>
-      <w:bookmarkStart w:id="7" w:name="_GoBack"/>
-      <w:bookmarkEnd w:id="7"/>
-    </w:p>
-    <w:p>
-      <w:pPr>
-        <w:spacing w:line="480" w:lineRule="auto"/>
-        <w:jc w:val="both"/>
-      </w:pPr>
-    </w:p>
-    <w:p>
-      <w:pPr>
-        <w:jc w:val="both"/>
-        <w:rPr>
-          <w:b/>
-          <w:bCs/>
-        </w:rPr>
-      </w:pPr>
-    </w:p>
-    <w:p>
-      <w:pPr>
-        <w:jc w:val="left"/>
-      </w:pPr>
+    </w:p>
+    <w:p>
+      <w:pPr>
+        <w:spacing w:line="480" w:lineRule="auto"/>
+      </w:pPr>
+      <w:r>
+        <w:t>Enhanced road connectivity plays a pivotal role in driving multifaceted development indices. It significantly improves access to essential services like education, healthcare, and markets while fostering employment opportunities</w:t>
+      </w:r>
+      <w:r>
+        <w:t xml:space="preserve"> (Munir </w:t>
+      </w:r>
+      <w:r>
+        <w:rPr>
+          <w:i/>
+          <w:iCs/>
+        </w:rPr>
+        <w:t>et al</w:t>
+      </w:r>
+      <w:r>
+        <w:t>.</w:t>
+      </w:r>
+      <w:r>
+        <w:t>, 2021)</w:t>
+      </w:r>
+      <w:r>
+        <w:t xml:space="preserve"> This heightened accessibility becomes a catalyst for economic growth, elevating living standards within communities. Conversely, insufficient connectivity poses a barrier to development, isolating regions and impeding socio-economic progress by limiting access to crucial resources and opportunities. Thus, the correlation between effective road connectivity and development underscores the critical role that well-connected infrastructure plays in shaping thriving and inclusive societies</w:t>
+      </w:r>
+      <w:r>
+        <w:t xml:space="preserve"> </w:t>
+      </w:r>
+      <w:r>
+        <w:t>(Khuvung &amp; Odyuo, 2023)</w:t>
+      </w:r>
+      <w:r>
+        <w:t>.</w:t>
+      </w:r>
+    </w:p>
+    <w:p>
+      <w:pPr>
+        <w:spacing w:line="480" w:lineRule="auto"/>
+      </w:pPr>
+      <w:r>
+        <w:t>Ogbomoso, situated in Oyo State, Nigeria, has witnessed significant urbanization since its establishment in the mid-seventeenth century, evolving into one of Nigeria's prominent urban centers. With a population of approximately 645,000 people, predominantly from the Yoruba ethnic group, Ogbomoso is characterized by vital agricultural activities, including the cultivation of yams, cassava, maize, and tobacco</w:t>
+      </w:r>
+      <w:r>
+        <w:t xml:space="preserve"> </w:t>
+      </w:r>
+      <w:r>
+        <w:t>(Olajoke, 20</w:t>
+      </w:r>
+      <w:r>
+        <w:t>21</w:t>
+      </w:r>
+      <w:r>
+        <w:t>)</w:t>
+      </w:r>
+      <w:r>
+        <w:t>.</w:t>
+      </w:r>
+      <w:r>
+        <w:t xml:space="preserve"> This study zeroes in on the road connectivity aspects of Ogbomoso North Local Government, one of the two local governments in the city.</w:t>
+      </w:r>
+    </w:p>
+    <w:p>
+      <w:pPr>
+        <w:spacing w:line="480" w:lineRule="auto"/>
+      </w:pPr>
+      <w:r>
+        <w:t xml:space="preserve">The current road connectivity in Ogbomoso North reflects a mixed landscape, showcasing strengths alongside significant challenges. While certain segments exhibit commendable accessibility and connectivity, others suffer from infrastructure inadequacies, including poor maintenance and limited capacity. Residents and businesses grapple with irregularities in road conditions, hindering efficient transportation and impeding </w:t>
+      </w:r>
+      <w:r>
+        <w:lastRenderedPageBreak/>
+        <w:t>economic activities. Specific areas, particularly key commercial hubs and residential zones, require immediate attention due to congestion and inadequate infrastructure. Addressing these issues is crucial to meet the burgeoning demands of urban development, necessitating targeted improvements and strategic enhancements in the road network to foster seamless connectivity and support the region's evolving socio-economic needs</w:t>
+      </w:r>
+      <w:r>
+        <w:t xml:space="preserve"> </w:t>
+      </w:r>
+      <w:r>
+        <w:t>(Oluwaseyi, 2021)</w:t>
+      </w:r>
+      <w:r>
+        <w:t>.</w:t>
+      </w:r>
+    </w:p>
+    <w:p>
+      <w:pPr>
+        <w:pStyle w:val="Heading2"/>
+        <w:spacing w:line="480" w:lineRule="auto"/>
+      </w:pPr>
+      <w:bookmarkStart w:id="8" w:name="_Toc155076684"/>
+      <w:r>
+        <w:t>1.2      Statement of Problem</w:t>
+      </w:r>
+      <w:bookmarkEnd w:id="8"/>
+    </w:p>
+    <w:p>
+      <w:pPr>
+        <w:spacing w:line="480" w:lineRule="auto"/>
+      </w:pPr>
+      <w:r>
+        <w:t>In an ideal scenario, a robust and efficient road network in Ogbomoso North should seamlessly connect various areas, facilitating smooth transportation for residents and businesses. However, the existing infrastructure presents a challenge, characterized by inconsistent road conditions and inadequate connectivity, impeding the region's socio-economic progress. This issue significantly impacts daily life, hindering accessibility to essential services, limiting economic opportunities, and hampering the overall quality of life for residents. The project aims to conduct a comprehensive analysis of Ogbomoso North's current road networks, pinpointing key bottlenecks that impede efficient connectivity. By identifying these obstacles, the study endeavors to propose strategic solutions that will significantly enhance road connectivity. Ultimately, these improvements are designed not only to benefit the community but also to invigorate economic activities within the region.</w:t>
+      </w:r>
+    </w:p>
+    <w:p>
+      <w:pPr>
+        <w:spacing w:line="480" w:lineRule="auto"/>
+      </w:pPr>
+      <w:r>
+        <w:t xml:space="preserve">The significance of this solution lies in its potential to catalyze positive change, not merely in addressing immediate infrastructural shortcomings, but in laying the foundation for sustainable development in Ogbomoso North. By improving road connectivity, the study aims to unlock the region's economic potential, fostering a conducive environment for </w:t>
+      </w:r>
+      <w:r>
+        <w:lastRenderedPageBreak/>
+        <w:t>businesses to thrive while enhancing the overall well-being of the populace. Moreover, the proposed solutions will serve as a template for future urban planning endeavors, setting a precedent for inclusive, sustainable, and efficient infrastructural development in similar regions, thereby amplifying its impact beyond the immediate locale.</w:t>
+      </w:r>
+    </w:p>
+    <w:p>
+      <w:pPr>
+        <w:pStyle w:val="Heading2"/>
+        <w:spacing w:line="480" w:lineRule="auto"/>
+        <w:rPr>
+          <w:rStyle w:val="Heading3Char"/>
+          <w:b/>
+        </w:rPr>
+      </w:pPr>
+      <w:bookmarkStart w:id="9" w:name="_Toc155076685"/>
+      <w:r>
+        <w:t xml:space="preserve">1.3 </w:t>
+      </w:r>
+      <w:r>
+        <w:t xml:space="preserve">        </w:t>
+      </w:r>
+      <w:r>
+        <w:rPr>
+          <w:rStyle w:val="Heading3Char"/>
+          <w:b/>
+        </w:rPr>
+        <w:t xml:space="preserve">Aim </w:t>
+      </w:r>
+      <w:r>
+        <w:rPr>
+          <w:rStyle w:val="Heading3Char"/>
+          <w:b/>
+          <w:szCs w:val="26"/>
+        </w:rPr>
+        <w:t>and</w:t>
+      </w:r>
+      <w:r>
+        <w:rPr>
+          <w:rStyle w:val="Heading3Char"/>
+          <w:b/>
+        </w:rPr>
+        <w:t xml:space="preserve"> Objectives</w:t>
+      </w:r>
+      <w:bookmarkEnd w:id="9"/>
+    </w:p>
+    <w:p>
+      <w:pPr>
+        <w:spacing w:line="480" w:lineRule="auto"/>
+      </w:pPr>
+      <w:r>
+        <w:t>The aim of this research is to examine and understand the road connectivity specifically within Ogbomoso North.</w:t>
+      </w:r>
+    </w:p>
+    <w:p>
+      <w:pPr>
+        <w:spacing w:line="480" w:lineRule="auto"/>
+      </w:pPr>
+      <w:r>
+        <w:t>The objectives of th</w:t>
+      </w:r>
+      <w:r>
+        <w:t>is</w:t>
+      </w:r>
+      <w:r>
+        <w:t xml:space="preserve"> project are as follows:</w:t>
+      </w:r>
+    </w:p>
+    <w:p>
+      <w:pPr>
+        <w:pStyle w:val="ListParagraph"/>
+        <w:numPr>
+          <w:ilvl w:val="0"/>
+          <w:numId w:val="1"/>
+        </w:numPr>
+        <w:spacing w:line="480" w:lineRule="auto"/>
+      </w:pPr>
+      <w:r>
+        <w:t>Analyze traffic patterns and congestion points to identify areas for improved road connectivity and traffic flow enhancement.</w:t>
+      </w:r>
+    </w:p>
+    <w:p>
+      <w:pPr>
+        <w:pStyle w:val="ListParagraph"/>
+        <w:numPr>
+          <w:ilvl w:val="0"/>
+          <w:numId w:val="1"/>
+        </w:numPr>
+        <w:spacing w:line="480" w:lineRule="auto"/>
+      </w:pPr>
+      <w:r>
+        <w:t>Identify key transportation routes and corridors crucial for connecting different areas within Ogbomoso North.</w:t>
+      </w:r>
+    </w:p>
+    <w:p>
+      <w:pPr>
+        <w:pStyle w:val="ListParagraph"/>
+        <w:numPr>
+          <w:ilvl w:val="0"/>
+          <w:numId w:val="1"/>
+        </w:numPr>
+        <w:spacing w:line="480" w:lineRule="auto"/>
+      </w:pPr>
+      <w:r>
+        <w:t>Evaluate the existing road infrastructure, including road conditions, types (urban, rural, highways), and capacities, aiming to optimize overall road connectivity in the region.</w:t>
+      </w:r>
+    </w:p>
+    <w:p>
+      <w:pPr>
+        <w:pStyle w:val="Heading2"/>
+        <w:spacing w:line="480" w:lineRule="auto"/>
+      </w:pPr>
+      <w:r>
+        <w:t xml:space="preserve">1.4 </w:t>
+      </w:r>
+      <w:r>
+        <w:t xml:space="preserve">      </w:t>
+      </w:r>
+      <w:r>
+        <w:t>Scope and Limitation</w:t>
+      </w:r>
+    </w:p>
+    <w:p>
+      <w:pPr>
+        <w:spacing w:line="480" w:lineRule="auto"/>
+      </w:pPr>
+      <w:r>
+        <w:t xml:space="preserve">This study encompasses an in-depth analysis of road connectivity within Ogbomoso North, focusing on assessing traffic patterns, congestion points, and the overall state of the road infrastructure. It aims to offer comprehensive insights into key transportation routes and corridors, intending to identify areas for enhancement to facilitate better traffic flow and reduce congestion. Additionally, the </w:t>
+      </w:r>
+      <w:r>
+        <w:t>study evaluates</w:t>
+      </w:r>
+      <w:r>
+        <w:t xml:space="preserve"> various types of roads</w:t>
+      </w:r>
+      <w:r>
+        <w:t xml:space="preserve"> such </w:t>
+      </w:r>
+      <w:r>
+        <w:lastRenderedPageBreak/>
+        <w:t xml:space="preserve">as </w:t>
+      </w:r>
+      <w:r>
+        <w:t>urban, rural, and highways</w:t>
+      </w:r>
+      <w:r>
+        <w:t xml:space="preserve"> </w:t>
+      </w:r>
+      <w:r>
+        <w:t>to understand their conditions, capacities, and shortcomings, providing a holistic view of the region's road network.</w:t>
+      </w:r>
+    </w:p>
+    <w:p>
+      <w:pPr>
+        <w:spacing w:line="480" w:lineRule="auto"/>
+      </w:pPr>
+      <w:r>
+        <w:t xml:space="preserve">However, the study </w:t>
+      </w:r>
+      <w:r>
+        <w:t>is</w:t>
+      </w:r>
+      <w:r>
+        <w:t xml:space="preserve"> limited by the availability and accessibility of data related to traffic patterns and road conditions. Challenges in obtaining real-time or detailed information about specific congestion points or traffic dynamics </w:t>
+      </w:r>
+      <w:r>
+        <w:t>could</w:t>
+      </w:r>
+      <w:r>
+        <w:t xml:space="preserve"> affect the depth of analysis in these areas. Moreover, the </w:t>
+      </w:r>
+      <w:r>
+        <w:t>study faces</w:t>
+      </w:r>
+      <w:r>
+        <w:t xml:space="preserve"> limitations in addressing immediate infrastructure improvements due to budgetary or logistical constraints, focusing more on proposing strategic solutions rather than implementing on-ground changes.</w:t>
+      </w:r>
+    </w:p>
+    <w:p>
+      <w:pPr>
+        <w:pStyle w:val="Heading2"/>
+        <w:spacing w:line="480" w:lineRule="auto"/>
+      </w:pPr>
+      <w:r>
+        <w:t>1.5          Significance of Study</w:t>
+      </w:r>
+    </w:p>
+    <w:p>
+      <w:pPr>
+        <w:spacing w:line="480" w:lineRule="auto"/>
+      </w:pPr>
+      <w:r>
+        <w:t>This study bears significant importance by directly addressing critical issues that impact daily life and economic activities within Ogbomoso North. By investigating road connectivity, it aims to provide tangible solutions for enhancing transportation efficiency, reducing congestion, and improving overall accessibility for residents and businesses. The findings derived from this research not only contribute to optimizing the road network but also have the potential to bolster economic growth by streamlining transportation, fostering smoother trade routes, and potentially attracting investments. Moreover, by proposing strategic solutions to enhance road connectivity, this study aligns with broader sustainable development goals, fostering a more resilient and conducive environment for the community's well-being and future growth. Ultimately, its significance lies in the potential positive impact on the region's socio-economic landscape, offering pathways toward enhanced connectivity and improved quality of life for the populace.</w:t>
+      </w:r>
+      <w:bookmarkStart w:id="10" w:name="_GoBack"/>
+      <w:bookmarkEnd w:id="10"/>
       <w:r>
         <w:br w:type="page"/>
       </w:r>
@@ -1806,10 +2361,12 @@
       <w:pPr>
         <w:pStyle w:val="Heading1"/>
       </w:pPr>
+      <w:bookmarkStart w:id="11" w:name="_Toc155076686"/>
       <w:r>
         <w:lastRenderedPageBreak/>
         <w:t>REFERENCES</w:t>
       </w:r>
+      <w:bookmarkEnd w:id="11"/>
     </w:p>
     <w:p>
       <w:pPr>
@@ -1848,7 +2405,7 @@
         <w:t>A Systematic Review of the Role of Road Network Pricing in Shaping Sustainable Cities: Lessons Learned and Opportunities for a Post-Pandemic World</w:t>
       </w:r>
       <w:r>
-        <w:t xml:space="preserve">. </w:t>
+        <w:t>.</w:t>
       </w:r>
     </w:p>
     <w:p>
@@ -1857,12 +2414,95 @@
         <w:spacing w:line="480" w:lineRule="auto"/>
         <w:jc w:val="both"/>
       </w:pPr>
-    </w:p>
-    <w:p>
-      <w:pPr>
+      <w:r>
+        <w:t>Akinola, S. F. (</w:t>
+      </w:r>
+      <w:r>
+        <w:t>2023</w:t>
+      </w:r>
+      <w:r>
+        <w:t xml:space="preserve">). Using GIS Network Modeling to Evaluate Access Disruption to Critical Health Facilities During Flood Events. Scholar Works @ </w:t>
+      </w:r>
+      <w:r>
+        <w:rPr>
+          <w:i/>
+          <w:iCs/>
+        </w:rPr>
+        <w:t xml:space="preserve">Georgia State University. </w:t>
+      </w:r>
+    </w:p>
+    <w:p>
+      <w:pPr>
+        <w:pStyle w:val="muitypography-root"/>
+        <w:spacing w:line="480" w:lineRule="auto"/>
         <w:jc w:val="both"/>
       </w:pPr>
-    </w:p>
+      <w:r>
+        <w:t xml:space="preserve">Khuvung, Z., &amp; Odyuo, M. N. (2023, May 23). Study on the Impact of the Nationwide Rural Road Connectivity Programme in India (PMGSY) on the Socio-Economic Status of the Rural People under Wozhuro Rural Development Block, Wokha District, Nagaland, India. </w:t>
+      </w:r>
+      <w:r>
+        <w:rPr>
+          <w:i/>
+          <w:iCs/>
+        </w:rPr>
+        <w:t>Asian Journal of Agricultural Extension, Economics &amp; Sociology</w:t>
+      </w:r>
+      <w:r>
+        <w:t xml:space="preserve">, </w:t>
+      </w:r>
+      <w:r>
+        <w:rPr>
+          <w:i/>
+          <w:iCs/>
+        </w:rPr>
+        <w:t>41</w:t>
+      </w:r>
+      <w:r>
+        <w:t xml:space="preserve">(7), 199–208. </w:t>
+      </w:r>
+    </w:p>
+    <w:p>
+      <w:pPr>
+        <w:pStyle w:val="muitypography-root"/>
+        <w:spacing w:line="480" w:lineRule="auto"/>
+        <w:jc w:val="both"/>
+      </w:pPr>
+      <w:r>
+        <w:t xml:space="preserve">Oluwaseyi, A. D. (2021, April 6). </w:t>
+      </w:r>
+      <w:r>
+        <w:rPr>
+          <w:i/>
+          <w:iCs/>
+        </w:rPr>
+        <w:t>Indoor Environmental Quality of Households Resident Districts Within Ogbomoso Township, Nigeria | LC International Journal of STEM (ISSN: 2708-7123)</w:t>
+      </w:r>
+      <w:r>
+        <w:t xml:space="preserve">. Indoor Environmental Quality of Households Resident Districts Within Ogbomoso Township, Nigeria | LC International Journal of STEM (ISSN: 2708-7123). </w:t>
+      </w:r>
+    </w:p>
+    <w:p>
+      <w:pPr>
+        <w:pStyle w:val="muitypography-root"/>
+        <w:spacing w:line="480" w:lineRule="auto"/>
+        <w:jc w:val="both"/>
+      </w:pPr>
+    </w:p>
+    <w:p>
+      <w:pPr>
+        <w:pStyle w:val="muitypography-root"/>
+        <w:spacing w:line="480" w:lineRule="auto"/>
+        <w:jc w:val="both"/>
+      </w:pPr>
+    </w:p>
+    <w:p>
+      <w:pPr>
+        <w:pStyle w:val="muitypography-root"/>
+        <w:spacing w:line="480" w:lineRule="auto"/>
+        <w:jc w:val="both"/>
+      </w:pPr>
+    </w:p>
+    <w:p/>
     <w:sectPr>
       <w:pgSz w:w="12240" w:h="15840"/>
       <w:pgMar w:top="1440" w:right="1440" w:bottom="1440" w:left="2268" w:header="720" w:footer="720" w:gutter="0"/>
@@ -1871,6 +2511,127 @@
     </w:sectPr>
   </w:body>
 </w:document>
+</file>
+
+<file path=word/numbering.xml><?xml version="1.0" encoding="utf-8"?>
+<w:numbering xmlns:wpc="http://schemas.microsoft.com/office/word/2010/wordprocessingCanvas" xmlns:cx="http://schemas.microsoft.com/office/drawing/2014/chartex" xmlns:cx1="http://schemas.microsoft.com/office/drawing/2015/9/8/chartex" xmlns:cx2="http://schemas.microsoft.com/office/drawing/2015/10/21/chartex" xmlns:cx3="http://schemas.microsoft.com/office/drawing/2016/5/9/chartex" xmlns:cx4="http://schemas.microsoft.com/office/drawing/2016/5/10/chartex" xmlns:cx5="http://schemas.microsoft.com/office/drawing/2016/5/11/chartex" xmlns:cx6="http://schemas.microsoft.com/office/drawing/2016/5/12/chartex" xmlns:cx7="http://schemas.microsoft.com/office/drawing/2016/5/13/chartex" xmlns:cx8="http://schemas.microsoft.com/office/drawing/2016/5/14/chartex" xmlns:mc="http://schemas.openxmlformats.org/markup-compatibility/2006" xmlns:aink="http://schemas.microsoft.com/office/drawing/2016/ink" xmlns:am3d="http://schemas.microsoft.com/office/drawing/2017/model3d" xmlns:o="urn:schemas-microsoft-com:office:office" xmlns:r="http://schemas.openxmlformats.org/officeDocument/2006/relationships" xmlns:m="http://schemas.openxmlformats.org/officeDocument/2006/math" xmlns:v="urn:schemas-microsoft-com:vml" xmlns:wp14="http://schemas.microsoft.com/office/word/2010/wordprocessingDrawing" xmlns:wp="http://schemas.openxmlformats.org/drawingml/2006/wordprocessingDrawing" xmlns:w10="urn:schemas-microsoft-com:office:word" xmlns:w="http://schemas.openxmlformats.org/wordprocessingml/2006/main" xmlns:w14="http://schemas.microsoft.com/office/word/2010/wordml" xmlns:w15="http://schemas.microsoft.com/office/word/2012/wordml" xmlns:w16cid="http://schemas.microsoft.com/office/word/2016/wordml/cid" xmlns:w16se="http://schemas.microsoft.com/office/word/2015/wordml/symex" xmlns:wpg="http://schemas.microsoft.com/office/word/2010/wordprocessingGroup" xmlns:wpi="http://schemas.microsoft.com/office/word/2010/wordprocessingInk" xmlns:wne="http://schemas.microsoft.com/office/word/2006/wordml" xmlns:wps="http://schemas.microsoft.com/office/word/2010/wordprocessingShape" mc:Ignorable="w14 w15 w16se w16cid wp14">
+  <w:abstractNum w:abstractNumId="0" w15:restartNumberingAfterBreak="0">
+    <w:nsid w:val="4CE82F2A"/>
+    <w:multiLevelType w:val="hybridMultilevel"/>
+    <w:tmpl w:val="EE5CC06C"/>
+    <w:lvl w:ilvl="0" w:tplc="0409001B">
+      <w:start w:val="1"/>
+      <w:numFmt w:val="lowerRoman"/>
+      <w:lvlText w:val="%1."/>
+      <w:lvlJc w:val="right"/>
+      <w:pPr>
+        <w:ind w:left="720" w:hanging="360"/>
+      </w:pPr>
+      <w:rPr>
+        <w:rFonts w:hint="default"/>
+      </w:rPr>
+    </w:lvl>
+    <w:lvl w:ilvl="1" w:tplc="04090003" w:tentative="1">
+      <w:start w:val="1"/>
+      <w:numFmt w:val="bullet"/>
+      <w:lvlText w:val="o"/>
+      <w:lvlJc w:val="left"/>
+      <w:pPr>
+        <w:ind w:left="1440" w:hanging="360"/>
+      </w:pPr>
+      <w:rPr>
+        <w:rFonts w:ascii="Courier New" w:hAnsi="Courier New" w:cs="Courier New" w:hint="default"/>
+      </w:rPr>
+    </w:lvl>
+    <w:lvl w:ilvl="2" w:tplc="04090005" w:tentative="1">
+      <w:start w:val="1"/>
+      <w:numFmt w:val="bullet"/>
+      <w:lvlText w:val=""/>
+      <w:lvlJc w:val="left"/>
+      <w:pPr>
+        <w:ind w:left="2160" w:hanging="360"/>
+      </w:pPr>
+      <w:rPr>
+        <w:rFonts w:ascii="Wingdings" w:hAnsi="Wingdings" w:hint="default"/>
+      </w:rPr>
+    </w:lvl>
+    <w:lvl w:ilvl="3" w:tplc="04090001" w:tentative="1">
+      <w:start w:val="1"/>
+      <w:numFmt w:val="bullet"/>
+      <w:lvlText w:val=""/>
+      <w:lvlJc w:val="left"/>
+      <w:pPr>
+        <w:ind w:left="2880" w:hanging="360"/>
+      </w:pPr>
+      <w:rPr>
+        <w:rFonts w:ascii="Symbol" w:hAnsi="Symbol" w:hint="default"/>
+      </w:rPr>
+    </w:lvl>
+    <w:lvl w:ilvl="4" w:tplc="04090003" w:tentative="1">
+      <w:start w:val="1"/>
+      <w:numFmt w:val="bullet"/>
+      <w:lvlText w:val="o"/>
+      <w:lvlJc w:val="left"/>
+      <w:pPr>
+        <w:ind w:left="3600" w:hanging="360"/>
+      </w:pPr>
+      <w:rPr>
+        <w:rFonts w:ascii="Courier New" w:hAnsi="Courier New" w:cs="Courier New" w:hint="default"/>
+      </w:rPr>
+    </w:lvl>
+    <w:lvl w:ilvl="5" w:tplc="04090005" w:tentative="1">
+      <w:start w:val="1"/>
+      <w:numFmt w:val="bullet"/>
+      <w:lvlText w:val=""/>
+      <w:lvlJc w:val="left"/>
+      <w:pPr>
+        <w:ind w:left="4320" w:hanging="360"/>
+      </w:pPr>
+      <w:rPr>
+        <w:rFonts w:ascii="Wingdings" w:hAnsi="Wingdings" w:hint="default"/>
+      </w:rPr>
+    </w:lvl>
+    <w:lvl w:ilvl="6" w:tplc="04090001" w:tentative="1">
+      <w:start w:val="1"/>
+      <w:numFmt w:val="bullet"/>
+      <w:lvlText w:val=""/>
+      <w:lvlJc w:val="left"/>
+      <w:pPr>
+        <w:ind w:left="5040" w:hanging="360"/>
+      </w:pPr>
+      <w:rPr>
+        <w:rFonts w:ascii="Symbol" w:hAnsi="Symbol" w:hint="default"/>
+      </w:rPr>
+    </w:lvl>
+    <w:lvl w:ilvl="7" w:tplc="04090003" w:tentative="1">
+      <w:start w:val="1"/>
+      <w:numFmt w:val="bullet"/>
+      <w:lvlText w:val="o"/>
+      <w:lvlJc w:val="left"/>
+      <w:pPr>
+        <w:ind w:left="5760" w:hanging="360"/>
+      </w:pPr>
+      <w:rPr>
+        <w:rFonts w:ascii="Courier New" w:hAnsi="Courier New" w:cs="Courier New" w:hint="default"/>
+      </w:rPr>
+    </w:lvl>
+    <w:lvl w:ilvl="8" w:tplc="04090005" w:tentative="1">
+      <w:start w:val="1"/>
+      <w:numFmt w:val="bullet"/>
+      <w:lvlText w:val=""/>
+      <w:lvlJc w:val="left"/>
+      <w:pPr>
+        <w:ind w:left="6480" w:hanging="360"/>
+      </w:pPr>
+      <w:rPr>
+        <w:rFonts w:ascii="Wingdings" w:hAnsi="Wingdings" w:hint="default"/>
+      </w:rPr>
+    </w:lvl>
+  </w:abstractNum>
+  <w:num w:numId="1">
+    <w:abstractNumId w:val="0"/>
+  </w:num>
+</w:numbering>
 </file>
 
 <file path=word/styles.xml><?xml version="1.0" encoding="utf-8"?>
@@ -2271,9 +3032,9 @@
   <w:style w:type="paragraph" w:default="1" w:styleId="Normal">
     <w:name w:val="Normal"/>
     <w:qFormat/>
-    <w:rsid w:val="00941DB5"/>
+    <w:rsid w:val="00452BEA"/>
     <w:pPr>
-      <w:jc w:val="center"/>
+      <w:jc w:val="both"/>
     </w:pPr>
     <w:rPr>
       <w:rFonts w:ascii="Times New Roman" w:hAnsi="Times New Roman"/>
@@ -2287,11 +3048,12 @@
     <w:link w:val="Heading1Char"/>
     <w:uiPriority w:val="9"/>
     <w:qFormat/>
-    <w:rsid w:val="00941DB5"/>
+    <w:rsid w:val="005926D9"/>
     <w:pPr>
       <w:keepNext/>
       <w:keepLines/>
       <w:spacing w:before="240" w:after="0"/>
+      <w:jc w:val="center"/>
       <w:outlineLvl w:val="0"/>
     </w:pPr>
     <w:rPr>
@@ -2306,7 +3068,6 @@
     <w:next w:val="Normal"/>
     <w:link w:val="Heading2Char"/>
     <w:uiPriority w:val="9"/>
-    <w:semiHidden/>
     <w:unhideWhenUsed/>
     <w:qFormat/>
     <w:rsid w:val="00F16DED"/>
@@ -2320,6 +3081,27 @@
       <w:rFonts w:eastAsiaTheme="majorEastAsia" w:cstheme="majorBidi"/>
       <w:b/>
       <w:szCs w:val="26"/>
+    </w:rPr>
+  </w:style>
+  <w:style w:type="paragraph" w:styleId="Heading3">
+    <w:name w:val="heading 3"/>
+    <w:basedOn w:val="Normal"/>
+    <w:next w:val="Normal"/>
+    <w:link w:val="Heading3Char"/>
+    <w:uiPriority w:val="9"/>
+    <w:unhideWhenUsed/>
+    <w:qFormat/>
+    <w:rsid w:val="00515C72"/>
+    <w:pPr>
+      <w:keepNext/>
+      <w:keepLines/>
+      <w:spacing w:before="40" w:after="0"/>
+      <w:outlineLvl w:val="2"/>
+    </w:pPr>
+    <w:rPr>
+      <w:rFonts w:eastAsiaTheme="majorEastAsia" w:cstheme="majorBidi"/>
+      <w:b/>
+      <w:szCs w:val="24"/>
     </w:rPr>
   </w:style>
   <w:style w:type="character" w:default="1" w:styleId="DefaultParagraphFont">
@@ -2370,7 +3152,7 @@
     <w:basedOn w:val="DefaultParagraphFont"/>
     <w:link w:val="Heading1"/>
     <w:uiPriority w:val="9"/>
-    <w:rsid w:val="00941DB5"/>
+    <w:rsid w:val="005926D9"/>
     <w:rPr>
       <w:rFonts w:ascii="Times New Roman" w:eastAsiaTheme="majorEastAsia" w:hAnsi="Times New Roman" w:cstheme="majorBidi"/>
       <w:b/>
@@ -2425,7 +3207,6 @@
     <w:basedOn w:val="DefaultParagraphFont"/>
     <w:link w:val="Heading2"/>
     <w:uiPriority w:val="9"/>
-    <w:semiHidden/>
     <w:rsid w:val="00F16DED"/>
     <w:rPr>
       <w:rFonts w:ascii="Times New Roman" w:eastAsiaTheme="majorEastAsia" w:hAnsi="Times New Roman" w:cstheme="majorBidi"/>
@@ -2446,6 +3227,71 @@
       <w:rFonts w:eastAsia="Times New Roman" w:cs="Times New Roman"/>
       <w:szCs w:val="24"/>
     </w:rPr>
+  </w:style>
+  <w:style w:type="paragraph" w:styleId="NoSpacing">
+    <w:name w:val="No Spacing"/>
+    <w:aliases w:val="Heading third"/>
+    <w:uiPriority w:val="1"/>
+    <w:qFormat/>
+    <w:rsid w:val="00E7748A"/>
+    <w:pPr>
+      <w:spacing w:after="0" w:line="240" w:lineRule="auto"/>
+    </w:pPr>
+    <w:rPr>
+      <w:rFonts w:ascii="Times New Roman" w:hAnsi="Times New Roman"/>
+      <w:b/>
+      <w:sz w:val="24"/>
+    </w:rPr>
+  </w:style>
+  <w:style w:type="paragraph" w:styleId="TOC2">
+    <w:name w:val="toc 2"/>
+    <w:basedOn w:val="Normal"/>
+    <w:next w:val="Normal"/>
+    <w:autoRedefine/>
+    <w:uiPriority w:val="39"/>
+    <w:unhideWhenUsed/>
+    <w:rsid w:val="00452BEA"/>
+    <w:pPr>
+      <w:spacing w:after="100"/>
+      <w:ind w:left="240"/>
+    </w:pPr>
+  </w:style>
+  <w:style w:type="character" w:customStyle="1" w:styleId="Heading3Char">
+    <w:name w:val="Heading 3 Char"/>
+    <w:basedOn w:val="DefaultParagraphFont"/>
+    <w:link w:val="Heading3"/>
+    <w:uiPriority w:val="9"/>
+    <w:rsid w:val="00515C72"/>
+    <w:rPr>
+      <w:rFonts w:ascii="Times New Roman" w:eastAsiaTheme="majorEastAsia" w:hAnsi="Times New Roman" w:cstheme="majorBidi"/>
+      <w:b/>
+      <w:sz w:val="24"/>
+      <w:szCs w:val="24"/>
+    </w:rPr>
+  </w:style>
+  <w:style w:type="paragraph" w:styleId="ListParagraph">
+    <w:name w:val="List Paragraph"/>
+    <w:basedOn w:val="Normal"/>
+    <w:uiPriority w:val="34"/>
+    <w:qFormat/>
+    <w:rsid w:val="003970D1"/>
+    <w:pPr>
+      <w:ind w:left="720"/>
+      <w:contextualSpacing/>
+    </w:pPr>
+  </w:style>
+  <w:style w:type="paragraph" w:styleId="TOC3">
+    <w:name w:val="toc 3"/>
+    <w:basedOn w:val="Normal"/>
+    <w:next w:val="Normal"/>
+    <w:autoRedefine/>
+    <w:uiPriority w:val="39"/>
+    <w:unhideWhenUsed/>
+    <w:rsid w:val="005926D9"/>
+    <w:pPr>
+      <w:spacing w:after="100"/>
+      <w:ind w:left="480"/>
+    </w:pPr>
   </w:style>
 </w:styles>
 </file>
@@ -2770,7 +3616,7 @@
 </file>
 
 <file path=customXml/itemProps1.xml><?xml version="1.0" encoding="utf-8"?>
-<ds:datastoreItem xmlns:ds="http://schemas.openxmlformats.org/officeDocument/2006/customXml" ds:itemID="{F11D9D13-E102-46DE-B133-7A39242F5C67}">
+<ds:datastoreItem xmlns:ds="http://schemas.openxmlformats.org/officeDocument/2006/customXml" ds:itemID="{6212B697-A876-4AB2-90DE-4A12DF9DD3C8}">
   <ds:schemaRefs>
     <ds:schemaRef ds:uri="http://schemas.openxmlformats.org/officeDocument/2006/bibliography"/>
   </ds:schemaRefs>

</xml_diff>

<commit_message>
completed 3 setions in chapter 2
</commit_message>
<xml_diff>
--- a/Project Documentation/void_main_B.Tech.docx
+++ b/Project Documentation/void_main_B.Tech.docx
@@ -1907,7 +1907,7 @@
         <w:t>1.1</w:t>
       </w:r>
       <w:r>
-        <w:t xml:space="preserve">         </w:t>
+        <w:tab/>
       </w:r>
       <w:r>
         <w:t>Background of Study</w:t>
@@ -2085,7 +2085,13 @@
       </w:pPr>
       <w:bookmarkStart w:id="8" w:name="_Toc155076684"/>
       <w:r>
-        <w:t>1.2      Statement of Problem</w:t>
+        <w:t>1.2</w:t>
+      </w:r>
+      <w:r>
+        <w:tab/>
+      </w:r>
+      <w:r>
+        <w:t>Statement of Problem</w:t>
       </w:r>
       <w:bookmarkEnd w:id="8"/>
     </w:p>
@@ -2120,10 +2126,10 @@
       </w:pPr>
       <w:bookmarkStart w:id="9" w:name="_Toc155076685"/>
       <w:r>
-        <w:t xml:space="preserve">1.3 </w:t>
-      </w:r>
-      <w:r>
-        <w:t xml:space="preserve">        </w:t>
+        <w:t>1.3</w:t>
+      </w:r>
+      <w:r>
+        <w:tab/>
       </w:r>
       <w:r>
         <w:rPr>
@@ -2216,10 +2222,10 @@
         <w:spacing w:line="480" w:lineRule="auto"/>
       </w:pPr>
       <w:r>
-        <w:t xml:space="preserve">1.4 </w:t>
-      </w:r>
-      <w:r>
-        <w:t xml:space="preserve">      </w:t>
+        <w:t>1.4</w:t>
+      </w:r>
+      <w:r>
+        <w:tab/>
       </w:r>
       <w:r>
         <w:t>Scope and Limitation</w:t>
@@ -2230,55 +2236,19 @@
         <w:spacing w:line="480" w:lineRule="auto"/>
       </w:pPr>
       <w:r>
-        <w:t xml:space="preserve">This study encompasses an in-depth analysis of road connectivity within Ogbomoso North, focusing on assessing traffic patterns, congestion points, and the overall state of the road infrastructure. It aims to offer comprehensive insights into key transportation routes and corridors, intending to identify areas for enhancement to facilitate better traffic flow and reduce congestion. Additionally, the </w:t>
-      </w:r>
-      <w:r>
-        <w:t>study evaluates</w:t>
-      </w:r>
-      <w:r>
-        <w:t xml:space="preserve"> various types of roads</w:t>
-      </w:r>
-      <w:r>
-        <w:t xml:space="preserve"> such </w:t>
+        <w:t xml:space="preserve">This study covers a thorough examination of Ogbomoso North's road connectivity, with an emphasis on evaluating traffic patterns, congestion hotspots, and the general condition of the road infrastructure. It seeks to provide thorough insights into important transportation routes and corridors with the goal of identifying places that could be improved to improve traffic flow and lessen congestion. The study also assesses several kinds of roads, including rural, urban, and highways, in order to comprehend their </w:t>
       </w:r>
       <w:r>
         <w:lastRenderedPageBreak/>
-        <w:t xml:space="preserve">as </w:t>
-      </w:r>
-      <w:r>
-        <w:t>urban, rural, and highways</w:t>
-      </w:r>
-      <w:r>
-        <w:t xml:space="preserve"> </w:t>
-      </w:r>
-      <w:r>
-        <w:t>to understand their conditions, capacities, and shortcomings, providing a holistic view of the region's road network.</w:t>
-      </w:r>
-    </w:p>
-    <w:p>
-      <w:pPr>
-        <w:spacing w:line="480" w:lineRule="auto"/>
-      </w:pPr>
-      <w:r>
-        <w:t xml:space="preserve">However, the study </w:t>
-      </w:r>
-      <w:r>
-        <w:t>is</w:t>
-      </w:r>
-      <w:r>
-        <w:t xml:space="preserve"> limited by the availability and accessibility of data related to traffic patterns and road conditions. Challenges in obtaining real-time or detailed information about specific congestion points or traffic dynamics </w:t>
-      </w:r>
-      <w:r>
-        <w:t>could</w:t>
-      </w:r>
-      <w:r>
-        <w:t xml:space="preserve"> affect the depth of analysis in these areas. Moreover, the </w:t>
-      </w:r>
-      <w:r>
-        <w:t>study faces</w:t>
-      </w:r>
-      <w:r>
-        <w:t xml:space="preserve"> limitations in addressing immediate infrastructure improvements due to budgetary or logistical constraints, focusing more on proposing strategic solutions rather than implementing on-ground changes.</w:t>
+        <w:t>capacities, limitations, and overall state, offering a comprehensive picture of the road network in the area.</w:t>
+      </w:r>
+    </w:p>
+    <w:p>
+      <w:pPr>
+        <w:spacing w:line="480" w:lineRule="auto"/>
+      </w:pPr>
+      <w:r>
+        <w:t>The study is, however, constrained by the accessibility and availability of information about traffic patterns and road conditions. The difficulty in acquiring precise or up-to-date data regarding particular traffic hotspots or patterns may have an impact on the breadth of these areas' analysis. Furthermore, due to financial or logistical limitations, the study is unable to address immediate infrastructure improvements; instead, it is primarily concerned with suggesting strategic answers rather than putting them into practice.</w:t>
       </w:r>
     </w:p>
     <w:p>
@@ -2287,7 +2257,13 @@
         <w:spacing w:line="480" w:lineRule="auto"/>
       </w:pPr>
       <w:r>
-        <w:t>1.5          Significance of Study</w:t>
+        <w:t>1.5</w:t>
+      </w:r>
+      <w:r>
+        <w:tab/>
+      </w:r>
+      <w:r>
+        <w:t>Significance of Study</w:t>
       </w:r>
     </w:p>
     <w:p>
@@ -2296,10 +2272,215 @@
       </w:pPr>
       <w:r>
         <w:t>This study bears significant importance by directly addressing critical issues that impact daily life and economic activities within Ogbomoso North. By investigating road connectivity, it aims to provide tangible solutions for enhancing transportation efficiency, reducing congestion, and improving overall accessibility for residents and businesses. The findings derived from this research not only contribute to optimizing the road network but also have the potential to bolster economic growth by streamlining transportation, fostering smoother trade routes, and potentially attracting investments. Moreover, by proposing strategic solutions to enhance road connectivity, this study aligns with broader sustainable development goals, fostering a more resilient and conducive environment for the community's well-being and future growth. Ultimately, its significance lies in the potential positive impact on the region's socio-economic landscape, offering pathways toward enhanced connectivity and improved quality of life for the populace.</w:t>
+      </w:r>
+      <w:r>
+        <w:br w:type="page"/>
+      </w:r>
+    </w:p>
+    <w:p>
+      <w:pPr>
+        <w:pStyle w:val="Heading1"/>
+      </w:pPr>
+      <w:r>
+        <w:lastRenderedPageBreak/>
+        <w:t>CHAPTER TWO</w:t>
+      </w:r>
+    </w:p>
+    <w:p>
+      <w:pPr>
+        <w:pStyle w:val="Heading1"/>
+        <w:spacing w:line="480" w:lineRule="auto"/>
+        <w:jc w:val="both"/>
+      </w:pPr>
+      <w:r>
+        <w:t>2.0                                                   Literature Review</w:t>
+      </w:r>
+    </w:p>
+    <w:p>
+      <w:pPr>
+        <w:pStyle w:val="Heading2"/>
+        <w:spacing w:line="480" w:lineRule="auto"/>
+      </w:pPr>
+      <w:r>
+        <w:t>2.1</w:t>
+      </w:r>
+      <w:r>
+        <w:tab/>
       </w:r>
       <w:bookmarkStart w:id="10" w:name="_GoBack"/>
       <w:bookmarkEnd w:id="10"/>
       <w:r>
+        <w:t>Roads as Infrastructure</w:t>
+      </w:r>
+      <w:r>
+        <w:t xml:space="preserve"> </w:t>
+      </w:r>
+    </w:p>
+    <w:p>
+      <w:pPr>
+        <w:spacing w:line="480" w:lineRule="auto"/>
+      </w:pPr>
+      <w:r>
+        <w:t>Road infrastructure serves as the backbone of transportation systems, encompassing various types tailored to distinct purposes</w:t>
+      </w:r>
+      <w:r>
+        <w:t xml:space="preserve"> </w:t>
+      </w:r>
+      <w:r>
+        <w:t>(</w:t>
+      </w:r>
+      <w:r>
+        <w:t xml:space="preserve">Parvard </w:t>
+      </w:r>
+      <w:r>
+        <w:rPr>
+          <w:i/>
+          <w:iCs/>
+        </w:rPr>
+        <w:t>et al</w:t>
+      </w:r>
+      <w:r>
+        <w:t>, 2023</w:t>
+      </w:r>
+      <w:r>
+        <w:t>)</w:t>
+      </w:r>
+      <w:r>
+        <w:t xml:space="preserve">. </w:t>
+      </w:r>
+      <w:r>
+        <w:t>Urban roads, primarily found in cities and densely populated areas, facilitate intra-city travel, connecting residential, commercial, and industrial zones. Rural roads, contrasting urban counterparts, cater to sparsely populated areas, linking villages, farms, and remote regions, often crucial for agricultural activities and rural connectivity</w:t>
+      </w:r>
+      <w:r>
+        <w:t xml:space="preserve"> </w:t>
+      </w:r>
+      <w:r>
+        <w:t>(Ganguli, 2020)</w:t>
+      </w:r>
+      <w:r>
+        <w:t>.</w:t>
+      </w:r>
+      <w:r>
+        <w:t xml:space="preserve"> Highways, the arterial routes of transportation, connect cities and regions, facilitating long-distance travel and trade. Each type plays a pivotal role in enabling the movement of goods, services, and people, thereby fostering economic activities, enhancing accessibility, and supporting the social fabric within communities</w:t>
+      </w:r>
+      <w:r>
+        <w:t xml:space="preserve"> </w:t>
+      </w:r>
+      <w:r>
+        <w:t>(Heinonen &amp; Czepkiewicz, 2021)</w:t>
+      </w:r>
+    </w:p>
+    <w:p>
+      <w:pPr>
+        <w:pStyle w:val="Heading2"/>
+        <w:spacing w:line="480" w:lineRule="auto"/>
+      </w:pPr>
+      <w:r>
+        <w:t>2.2</w:t>
+      </w:r>
+      <w:r>
+        <w:tab/>
+      </w:r>
+      <w:r>
+        <w:t>Historical Evolution of Road Networks</w:t>
+      </w:r>
+    </w:p>
+    <w:p>
+      <w:pPr>
+        <w:spacing w:line="480" w:lineRule="auto"/>
+      </w:pPr>
+      <w:r>
+        <w:t>Road networks have evolved historically throughout millennia, mirroring the advancement of civilizations and the expansion of their societies. Roads began as old paths and trails made by the earliest human settlements and progressively changed to suit increasing trade, communication, and social relations. Road construction was greatly advanced by early civilizations like the Roman Empire, which created a massive network of stone-paved roads that allowed for effective trade and transit across large areas. The evolution of civilizations was influenced by these ancient highways, which not only made it easier for armies and merchandise to travel, but also acted as channels for cultural exchange</w:t>
+      </w:r>
+      <w:r>
+        <w:t xml:space="preserve"> </w:t>
+      </w:r>
+      <w:r>
+        <w:t>(Chu, 2022)</w:t>
+      </w:r>
+      <w:r>
+        <w:t>.</w:t>
+      </w:r>
+    </w:p>
+    <w:p>
+      <w:pPr>
+        <w:spacing w:line="480" w:lineRule="auto"/>
+      </w:pPr>
+      <w:r>
+        <w:lastRenderedPageBreak/>
+        <w:t>In the Middle Ages, wars and political turmoil caused roads to decay, leading to neglect. Turnpikes and toll roads emerged to fund maintenance. The Renaissance and industrial revolutions spurred significant road development. Steam-powered transport in the 19th century revolutionized road networks, enabling modern freeways and transcontinental routes. This era facilitated extensive mobility, trade growth, and urbanization, fostering societal progress and economic prosperity</w:t>
+      </w:r>
+      <w:r>
+        <w:t xml:space="preserve"> </w:t>
+      </w:r>
+      <w:r>
+        <w:t>(Wang et al., 2020)</w:t>
+      </w:r>
+      <w:r>
+        <w:t>.</w:t>
+      </w:r>
+    </w:p>
+    <w:p>
+      <w:pPr>
+        <w:spacing w:line="480" w:lineRule="auto"/>
+      </w:pPr>
+      <w:r>
+        <w:t>The influence of highways on the development of society cannot be emphasized. As roads got bigger and better, they stimulated economic growth by making it possible to move goods more effectively, promoting trade, and making markets easier to access. Road networks also encouraged cross-cultural interactions and the transfer of ideas, innovations, and expertise. Roads connect villages and made it easier for people and resources to move about, which helped shape societal growth, promote regional integration</w:t>
+      </w:r>
+      <w:r>
+        <w:t xml:space="preserve"> </w:t>
+      </w:r>
+      <w:r>
+        <w:t>(</w:t>
+      </w:r>
+      <w:r>
+        <w:t xml:space="preserve">Parvard </w:t>
+      </w:r>
+      <w:r>
+        <w:rPr>
+          <w:i/>
+          <w:iCs/>
+        </w:rPr>
+        <w:t>et al</w:t>
+      </w:r>
+      <w:r>
+        <w:t>, 2023</w:t>
+      </w:r>
+      <w:r>
+        <w:t>)</w:t>
+      </w:r>
+      <w:r>
+        <w:t>.</w:t>
+      </w:r>
+    </w:p>
+    <w:p>
+      <w:pPr>
+        <w:pStyle w:val="Heading2"/>
+      </w:pPr>
+      <w:r>
+        <w:t>2.3</w:t>
+      </w:r>
+      <w:r>
+        <w:tab/>
+      </w:r>
+      <w:r>
+        <w:t>Road Connectivity in Urban Development</w:t>
+      </w:r>
+    </w:p>
+    <w:p>
+      <w:pPr>
+        <w:spacing w:line="480" w:lineRule="auto"/>
+        <w:rPr>
+          <w:b/>
+          <w:bCs/>
+        </w:rPr>
+      </w:pPr>
+    </w:p>
+    <w:p>
+      <w:pPr>
+        <w:jc w:val="left"/>
+      </w:pPr>
+      <w:r>
         <w:br w:type="page"/>
       </w:r>
     </w:p>
@@ -2332,33 +2513,6 @@
     </w:p>
     <w:p>
       <w:pPr>
-        <w:jc w:val="left"/>
-      </w:pPr>
-      <w:r>
-        <w:lastRenderedPageBreak/>
-        <w:br w:type="page"/>
-      </w:r>
-    </w:p>
-    <w:p>
-      <w:pPr>
-        <w:jc w:val="left"/>
-      </w:pPr>
-      <w:r>
-        <w:lastRenderedPageBreak/>
-        <w:br w:type="page"/>
-      </w:r>
-    </w:p>
-    <w:p>
-      <w:pPr>
-        <w:jc w:val="left"/>
-      </w:pPr>
-      <w:r>
-        <w:lastRenderedPageBreak/>
-        <w:br w:type="page"/>
-      </w:r>
-    </w:p>
-    <w:p>
-      <w:pPr>
         <w:pStyle w:val="Heading1"/>
       </w:pPr>
       <w:bookmarkStart w:id="11" w:name="_Toc155076686"/>
@@ -2480,6 +2634,181 @@
       <w:r>
         <w:t xml:space="preserve">. Indoor Environmental Quality of Households Resident Districts Within Ogbomoso Township, Nigeria | LC International Journal of STEM (ISSN: 2708-7123). </w:t>
       </w:r>
+    </w:p>
+    <w:p>
+      <w:pPr>
+        <w:pStyle w:val="muitypography-root"/>
+        <w:spacing w:line="480" w:lineRule="auto"/>
+        <w:jc w:val="both"/>
+      </w:pPr>
+      <w:r>
+        <w:lastRenderedPageBreak/>
+        <w:t xml:space="preserve">Pavard, A., Dony, A., &amp; Bordin, P. (2023). </w:t>
+      </w:r>
+      <w:r>
+        <w:rPr>
+          <w:i/>
+          <w:iCs/>
+        </w:rPr>
+        <w:t>Road Modelling for Infrastructure Management – The Efficient Use of Geographic Information Systems.</w:t>
+      </w:r>
+      <w:r>
+        <w:t xml:space="preserve"> Paper Under-review since 2023.03.13.</w:t>
+      </w:r>
+    </w:p>
+    <w:p>
+      <w:pPr>
+        <w:pStyle w:val="muitypography-root"/>
+        <w:spacing w:line="480" w:lineRule="auto"/>
+        <w:jc w:val="both"/>
+      </w:pPr>
+      <w:r>
+        <w:t xml:space="preserve">Ganguli, B. (2020, November 12). </w:t>
+      </w:r>
+      <w:r>
+        <w:rPr>
+          <w:i/>
+          <w:iCs/>
+        </w:rPr>
+        <w:t>Rural Road Connectivity: The Artery of the Economy</w:t>
+      </w:r>
+      <w:r>
+        <w:t xml:space="preserve">. Rural Road Connectivity: The Artery of the Economy by Barna </w:t>
+      </w:r>
+      <w:r>
+        <w:t>Ganguli:</w:t>
+      </w:r>
+      <w:r>
+        <w:t xml:space="preserve"> SSRN. </w:t>
+      </w:r>
+    </w:p>
+    <w:p>
+      <w:pPr>
+        <w:pStyle w:val="muitypography-root"/>
+        <w:spacing w:line="480" w:lineRule="auto"/>
+      </w:pPr>
+      <w:r>
+        <w:t>Heinonen, J., &amp; Czepkiewicz, M. (2021, June 9).</w:t>
+      </w:r>
+      <w:r>
+        <w:rPr>
+          <w:i/>
+          <w:iCs/>
+        </w:rPr>
+        <w:t xml:space="preserve"> Cities, Long-Distance Travel, and Climate Impacts.</w:t>
+      </w:r>
+      <w:r>
+        <w:t xml:space="preserve"> </w:t>
+      </w:r>
+      <w:r>
+        <w:rPr>
+          <w:i/>
+          <w:iCs/>
+        </w:rPr>
+        <w:t>Urban Planning</w:t>
+      </w:r>
+      <w:r>
+        <w:t xml:space="preserve">, </w:t>
+      </w:r>
+      <w:r>
+        <w:rPr>
+          <w:i/>
+          <w:iCs/>
+        </w:rPr>
+        <w:t>6</w:t>
+      </w:r>
+      <w:r>
+        <w:t xml:space="preserve">(2), 228–231. </w:t>
+      </w:r>
+    </w:p>
+    <w:p>
+      <w:pPr>
+        <w:pStyle w:val="muitypography-root"/>
+        <w:spacing w:line="480" w:lineRule="auto"/>
+      </w:pPr>
+      <w:r>
+        <w:t xml:space="preserve">Chu, B. B. (2022, October 25). The historical significance of the silk road. </w:t>
+      </w:r>
+      <w:r>
+        <w:rPr>
+          <w:i/>
+          <w:iCs/>
+        </w:rPr>
+        <w:t>Значение Цифровых Технологий В Изучении Истории Узбекистана</w:t>
+      </w:r>
+      <w:r>
+        <w:t xml:space="preserve">, </w:t>
+      </w:r>
+      <w:r>
+        <w:rPr>
+          <w:i/>
+          <w:iCs/>
+        </w:rPr>
+        <w:t>1</w:t>
+      </w:r>
+      <w:r>
+        <w:t>(01), 410–412.</w:t>
+      </w:r>
+    </w:p>
+    <w:p>
+      <w:pPr>
+        <w:pStyle w:val="muitypography-root"/>
+        <w:spacing w:line="480" w:lineRule="auto"/>
+        <w:jc w:val="both"/>
+      </w:pPr>
+      <w:r>
+        <w:t xml:space="preserve">Wang, Yu, Kwan, Zheng, Miao, &amp; Li. (2020, November 21). </w:t>
+      </w:r>
+      <w:r>
+        <w:rPr>
+          <w:i/>
+          <w:iCs/>
+        </w:rPr>
+        <w:t>The impacts of road network density on motor vehicle travel: An empirical study of Chinese cities based on network theory</w:t>
+      </w:r>
+      <w:r>
+        <w:t xml:space="preserve"> - ScienceDirect. </w:t>
+      </w:r>
+    </w:p>
+    <w:p>
+      <w:pPr>
+        <w:pStyle w:val="muitypography-root"/>
+        <w:spacing w:line="480" w:lineRule="auto"/>
+      </w:pPr>
+    </w:p>
+    <w:p>
+      <w:pPr>
+        <w:pStyle w:val="muitypography-root"/>
+        <w:spacing w:line="480" w:lineRule="auto"/>
+      </w:pPr>
+    </w:p>
+    <w:p>
+      <w:pPr>
+        <w:pStyle w:val="muitypography-root"/>
+        <w:spacing w:line="480" w:lineRule="auto"/>
+        <w:jc w:val="both"/>
+      </w:pPr>
+    </w:p>
+    <w:p>
+      <w:pPr>
+        <w:pStyle w:val="muitypography-root"/>
+        <w:spacing w:line="480" w:lineRule="auto"/>
+        <w:jc w:val="both"/>
+      </w:pPr>
+    </w:p>
+    <w:p>
+      <w:pPr>
+        <w:pStyle w:val="muitypography-root"/>
+        <w:spacing w:line="480" w:lineRule="auto"/>
+        <w:jc w:val="both"/>
+      </w:pPr>
+    </w:p>
+    <w:p>
+      <w:pPr>
+        <w:pStyle w:val="muitypography-root"/>
+        <w:spacing w:line="480" w:lineRule="auto"/>
+        <w:jc w:val="both"/>
+      </w:pPr>
     </w:p>
     <w:p>
       <w:pPr>
@@ -3616,7 +3945,7 @@
 </file>
 
 <file path=customXml/itemProps1.xml><?xml version="1.0" encoding="utf-8"?>
-<ds:datastoreItem xmlns:ds="http://schemas.openxmlformats.org/officeDocument/2006/customXml" ds:itemID="{6212B697-A876-4AB2-90DE-4A12DF9DD3C8}">
+<ds:datastoreItem xmlns:ds="http://schemas.openxmlformats.org/officeDocument/2006/customXml" ds:itemID="{5121A182-E0AD-4B8A-ADC8-B95C997724E1}">
   <ds:schemaRefs>
     <ds:schemaRef ds:uri="http://schemas.openxmlformats.org/officeDocument/2006/bibliography"/>
   </ds:schemaRefs>

</xml_diff>

<commit_message>
added a new viz for literature
</commit_message>
<xml_diff>
--- a/Project Documentation/void_main_B.Tech.docx
+++ b/Project Documentation/void_main_B.Tech.docx
@@ -9,27 +9,732 @@
         <w:rPr>
           <w:rFonts w:cs="Times New Roman"/>
           <w:b/>
+          <w:szCs w:val="24"/>
+        </w:rPr>
+      </w:pPr>
+      <w:r>
+        <w:rPr>
+          <w:rFonts w:cs="Times New Roman"/>
+          <w:b/>
+          <w:szCs w:val="24"/>
+        </w:rPr>
+        <w:t>STUDY OF ROAD CONNECTIVITY IN OGBOMOSO NORTH</w:t>
+      </w:r>
+    </w:p>
+    <w:p>
+      <w:pPr>
+        <w:spacing w:line="480" w:lineRule="auto"/>
+        <w:jc w:val="center"/>
+        <w:rPr>
+          <w:rFonts w:cs="Times New Roman"/>
+          <w:b/>
+          <w:szCs w:val="24"/>
+        </w:rPr>
+      </w:pPr>
+    </w:p>
+    <w:p>
+      <w:pPr>
+        <w:spacing w:line="480" w:lineRule="auto"/>
+        <w:jc w:val="center"/>
+        <w:rPr>
+          <w:rFonts w:cs="Times New Roman"/>
+          <w:b/>
+          <w:szCs w:val="24"/>
+        </w:rPr>
+      </w:pPr>
+      <w:r>
+        <w:rPr>
+          <w:rFonts w:cs="Times New Roman"/>
+          <w:b/>
+          <w:szCs w:val="24"/>
+        </w:rPr>
+        <w:t>BY</w:t>
+      </w:r>
+    </w:p>
+    <w:p>
+      <w:pPr>
+        <w:spacing w:line="480" w:lineRule="auto"/>
+        <w:jc w:val="center"/>
+        <w:rPr>
+          <w:rFonts w:cs="Times New Roman"/>
+          <w:b/>
+          <w:szCs w:val="24"/>
+        </w:rPr>
+      </w:pPr>
+    </w:p>
+    <w:p>
+      <w:pPr>
+        <w:spacing w:after="0" w:line="240" w:lineRule="auto"/>
+        <w:jc w:val="center"/>
+        <w:rPr>
+          <w:rFonts w:cs="Times New Roman"/>
+          <w:b/>
+          <w:szCs w:val="24"/>
+        </w:rPr>
+      </w:pPr>
+      <w:r>
+        <w:rPr>
+          <w:rFonts w:cs="Times New Roman"/>
+          <w:b/>
+          <w:szCs w:val="24"/>
+        </w:rPr>
+        <w:t>AKINDEERE</w:t>
+      </w:r>
+      <w:r>
+        <w:rPr>
+          <w:rFonts w:cs="Times New Roman"/>
+          <w:b/>
+          <w:szCs w:val="24"/>
+        </w:rPr>
+        <w:t>,</w:t>
+      </w:r>
+      <w:r>
+        <w:rPr>
+          <w:rFonts w:cs="Times New Roman"/>
+          <w:b/>
+          <w:szCs w:val="24"/>
+        </w:rPr>
+        <w:t xml:space="preserve"> ZAINAB ABIKE</w:t>
+      </w:r>
+      <w:r>
+        <w:rPr>
+          <w:rFonts w:cs="Times New Roman"/>
+          <w:b/>
+          <w:szCs w:val="24"/>
+        </w:rPr>
+        <w:t xml:space="preserve"> </w:t>
+      </w:r>
+      <w:r>
+        <w:rPr>
+          <w:rFonts w:cs="Times New Roman"/>
+          <w:b/>
+          <w:szCs w:val="24"/>
+        </w:rPr>
+        <w:t>(182615)</w:t>
+      </w:r>
+    </w:p>
+    <w:p>
+      <w:pPr>
+        <w:spacing w:after="0" w:line="240" w:lineRule="auto"/>
+        <w:jc w:val="center"/>
+        <w:rPr>
+          <w:rFonts w:cs="Times New Roman"/>
+          <w:b/>
+          <w:szCs w:val="24"/>
+        </w:rPr>
+      </w:pPr>
+    </w:p>
+    <w:p>
+      <w:pPr>
+        <w:spacing w:line="480" w:lineRule="auto"/>
+        <w:jc w:val="center"/>
+        <w:rPr>
+          <w:rFonts w:cs="Times New Roman"/>
+          <w:b/>
+          <w:szCs w:val="24"/>
+        </w:rPr>
+      </w:pPr>
+    </w:p>
+    <w:p>
+      <w:pPr>
+        <w:spacing w:after="0" w:line="480" w:lineRule="auto"/>
+        <w:ind w:left="-360" w:right="-360"/>
+        <w:jc w:val="center"/>
+        <w:rPr>
+          <w:b/>
+          <w:szCs w:val="24"/>
+        </w:rPr>
+      </w:pPr>
+      <w:r>
+        <w:rPr>
+          <w:b/>
+          <w:szCs w:val="24"/>
+        </w:rPr>
+        <w:t xml:space="preserve">BEING A PROJECT SUBMITTED TO </w:t>
+      </w:r>
+    </w:p>
+    <w:p>
+      <w:pPr>
+        <w:spacing w:line="480" w:lineRule="auto"/>
+        <w:jc w:val="center"/>
+        <w:rPr>
+          <w:rFonts w:cs="Times New Roman"/>
+          <w:b/>
+          <w:szCs w:val="24"/>
+        </w:rPr>
+      </w:pPr>
+    </w:p>
+    <w:p>
+      <w:pPr>
+        <w:spacing w:line="360" w:lineRule="auto"/>
+        <w:jc w:val="center"/>
+        <w:rPr>
+          <w:rFonts w:cs="Times New Roman"/>
+          <w:b/>
+          <w:szCs w:val="24"/>
+        </w:rPr>
+      </w:pPr>
+      <w:r>
+        <w:rPr>
+          <w:rFonts w:cs="Times New Roman"/>
+          <w:b/>
+          <w:szCs w:val="24"/>
+        </w:rPr>
+        <w:t>THE DEPARTMENT OF TRANSPORT MANAGEMENT</w:t>
+      </w:r>
+      <w:r>
+        <w:rPr>
+          <w:rFonts w:cs="Times New Roman"/>
+          <w:b/>
+          <w:szCs w:val="24"/>
+        </w:rPr>
+        <w:t>,</w:t>
+      </w:r>
+    </w:p>
+    <w:p>
+      <w:pPr>
+        <w:spacing w:line="360" w:lineRule="auto"/>
+        <w:ind w:right="-399"/>
+        <w:jc w:val="center"/>
+        <w:rPr>
+          <w:rFonts w:cs="Times New Roman"/>
+          <w:b/>
+          <w:szCs w:val="24"/>
+        </w:rPr>
+      </w:pPr>
+      <w:r>
+        <w:rPr>
+          <w:rFonts w:cs="Times New Roman"/>
+          <w:b/>
+          <w:szCs w:val="24"/>
+        </w:rPr>
+        <w:t>FACULTY OF MANAGEMENT SCIENCES</w:t>
+      </w:r>
+      <w:r>
+        <w:rPr>
+          <w:rFonts w:cs="Times New Roman"/>
+          <w:b/>
+          <w:szCs w:val="24"/>
+        </w:rPr>
+        <w:t>,</w:t>
+      </w:r>
+    </w:p>
+    <w:p>
+      <w:pPr>
+        <w:spacing w:line="360" w:lineRule="auto"/>
+        <w:jc w:val="center"/>
+        <w:rPr>
+          <w:rFonts w:cs="Times New Roman"/>
+          <w:b/>
+          <w:szCs w:val="24"/>
+        </w:rPr>
+      </w:pPr>
+      <w:r>
+        <w:rPr>
+          <w:rFonts w:cs="Times New Roman"/>
+          <w:b/>
+          <w:szCs w:val="24"/>
+        </w:rPr>
+        <w:t>LADOKE AKINTOLA UNIVERSITY OF TECHNOLOGY</w:t>
+      </w:r>
+    </w:p>
+    <w:p>
+      <w:pPr>
+        <w:spacing w:line="360" w:lineRule="auto"/>
+        <w:jc w:val="center"/>
+        <w:rPr>
+          <w:rFonts w:cs="Times New Roman"/>
+          <w:b/>
+          <w:szCs w:val="24"/>
+        </w:rPr>
+      </w:pPr>
+      <w:r>
+        <w:rPr>
+          <w:rFonts w:cs="Times New Roman"/>
+          <w:b/>
+          <w:szCs w:val="24"/>
+        </w:rPr>
+        <w:t>OGBOMOSO, OYO STATE, NIGERIA.</w:t>
+      </w:r>
+    </w:p>
+    <w:p>
+      <w:pPr>
+        <w:spacing w:line="480" w:lineRule="auto"/>
+        <w:jc w:val="center"/>
+        <w:rPr>
+          <w:rFonts w:cs="Times New Roman"/>
+          <w:b/>
+          <w:szCs w:val="24"/>
+        </w:rPr>
+      </w:pPr>
+    </w:p>
+    <w:p>
+      <w:pPr>
+        <w:spacing w:line="480" w:lineRule="auto"/>
+        <w:jc w:val="center"/>
+        <w:rPr>
+          <w:rFonts w:cs="Times New Roman"/>
+          <w:b/>
+          <w:szCs w:val="24"/>
+        </w:rPr>
+      </w:pPr>
+    </w:p>
+    <w:p>
+      <w:pPr>
+        <w:spacing w:line="360" w:lineRule="auto"/>
+        <w:jc w:val="center"/>
+        <w:rPr>
+          <w:rFonts w:cs="Times New Roman"/>
+          <w:b/>
+          <w:szCs w:val="24"/>
+        </w:rPr>
+      </w:pPr>
+      <w:r>
+        <w:rPr>
+          <w:rFonts w:cs="Times New Roman"/>
+          <w:b/>
+          <w:szCs w:val="24"/>
+        </w:rPr>
+        <w:t>IN PARTIAL FULFILMENT OF THE REQUIREMENTS FOR</w:t>
+      </w:r>
+      <w:r>
+        <w:rPr>
+          <w:rFonts w:cs="Times New Roman"/>
+          <w:b/>
+          <w:szCs w:val="24"/>
+        </w:rPr>
+        <w:t xml:space="preserve"> </w:t>
+      </w:r>
+      <w:r>
+        <w:rPr>
+          <w:rFonts w:cs="Times New Roman"/>
+          <w:b/>
+          <w:szCs w:val="24"/>
+        </w:rPr>
+        <w:t>THE AWARD OF</w:t>
+      </w:r>
+    </w:p>
+    <w:p>
+      <w:pPr>
+        <w:spacing w:line="360" w:lineRule="auto"/>
+        <w:jc w:val="center"/>
+        <w:rPr>
+          <w:rFonts w:cs="Times New Roman"/>
+          <w:b/>
+          <w:szCs w:val="24"/>
+        </w:rPr>
+      </w:pPr>
+      <w:r>
+        <w:rPr>
+          <w:rFonts w:cs="Times New Roman"/>
+          <w:b/>
+          <w:szCs w:val="24"/>
+        </w:rPr>
+        <w:t>BACHELOR OF TECHNOLOGY (B. TECH)</w:t>
+      </w:r>
+      <w:r>
+        <w:rPr>
+          <w:rFonts w:cs="Times New Roman"/>
+          <w:b/>
+          <w:szCs w:val="24"/>
+        </w:rPr>
+        <w:t xml:space="preserve"> </w:t>
+      </w:r>
+      <w:r>
+        <w:rPr>
+          <w:rFonts w:cs="Times New Roman"/>
+          <w:b/>
+          <w:szCs w:val="24"/>
+        </w:rPr>
+        <w:t>IN TRANSPORT MANAGEMENT.</w:t>
+      </w:r>
+    </w:p>
+    <w:p>
+      <w:pPr>
+        <w:spacing w:line="480" w:lineRule="auto"/>
+        <w:ind w:left="-284"/>
+        <w:jc w:val="center"/>
+        <w:rPr>
+          <w:rFonts w:cs="Times New Roman"/>
+          <w:b/>
+          <w:szCs w:val="24"/>
+        </w:rPr>
+      </w:pPr>
+    </w:p>
+    <w:p>
+      <w:pPr>
+        <w:spacing w:line="480" w:lineRule="auto"/>
+        <w:jc w:val="center"/>
+        <w:rPr>
+          <w:rFonts w:cs="Times New Roman"/>
+          <w:b/>
+          <w:szCs w:val="24"/>
+        </w:rPr>
+      </w:pPr>
+    </w:p>
+    <w:p>
+      <w:pPr>
+        <w:spacing w:line="480" w:lineRule="auto"/>
+        <w:jc w:val="center"/>
+        <w:rPr>
+          <w:rFonts w:cs="Times New Roman"/>
+          <w:b/>
+          <w:szCs w:val="24"/>
+        </w:rPr>
+      </w:pPr>
+    </w:p>
+    <w:p>
+      <w:pPr>
+        <w:spacing w:line="480" w:lineRule="auto"/>
+        <w:jc w:val="center"/>
+        <w:rPr>
+          <w:rFonts w:cs="Times New Roman"/>
+          <w:b/>
+          <w:szCs w:val="24"/>
+        </w:rPr>
+      </w:pPr>
+      <w:r>
+        <w:rPr>
+          <w:rFonts w:cs="Times New Roman"/>
+          <w:b/>
+          <w:szCs w:val="24"/>
+        </w:rPr>
+        <w:t>DECEMBER 2023.</w:t>
+      </w:r>
+    </w:p>
+    <w:p>
+      <w:pPr>
+        <w:spacing w:line="480" w:lineRule="auto"/>
+        <w:jc w:val="center"/>
+        <w:rPr>
+          <w:rFonts w:cs="Times New Roman"/>
+          <w:b/>
           <w:sz w:val="28"/>
           <w:szCs w:val="28"/>
         </w:rPr>
       </w:pPr>
-      <w:r>
-        <w:rPr>
-          <w:rFonts w:cs="Times New Roman"/>
-          <w:b/>
+    </w:p>
+    <w:p>
+      <w:pPr>
+        <w:pStyle w:val="Default"/>
+        <w:spacing w:line="480" w:lineRule="auto"/>
+        <w:jc w:val="center"/>
+        <w:rPr>
+          <w:b/>
+          <w:bCs/>
+        </w:rPr>
+      </w:pPr>
+      <w:r>
+        <w:rPr>
+          <w:b/>
+          <w:bCs/>
+        </w:rPr>
+        <w:t>CERTIFICATION</w:t>
+      </w:r>
+    </w:p>
+    <w:p>
+      <w:pPr>
+        <w:pStyle w:val="Default"/>
+        <w:spacing w:line="480" w:lineRule="auto"/>
+        <w:jc w:val="both"/>
+      </w:pPr>
+      <w:r>
+        <w:rPr>
+          <w:sz w:val="20"/>
+          <w:szCs w:val="20"/>
+        </w:rPr>
+        <w:t>This is to</w:t>
+      </w:r>
+      <w:r>
+        <w:t xml:space="preserve"> certify that </w:t>
+      </w:r>
+      <w:r>
+        <w:t xml:space="preserve">all </w:t>
+      </w:r>
+      <w:r>
+        <w:t xml:space="preserve">the </w:t>
+      </w:r>
+      <w:r>
+        <w:t xml:space="preserve">activities in this project report </w:t>
+      </w:r>
+      <w:r>
+        <w:t>was</w:t>
+      </w:r>
+      <w:r>
+        <w:t xml:space="preserve"> carried</w:t>
+      </w:r>
+      <w:r>
+        <w:t xml:space="preserve"> out by </w:t>
+      </w:r>
+      <w:r>
+        <w:rPr>
+          <w:b/>
+          <w:bCs/>
+        </w:rPr>
+        <w:t>Akindeere</w:t>
+      </w:r>
+      <w:r>
+        <w:rPr>
+          <w:b/>
+          <w:bCs/>
+        </w:rPr>
+        <w:t>,</w:t>
+      </w:r>
+      <w:r>
+        <w:rPr>
+          <w:b/>
+          <w:bCs/>
+        </w:rPr>
+        <w:t xml:space="preserve"> Zainab Abike (Matric No: 182615)</w:t>
+      </w:r>
+      <w:r>
+        <w:t xml:space="preserve"> of the </w:t>
+      </w:r>
+      <w:r>
+        <w:t>d</w:t>
+      </w:r>
+      <w:r>
+        <w:t xml:space="preserve">epartment of Transport Management, Faculty of Management Sciences, Ladoke Akintola University of Technology, Ogbomosho, Oyo State, Nigeria. </w:t>
+      </w:r>
+    </w:p>
+    <w:p>
+      <w:pPr>
+        <w:pStyle w:val="Default"/>
+        <w:spacing w:line="360" w:lineRule="auto"/>
+      </w:pPr>
+    </w:p>
+    <w:p>
+      <w:pPr>
+        <w:pStyle w:val="Default"/>
+        <w:spacing w:line="360" w:lineRule="auto"/>
+      </w:pPr>
+    </w:p>
+    <w:p>
+      <w:pPr>
+        <w:pStyle w:val="Default"/>
+        <w:spacing w:line="360" w:lineRule="auto"/>
+      </w:pPr>
+    </w:p>
+    <w:p>
+      <w:pPr>
+        <w:pStyle w:val="Default"/>
+        <w:spacing w:line="360" w:lineRule="auto"/>
+      </w:pPr>
+    </w:p>
+    <w:p>
+      <w:pPr>
+        <w:pStyle w:val="Default"/>
+        <w:spacing w:line="360" w:lineRule="auto"/>
+      </w:pPr>
+    </w:p>
+    <w:p>
+      <w:pPr>
+        <w:pStyle w:val="Default"/>
+        <w:spacing w:line="360" w:lineRule="auto"/>
+      </w:pPr>
+      <w:r>
+        <w:t>------------------------------</w:t>
+      </w:r>
+      <w:r>
+        <w:tab/>
+      </w:r>
+      <w:r>
+        <w:tab/>
+      </w:r>
+      <w:r>
+        <w:tab/>
+      </w:r>
+      <w:r>
+        <w:tab/>
+      </w:r>
+      <w:r>
+        <w:tab/>
+      </w:r>
+      <w:r>
+        <w:tab/>
+        <w:t>-----------------------</w:t>
+      </w:r>
+    </w:p>
+    <w:p>
+      <w:pPr>
+        <w:pStyle w:val="Default"/>
+      </w:pPr>
+      <w:r>
+        <w:t xml:space="preserve">DR. O.J </w:t>
+      </w:r>
+      <w:r>
+        <w:t>Babalola</w:t>
+      </w:r>
+      <w:r>
+        <w:tab/>
+      </w:r>
+      <w:r>
+        <w:tab/>
+      </w:r>
+      <w:r>
+        <w:tab/>
+      </w:r>
+      <w:r>
+        <w:tab/>
+      </w:r>
+      <w:r>
+        <w:tab/>
+        <w:t xml:space="preserve">                       </w:t>
+      </w:r>
+      <w:r>
+        <w:t xml:space="preserve">            </w:t>
+      </w:r>
+      <w:r>
+        <w:t xml:space="preserve"> Date</w:t>
+      </w:r>
+    </w:p>
+    <w:p>
+      <w:pPr>
+        <w:pStyle w:val="Default"/>
+      </w:pPr>
+      <w:r>
+        <w:t xml:space="preserve">      Supervisor </w:t>
+      </w:r>
+    </w:p>
+    <w:p>
+      <w:pPr>
+        <w:pStyle w:val="Default"/>
+        <w:spacing w:line="360" w:lineRule="auto"/>
+      </w:pPr>
+    </w:p>
+    <w:p>
+      <w:pPr>
+        <w:pStyle w:val="Default"/>
+        <w:spacing w:line="360" w:lineRule="auto"/>
+      </w:pPr>
+    </w:p>
+    <w:p>
+      <w:pPr>
+        <w:pStyle w:val="Default"/>
+        <w:spacing w:line="360" w:lineRule="auto"/>
+      </w:pPr>
+    </w:p>
+    <w:p>
+      <w:pPr>
+        <w:pStyle w:val="Default"/>
+        <w:spacing w:line="360" w:lineRule="auto"/>
+      </w:pPr>
+    </w:p>
+    <w:p>
+      <w:pPr>
+        <w:pStyle w:val="Default"/>
+        <w:spacing w:line="360" w:lineRule="auto"/>
+      </w:pPr>
+      <w:r>
+        <w:t>--------------------------------</w:t>
+      </w:r>
+      <w:r>
+        <w:tab/>
+      </w:r>
+      <w:r>
+        <w:tab/>
+      </w:r>
+      <w:r>
+        <w:tab/>
+      </w:r>
+      <w:r>
+        <w:tab/>
+      </w:r>
+      <w:r>
+        <w:tab/>
+      </w:r>
+      <w:r>
+        <w:t xml:space="preserve">           </w:t>
+      </w:r>
+      <w:r>
+        <w:t>-------------------------</w:t>
+      </w:r>
+    </w:p>
+    <w:p>
+      <w:pPr>
+        <w:pStyle w:val="Default"/>
+      </w:pPr>
+      <w:r>
+        <w:t xml:space="preserve">PROF. </w:t>
+      </w:r>
+      <w:r>
+        <w:t>Remi Aworemi</w:t>
+      </w:r>
+      <w:r>
+        <w:tab/>
+      </w:r>
+      <w:r>
+        <w:tab/>
+      </w:r>
+      <w:r>
+        <w:tab/>
+      </w:r>
+      <w:r>
+        <w:tab/>
+        <w:t xml:space="preserve">                        </w:t>
+      </w:r>
+      <w:r>
+        <w:tab/>
+        <w:t>Date</w:t>
+      </w:r>
+    </w:p>
+    <w:p>
+      <w:pPr>
+        <w:pStyle w:val="Default"/>
+      </w:pPr>
+      <w:r>
+        <w:t xml:space="preserve">   Head of Department </w:t>
+      </w:r>
+    </w:p>
+    <w:p>
+      <w:r>
+        <w:br w:type="page"/>
+      </w:r>
+    </w:p>
+    <w:p>
+      <w:pPr>
+        <w:pStyle w:val="Heading1"/>
+      </w:pPr>
+      <w:bookmarkStart w:id="0" w:name="_Toc154993593"/>
+      <w:bookmarkStart w:id="1" w:name="_Toc155177674"/>
+      <w:r>
+        <w:lastRenderedPageBreak/>
+        <w:t>DEDICATION</w:t>
+      </w:r>
+      <w:bookmarkEnd w:id="0"/>
+      <w:bookmarkEnd w:id="1"/>
+    </w:p>
+    <w:p>
+      <w:pPr>
+        <w:pStyle w:val="Default"/>
+        <w:jc w:val="center"/>
+        <w:rPr>
           <w:sz w:val="28"/>
           <w:szCs w:val="28"/>
         </w:rPr>
-        <w:t>STUDY OF ROAD CONNECTIVITY IN OGBOMOSO NORTH</w:t>
-      </w:r>
-    </w:p>
-    <w:p>
-      <w:pPr>
-        <w:spacing w:line="480" w:lineRule="auto"/>
-        <w:jc w:val="center"/>
-        <w:rPr>
-          <w:rFonts w:cs="Times New Roman"/>
-          <w:b/>
+      </w:pPr>
+    </w:p>
+    <w:p>
+      <w:pPr>
+        <w:pStyle w:val="Default"/>
+        <w:spacing w:line="480" w:lineRule="auto"/>
+        <w:jc w:val="both"/>
+      </w:pPr>
+      <w:r>
+        <w:t>This project is dedicated to the Almighty God who has been my source of Strength, Grace and Wisdom throughout the period of my course, through whose Grace and Favor I have been able to run my course and scale through the hurdles of my academic pursuit</w:t>
+      </w:r>
+      <w:r>
+        <w:t>.</w:t>
+      </w:r>
+    </w:p>
+    <w:p>
+      <w:r>
+        <w:br w:type="page"/>
+      </w:r>
+    </w:p>
+    <w:p>
+      <w:pPr>
+        <w:rPr>
           <w:sz w:val="28"/>
           <w:szCs w:val="28"/>
         </w:rPr>
@@ -37,369 +742,6 @@
     </w:p>
     <w:p>
       <w:pPr>
-        <w:spacing w:line="480" w:lineRule="auto"/>
-        <w:jc w:val="center"/>
-        <w:rPr>
-          <w:rFonts w:cs="Times New Roman"/>
-          <w:b/>
-          <w:sz w:val="28"/>
-          <w:szCs w:val="28"/>
-        </w:rPr>
-      </w:pPr>
-      <w:r>
-        <w:rPr>
-          <w:rFonts w:cs="Times New Roman"/>
-          <w:b/>
-          <w:sz w:val="28"/>
-          <w:szCs w:val="28"/>
-        </w:rPr>
-        <w:t>BY</w:t>
-      </w:r>
-    </w:p>
-    <w:p>
-      <w:pPr>
-        <w:spacing w:line="480" w:lineRule="auto"/>
-        <w:jc w:val="center"/>
-        <w:rPr>
-          <w:rFonts w:cs="Times New Roman"/>
-          <w:b/>
-          <w:sz w:val="28"/>
-          <w:szCs w:val="28"/>
-        </w:rPr>
-      </w:pPr>
-    </w:p>
-    <w:p>
-      <w:pPr>
-        <w:spacing w:after="0" w:line="240" w:lineRule="auto"/>
-        <w:jc w:val="center"/>
-        <w:rPr>
-          <w:rFonts w:cs="Times New Roman"/>
-          <w:b/>
-          <w:sz w:val="28"/>
-          <w:szCs w:val="28"/>
-        </w:rPr>
-      </w:pPr>
-      <w:r>
-        <w:rPr>
-          <w:rFonts w:cs="Times New Roman"/>
-          <w:b/>
-          <w:sz w:val="28"/>
-          <w:szCs w:val="28"/>
-        </w:rPr>
-        <w:t>AKINDEERE ZAINAB ABIKE</w:t>
-      </w:r>
-    </w:p>
-    <w:p>
-      <w:pPr>
-        <w:spacing w:after="0" w:line="240" w:lineRule="auto"/>
-        <w:jc w:val="center"/>
-        <w:rPr>
-          <w:rFonts w:cs="Times New Roman"/>
-          <w:b/>
-          <w:sz w:val="28"/>
-          <w:szCs w:val="28"/>
-        </w:rPr>
-      </w:pPr>
-      <w:r>
-        <w:rPr>
-          <w:rFonts w:cs="Times New Roman"/>
-          <w:b/>
-          <w:sz w:val="28"/>
-          <w:szCs w:val="28"/>
-        </w:rPr>
-        <w:t>(182615)</w:t>
-      </w:r>
-    </w:p>
-    <w:p>
-      <w:pPr>
-        <w:spacing w:after="0" w:line="240" w:lineRule="auto"/>
-        <w:jc w:val="center"/>
-        <w:rPr>
-          <w:rFonts w:cs="Times New Roman"/>
-          <w:b/>
-          <w:sz w:val="28"/>
-          <w:szCs w:val="28"/>
-        </w:rPr>
-      </w:pPr>
-    </w:p>
-    <w:p>
-      <w:pPr>
-        <w:spacing w:line="480" w:lineRule="auto"/>
-        <w:jc w:val="center"/>
-        <w:rPr>
-          <w:rFonts w:cs="Times New Roman"/>
-          <w:b/>
-          <w:sz w:val="28"/>
-          <w:szCs w:val="28"/>
-        </w:rPr>
-      </w:pPr>
-    </w:p>
-    <w:p>
-      <w:pPr>
-        <w:spacing w:line="240" w:lineRule="auto"/>
-        <w:jc w:val="center"/>
-        <w:rPr>
-          <w:rFonts w:cs="Times New Roman"/>
-          <w:b/>
-          <w:sz w:val="28"/>
-          <w:szCs w:val="28"/>
-        </w:rPr>
-      </w:pPr>
-      <w:r>
-        <w:rPr>
-          <w:rFonts w:cs="Times New Roman"/>
-          <w:b/>
-          <w:sz w:val="28"/>
-          <w:szCs w:val="28"/>
-        </w:rPr>
-        <w:t>A RESEARCH PROJECT SUBMITTED TO</w:t>
-      </w:r>
-    </w:p>
-    <w:p>
-      <w:pPr>
-        <w:spacing w:line="240" w:lineRule="auto"/>
-        <w:jc w:val="center"/>
-        <w:rPr>
-          <w:rFonts w:cs="Times New Roman"/>
-          <w:b/>
-          <w:sz w:val="28"/>
-          <w:szCs w:val="28"/>
-        </w:rPr>
-      </w:pPr>
-      <w:r>
-        <w:rPr>
-          <w:rFonts w:cs="Times New Roman"/>
-          <w:b/>
-          <w:sz w:val="28"/>
-          <w:szCs w:val="28"/>
-        </w:rPr>
-        <w:t>THE DEPARTMENT OF TRANSPORT MANAGEMENT</w:t>
-      </w:r>
-    </w:p>
-    <w:p>
-      <w:pPr>
-        <w:spacing w:line="240" w:lineRule="auto"/>
-        <w:jc w:val="center"/>
-        <w:rPr>
-          <w:rFonts w:cs="Times New Roman"/>
-          <w:b/>
-          <w:sz w:val="28"/>
-          <w:szCs w:val="28"/>
-        </w:rPr>
-      </w:pPr>
-      <w:r>
-        <w:rPr>
-          <w:rFonts w:cs="Times New Roman"/>
-          <w:b/>
-          <w:sz w:val="28"/>
-          <w:szCs w:val="28"/>
-        </w:rPr>
-        <w:t>FACULTY OF MANAGEMENT SCIENCES</w:t>
-      </w:r>
-    </w:p>
-    <w:p>
-      <w:pPr>
-        <w:spacing w:line="240" w:lineRule="auto"/>
-        <w:jc w:val="center"/>
-        <w:rPr>
-          <w:rFonts w:cs="Times New Roman"/>
-          <w:b/>
-          <w:sz w:val="28"/>
-          <w:szCs w:val="28"/>
-        </w:rPr>
-      </w:pPr>
-      <w:r>
-        <w:rPr>
-          <w:rFonts w:cs="Times New Roman"/>
-          <w:b/>
-          <w:sz w:val="28"/>
-          <w:szCs w:val="28"/>
-        </w:rPr>
-        <w:t>LADOKE AKI</w:t>
-      </w:r>
-      <w:r>
-        <w:rPr>
-          <w:rFonts w:cs="Times New Roman"/>
-          <w:b/>
-          <w:sz w:val="28"/>
-          <w:szCs w:val="28"/>
-        </w:rPr>
-        <w:t>NTOLA UNIVERSITY OF TECHNOLOGY</w:t>
-      </w:r>
-    </w:p>
-    <w:p>
-      <w:pPr>
-        <w:spacing w:line="240" w:lineRule="auto"/>
-        <w:jc w:val="center"/>
-        <w:rPr>
-          <w:rFonts w:cs="Times New Roman"/>
-          <w:b/>
-          <w:sz w:val="28"/>
-          <w:szCs w:val="28"/>
-        </w:rPr>
-      </w:pPr>
-      <w:r>
-        <w:rPr>
-          <w:rFonts w:cs="Times New Roman"/>
-          <w:b/>
-          <w:sz w:val="28"/>
-          <w:szCs w:val="28"/>
-        </w:rPr>
-        <w:t xml:space="preserve">OGBOMOSO, </w:t>
-      </w:r>
-      <w:r>
-        <w:rPr>
-          <w:rFonts w:cs="Times New Roman"/>
-          <w:b/>
-          <w:sz w:val="28"/>
-          <w:szCs w:val="28"/>
-        </w:rPr>
-        <w:t>OYO</w:t>
-      </w:r>
-      <w:r>
-        <w:rPr>
-          <w:rFonts w:cs="Times New Roman"/>
-          <w:b/>
-          <w:sz w:val="28"/>
-          <w:szCs w:val="28"/>
-        </w:rPr>
-        <w:t xml:space="preserve"> STATE, NIGERIA.</w:t>
-      </w:r>
-    </w:p>
-    <w:p>
-      <w:pPr>
-        <w:spacing w:line="480" w:lineRule="auto"/>
-        <w:jc w:val="center"/>
-        <w:rPr>
-          <w:rFonts w:cs="Times New Roman"/>
-          <w:b/>
-          <w:sz w:val="28"/>
-          <w:szCs w:val="28"/>
-        </w:rPr>
-      </w:pPr>
-    </w:p>
-    <w:p>
-      <w:pPr>
-        <w:spacing w:line="240" w:lineRule="auto"/>
-        <w:jc w:val="center"/>
-        <w:rPr>
-          <w:rFonts w:cs="Times New Roman"/>
-          <w:b/>
-          <w:sz w:val="28"/>
-          <w:szCs w:val="28"/>
-        </w:rPr>
-      </w:pPr>
-      <w:r>
-        <w:rPr>
-          <w:rFonts w:cs="Times New Roman"/>
-          <w:b/>
-          <w:sz w:val="28"/>
-          <w:szCs w:val="28"/>
-        </w:rPr>
-        <w:t>IN PARTIAL FULFILMENT OF THE REQUIREMENTS FOR</w:t>
-      </w:r>
-    </w:p>
-    <w:p>
-      <w:pPr>
-        <w:spacing w:line="240" w:lineRule="auto"/>
-        <w:jc w:val="center"/>
-        <w:rPr>
-          <w:rFonts w:cs="Times New Roman"/>
-          <w:b/>
-          <w:sz w:val="28"/>
-          <w:szCs w:val="28"/>
-        </w:rPr>
-      </w:pPr>
-      <w:r>
-        <w:rPr>
-          <w:rFonts w:cs="Times New Roman"/>
-          <w:b/>
-          <w:sz w:val="28"/>
-          <w:szCs w:val="28"/>
-        </w:rPr>
-        <w:t>THE AWARD OF BACHELOR OF TECHNOLOGY (B. TECH)</w:t>
-      </w:r>
-    </w:p>
-    <w:p>
-      <w:pPr>
-        <w:spacing w:line="240" w:lineRule="auto"/>
-        <w:jc w:val="center"/>
-        <w:rPr>
-          <w:rFonts w:cs="Times New Roman"/>
-          <w:b/>
-          <w:sz w:val="28"/>
-          <w:szCs w:val="28"/>
-        </w:rPr>
-      </w:pPr>
-      <w:r>
-        <w:rPr>
-          <w:rFonts w:cs="Times New Roman"/>
-          <w:b/>
-          <w:sz w:val="28"/>
-          <w:szCs w:val="28"/>
-        </w:rPr>
-        <w:t>IN TRANSPORT MANAGEMENT.</w:t>
-      </w:r>
-    </w:p>
-    <w:p>
-      <w:pPr>
-        <w:spacing w:line="480" w:lineRule="auto"/>
-        <w:jc w:val="center"/>
-        <w:rPr>
-          <w:rFonts w:cs="Times New Roman"/>
-          <w:b/>
-          <w:sz w:val="28"/>
-          <w:szCs w:val="28"/>
-        </w:rPr>
-      </w:pPr>
-    </w:p>
-    <w:p>
-      <w:pPr>
-        <w:spacing w:line="480" w:lineRule="auto"/>
-        <w:jc w:val="center"/>
-        <w:rPr>
-          <w:rFonts w:cs="Times New Roman"/>
-          <w:b/>
-          <w:sz w:val="28"/>
-          <w:szCs w:val="28"/>
-        </w:rPr>
-      </w:pPr>
-    </w:p>
-    <w:p>
-      <w:pPr>
-        <w:spacing w:line="480" w:lineRule="auto"/>
-        <w:jc w:val="center"/>
-        <w:rPr>
-          <w:rFonts w:cs="Times New Roman"/>
-          <w:b/>
-          <w:sz w:val="28"/>
-          <w:szCs w:val="28"/>
-        </w:rPr>
-      </w:pPr>
-    </w:p>
-    <w:p>
-      <w:pPr>
-        <w:spacing w:line="480" w:lineRule="auto"/>
-        <w:jc w:val="center"/>
-        <w:rPr>
-          <w:rFonts w:cs="Times New Roman"/>
-          <w:b/>
-          <w:sz w:val="28"/>
-          <w:szCs w:val="28"/>
-        </w:rPr>
-      </w:pPr>
-      <w:r>
-        <w:rPr>
-          <w:rFonts w:cs="Times New Roman"/>
-          <w:b/>
-          <w:sz w:val="28"/>
-          <w:szCs w:val="28"/>
-        </w:rPr>
-        <w:t>DECEMBER 2023.</w:t>
-      </w:r>
-    </w:p>
-    <w:p>
-      <w:pPr>
         <w:pStyle w:val="Default"/>
         <w:jc w:val="center"/>
         <w:rPr>
@@ -412,430 +754,21 @@
           <w:b/>
           <w:bCs/>
         </w:rPr>
-        <w:lastRenderedPageBreak/>
-        <w:t>Certification</w:t>
-      </w:r>
-    </w:p>
-    <w:p>
-      <w:pPr>
-        <w:pStyle w:val="Default"/>
-        <w:spacing w:line="480" w:lineRule="auto"/>
-        <w:jc w:val="both"/>
-      </w:pPr>
-      <w:r>
-        <w:rPr>
-          <w:sz w:val="20"/>
-          <w:szCs w:val="20"/>
-        </w:rPr>
-        <w:t>This is to</w:t>
-      </w:r>
-      <w:r>
-        <w:t xml:space="preserve"> certify that </w:t>
-      </w:r>
-      <w:r>
-        <w:t xml:space="preserve">all </w:t>
-      </w:r>
-      <w:r>
-        <w:t xml:space="preserve">the </w:t>
-      </w:r>
-      <w:r>
-        <w:t xml:space="preserve">activities in this project report </w:t>
-      </w:r>
-      <w:r>
-        <w:t>was</w:t>
-      </w:r>
-      <w:r>
-        <w:t xml:space="preserve"> carried</w:t>
-      </w:r>
-      <w:r>
-        <w:t xml:space="preserve"> out by AKINDEERE ZAINAB ABIKE (</w:t>
-      </w:r>
-      <w:r>
-        <w:t xml:space="preserve">Matric no: </w:t>
-      </w:r>
-      <w:r>
-        <w:t xml:space="preserve">182615) of the </w:t>
-      </w:r>
-      <w:r>
-        <w:t>d</w:t>
-      </w:r>
-      <w:r>
-        <w:t xml:space="preserve">epartment of Transport Management, Faculty of Management Sciences, Ladoke Akintola University of Technology, Ogbomosho, Oyo State, Nigeria. </w:t>
-      </w:r>
-    </w:p>
-    <w:p>
-      <w:pPr>
-        <w:pStyle w:val="Default"/>
-        <w:spacing w:line="360" w:lineRule="auto"/>
-      </w:pPr>
-    </w:p>
-    <w:p>
-      <w:pPr>
-        <w:pStyle w:val="Default"/>
-        <w:spacing w:line="360" w:lineRule="auto"/>
-      </w:pPr>
-    </w:p>
-    <w:p>
-      <w:pPr>
-        <w:pStyle w:val="Default"/>
-        <w:spacing w:line="360" w:lineRule="auto"/>
-      </w:pPr>
-    </w:p>
-    <w:p>
-      <w:pPr>
-        <w:pStyle w:val="Default"/>
-        <w:spacing w:line="360" w:lineRule="auto"/>
-      </w:pPr>
-    </w:p>
-    <w:p>
-      <w:pPr>
-        <w:pStyle w:val="Default"/>
-        <w:spacing w:line="360" w:lineRule="auto"/>
-      </w:pPr>
-    </w:p>
-    <w:p>
-      <w:pPr>
-        <w:pStyle w:val="Default"/>
-        <w:spacing w:line="360" w:lineRule="auto"/>
-      </w:pPr>
-      <w:r>
-        <w:t>------------------------------</w:t>
-      </w:r>
-      <w:r>
-        <w:tab/>
-      </w:r>
-      <w:r>
-        <w:tab/>
-      </w:r>
-      <w:r>
-        <w:tab/>
-      </w:r>
-      <w:r>
-        <w:tab/>
-      </w:r>
-      <w:r>
-        <w:tab/>
-      </w:r>
-      <w:r>
-        <w:tab/>
-        <w:t>-----------------------</w:t>
-      </w:r>
-    </w:p>
-    <w:p>
-      <w:pPr>
-        <w:pStyle w:val="Default"/>
+        <w:t>ACKNO</w:t>
+      </w:r>
+      <w:r>
         <w:rPr>
           <w:b/>
           <w:bCs/>
         </w:rPr>
-      </w:pPr>
+        <w:t>W</w:t>
+      </w:r>
       <w:r>
         <w:rPr>
           <w:b/>
           <w:bCs/>
         </w:rPr>
-        <w:t xml:space="preserve">DR. O.J </w:t>
-      </w:r>
-      <w:r>
-        <w:rPr>
-          <w:b/>
-          <w:bCs/>
-        </w:rPr>
-        <w:t>Babalola</w:t>
-      </w:r>
-      <w:r>
-        <w:rPr>
-          <w:b/>
-          <w:bCs/>
-        </w:rPr>
-        <w:tab/>
-      </w:r>
-      <w:r>
-        <w:rPr>
-          <w:b/>
-          <w:bCs/>
-        </w:rPr>
-        <w:tab/>
-      </w:r>
-      <w:r>
-        <w:rPr>
-          <w:b/>
-          <w:bCs/>
-        </w:rPr>
-        <w:tab/>
-      </w:r>
-      <w:r>
-        <w:rPr>
-          <w:b/>
-          <w:bCs/>
-        </w:rPr>
-        <w:tab/>
-      </w:r>
-      <w:r>
-        <w:rPr>
-          <w:b/>
-          <w:bCs/>
-        </w:rPr>
-        <w:tab/>
-        <w:t xml:space="preserve">                       </w:t>
-      </w:r>
-      <w:r>
-        <w:rPr>
-          <w:b/>
-          <w:bCs/>
-        </w:rPr>
-        <w:t xml:space="preserve">            </w:t>
-      </w:r>
-      <w:r>
-        <w:rPr>
-          <w:b/>
-          <w:bCs/>
-        </w:rPr>
-        <w:t xml:space="preserve"> Date</w:t>
-      </w:r>
-    </w:p>
-    <w:p>
-      <w:pPr>
-        <w:pStyle w:val="Default"/>
-        <w:rPr>
-          <w:b/>
-          <w:bCs/>
-        </w:rPr>
-      </w:pPr>
-      <w:r>
-        <w:rPr>
-          <w:b/>
-          <w:bCs/>
-        </w:rPr>
-        <w:t xml:space="preserve">      Supervisor </w:t>
-      </w:r>
-    </w:p>
-    <w:p>
-      <w:pPr>
-        <w:pStyle w:val="Default"/>
-        <w:spacing w:line="360" w:lineRule="auto"/>
-      </w:pPr>
-    </w:p>
-    <w:p>
-      <w:pPr>
-        <w:pStyle w:val="Default"/>
-        <w:spacing w:line="360" w:lineRule="auto"/>
-      </w:pPr>
-    </w:p>
-    <w:p>
-      <w:pPr>
-        <w:pStyle w:val="Default"/>
-        <w:spacing w:line="360" w:lineRule="auto"/>
-      </w:pPr>
-    </w:p>
-    <w:p>
-      <w:pPr>
-        <w:pStyle w:val="Default"/>
-        <w:spacing w:line="360" w:lineRule="auto"/>
-      </w:pPr>
-    </w:p>
-    <w:p>
-      <w:pPr>
-        <w:pStyle w:val="Default"/>
-        <w:spacing w:line="360" w:lineRule="auto"/>
-      </w:pPr>
-      <w:r>
-        <w:t>--------------------------------</w:t>
-      </w:r>
-      <w:r>
-        <w:tab/>
-      </w:r>
-      <w:r>
-        <w:tab/>
-      </w:r>
-      <w:r>
-        <w:tab/>
-      </w:r>
-      <w:r>
-        <w:tab/>
-      </w:r>
-      <w:r>
-        <w:tab/>
-      </w:r>
-      <w:r>
-        <w:t xml:space="preserve">           </w:t>
-      </w:r>
-      <w:r>
-        <w:t>-------------------------</w:t>
-      </w:r>
-    </w:p>
-    <w:p>
-      <w:pPr>
-        <w:pStyle w:val="Default"/>
-        <w:rPr>
-          <w:b/>
-          <w:bCs/>
-        </w:rPr>
-      </w:pPr>
-      <w:r>
-        <w:rPr>
-          <w:b/>
-          <w:bCs/>
-        </w:rPr>
-        <w:t xml:space="preserve">PROF. </w:t>
-      </w:r>
-      <w:r>
-        <w:rPr>
-          <w:b/>
-          <w:bCs/>
-        </w:rPr>
-        <w:t>Remi Aworemi</w:t>
-      </w:r>
-      <w:r>
-        <w:rPr>
-          <w:b/>
-          <w:bCs/>
-        </w:rPr>
-        <w:tab/>
-      </w:r>
-      <w:r>
-        <w:rPr>
-          <w:b/>
-          <w:bCs/>
-        </w:rPr>
-        <w:tab/>
-      </w:r>
-      <w:r>
-        <w:rPr>
-          <w:b/>
-          <w:bCs/>
-        </w:rPr>
-        <w:tab/>
-      </w:r>
-      <w:r>
-        <w:rPr>
-          <w:b/>
-          <w:bCs/>
-        </w:rPr>
-        <w:tab/>
-      </w:r>
-      <w:r>
-        <w:rPr>
-          <w:b/>
-          <w:bCs/>
-        </w:rPr>
-        <w:t xml:space="preserve">                        </w:t>
-      </w:r>
-      <w:r>
-        <w:rPr>
-          <w:b/>
-          <w:bCs/>
-        </w:rPr>
-        <w:tab/>
-        <w:t>Date</w:t>
-      </w:r>
-    </w:p>
-    <w:p>
-      <w:pPr>
-        <w:pStyle w:val="Default"/>
-        <w:rPr>
-          <w:b/>
-          <w:bCs/>
-        </w:rPr>
-      </w:pPr>
-      <w:r>
-        <w:rPr>
-          <w:b/>
-          <w:bCs/>
-        </w:rPr>
-        <w:t xml:space="preserve">   </w:t>
-      </w:r>
-      <w:r>
-        <w:rPr>
-          <w:b/>
-          <w:bCs/>
-        </w:rPr>
-        <w:t xml:space="preserve">Head of Department </w:t>
-      </w:r>
-    </w:p>
-    <w:p>
-      <w:r>
-        <w:br w:type="page"/>
-      </w:r>
-    </w:p>
-    <w:p>
-      <w:pPr>
-        <w:pStyle w:val="Heading1"/>
-      </w:pPr>
-      <w:bookmarkStart w:id="0" w:name="_Toc154993593"/>
-      <w:bookmarkStart w:id="1" w:name="_Toc155091014"/>
-      <w:r>
-        <w:lastRenderedPageBreak/>
-        <w:t>Dedication</w:t>
-      </w:r>
-      <w:bookmarkEnd w:id="0"/>
-      <w:bookmarkEnd w:id="1"/>
-    </w:p>
-    <w:p>
-      <w:pPr>
-        <w:pStyle w:val="Default"/>
-        <w:jc w:val="center"/>
-        <w:rPr>
-          <w:sz w:val="28"/>
-          <w:szCs w:val="28"/>
-        </w:rPr>
-      </w:pPr>
-    </w:p>
-    <w:p>
-      <w:pPr>
-        <w:pStyle w:val="Default"/>
-        <w:spacing w:line="480" w:lineRule="auto"/>
-        <w:jc w:val="both"/>
-      </w:pPr>
-      <w:r>
-        <w:t>This project is dedicated to the Almighty God who has been my source of Strength, Grace and Wisdom throughout the period of my course, through whose Grace and Favor I have been able to run my course and scale through the hurdles of my academic pursuit</w:t>
-      </w:r>
-      <w:r>
-        <w:t>.</w:t>
-      </w:r>
-    </w:p>
-    <w:p>
-      <w:r>
-        <w:br w:type="page"/>
-      </w:r>
-    </w:p>
-    <w:p>
-      <w:pPr>
-        <w:rPr>
-          <w:sz w:val="28"/>
-          <w:szCs w:val="28"/>
-        </w:rPr>
-      </w:pPr>
-    </w:p>
-    <w:p>
-      <w:pPr>
-        <w:pStyle w:val="Default"/>
-        <w:jc w:val="center"/>
-        <w:rPr>
-          <w:b/>
-          <w:bCs/>
-        </w:rPr>
-      </w:pPr>
-      <w:r>
-        <w:rPr>
-          <w:b/>
-          <w:bCs/>
-        </w:rPr>
-        <w:t>Ackno</w:t>
-      </w:r>
-      <w:r>
-        <w:rPr>
-          <w:b/>
-          <w:bCs/>
-        </w:rPr>
-        <w:t>w</w:t>
-      </w:r>
-      <w:r>
-        <w:rPr>
-          <w:b/>
-          <w:bCs/>
-        </w:rPr>
-        <w:t>ledgement</w:t>
+        <w:t>LEDGEMENT</w:t>
       </w:r>
     </w:p>
     <w:p>
@@ -927,27 +860,6 @@
           <w:szCs w:val="24"/>
         </w:rPr>
         <w:br w:type="page"/>
-      </w:r>
-    </w:p>
-    <w:p>
-      <w:pPr>
-        <w:spacing w:line="360" w:lineRule="auto"/>
-        <w:rPr>
-          <w:rFonts w:cs="Times New Roman"/>
-          <w:b/>
-          <w:bCs/>
-          <w:szCs w:val="24"/>
-        </w:rPr>
-      </w:pPr>
-      <w:r>
-        <w:rPr>
-          <w:rFonts w:cs="Times New Roman"/>
-          <w:b/>
-          <w:bCs/>
-          <w:szCs w:val="24"/>
-        </w:rPr>
-        <w:lastRenderedPageBreak/>
-        <w:t>Table of Contents</w:t>
       </w:r>
     </w:p>
     <w:sdt>
@@ -1001,7 +913,7 @@
           <w:r>
             <w:fldChar w:fldCharType="separate"/>
           </w:r>
-          <w:hyperlink w:anchor="_Toc155091014" w:history="1">
+          <w:hyperlink w:anchor="_Toc155177674" w:history="1">
             <w:r>
               <w:rPr>
                 <w:rStyle w:val="Hyperlink"/>
@@ -1028,7 +940,7 @@
                 <w:noProof/>
                 <w:webHidden/>
               </w:rPr>
-              <w:instrText xml:space="preserve"> PAGEREF _Toc155091014 \h </w:instrText>
+              <w:instrText xml:space="preserve"> PAGEREF _Toc155177674 \h </w:instrText>
             </w:r>
             <w:r>
               <w:rPr>
@@ -1071,7 +983,7 @@
               <w:sz w:val="22"/>
             </w:rPr>
           </w:pPr>
-          <w:hyperlink w:anchor="_Toc155091015" w:history="1">
+          <w:hyperlink w:anchor="_Toc155177675" w:history="1">
             <w:r>
               <w:rPr>
                 <w:rStyle w:val="Hyperlink"/>
@@ -1098,7 +1010,7 @@
                 <w:noProof/>
                 <w:webHidden/>
               </w:rPr>
-              <w:instrText xml:space="preserve"> PAGEREF _Toc155091015 \h </w:instrText>
+              <w:instrText xml:space="preserve"> PAGEREF _Toc155177675 \h </w:instrText>
             </w:r>
             <w:r>
               <w:rPr>
@@ -1141,7 +1053,7 @@
               <w:sz w:val="22"/>
             </w:rPr>
           </w:pPr>
-          <w:hyperlink w:anchor="_Toc155091016" w:history="1">
+          <w:hyperlink w:anchor="_Toc155177676" w:history="1">
             <w:r>
               <w:rPr>
                 <w:rStyle w:val="Hyperlink"/>
@@ -1168,7 +1080,7 @@
                 <w:noProof/>
                 <w:webHidden/>
               </w:rPr>
-              <w:instrText xml:space="preserve"> PAGEREF _Toc155091016 \h </w:instrText>
+              <w:instrText xml:space="preserve"> PAGEREF _Toc155177676 \h </w:instrText>
             </w:r>
             <w:r>
               <w:rPr>
@@ -1211,7 +1123,7 @@
               <w:sz w:val="22"/>
             </w:rPr>
           </w:pPr>
-          <w:hyperlink w:anchor="_Toc155091017" w:history="1">
+          <w:hyperlink w:anchor="_Toc155177677" w:history="1">
             <w:r>
               <w:rPr>
                 <w:rStyle w:val="Hyperlink"/>
@@ -1238,7 +1150,7 @@
                 <w:noProof/>
                 <w:webHidden/>
               </w:rPr>
-              <w:instrText xml:space="preserve"> PAGEREF _Toc155091017 \h </w:instrText>
+              <w:instrText xml:space="preserve"> PAGEREF _Toc155177677 \h </w:instrText>
             </w:r>
             <w:r>
               <w:rPr>
@@ -1281,7 +1193,7 @@
               <w:sz w:val="22"/>
             </w:rPr>
           </w:pPr>
-          <w:hyperlink w:anchor="_Toc155091018" w:history="1">
+          <w:hyperlink w:anchor="_Toc155177678" w:history="1">
             <w:r>
               <w:rPr>
                 <w:rStyle w:val="Hyperlink"/>
@@ -1308,7 +1220,7 @@
                 <w:noProof/>
                 <w:webHidden/>
               </w:rPr>
-              <w:instrText xml:space="preserve"> PAGEREF _Toc155091018 \h </w:instrText>
+              <w:instrText xml:space="preserve"> PAGEREF _Toc155177678 \h </w:instrText>
             </w:r>
             <w:r>
               <w:rPr>
@@ -1351,13 +1263,13 @@
               <w:sz w:val="22"/>
             </w:rPr>
           </w:pPr>
-          <w:hyperlink w:anchor="_Toc155091019" w:history="1">
+          <w:hyperlink w:anchor="_Toc155177679" w:history="1">
             <w:r>
               <w:rPr>
                 <w:rStyle w:val="Hyperlink"/>
                 <w:noProof/>
               </w:rPr>
-              <w:t>1.0                                                       Introduction</w:t>
+              <w:t>Introduction</w:t>
             </w:r>
             <w:r>
               <w:rPr>
@@ -1378,7 +1290,7 @@
                 <w:noProof/>
                 <w:webHidden/>
               </w:rPr>
-              <w:instrText xml:space="preserve"> PAGEREF _Toc155091019 \h </w:instrText>
+              <w:instrText xml:space="preserve"> PAGEREF _Toc155177679 \h </w:instrText>
             </w:r>
             <w:r>
               <w:rPr>
@@ -1422,7 +1334,7 @@
               <w:sz w:val="22"/>
             </w:rPr>
           </w:pPr>
-          <w:hyperlink w:anchor="_Toc155091020" w:history="1">
+          <w:hyperlink w:anchor="_Toc155177680" w:history="1">
             <w:r>
               <w:rPr>
                 <w:rStyle w:val="Hyperlink"/>
@@ -1464,7 +1376,7 @@
                 <w:noProof/>
                 <w:webHidden/>
               </w:rPr>
-              <w:instrText xml:space="preserve"> PAGEREF _Toc155091020 \h </w:instrText>
+              <w:instrText xml:space="preserve"> PAGEREF _Toc155177680 \h </w:instrText>
             </w:r>
             <w:r>
               <w:rPr>
@@ -1508,7 +1420,7 @@
               <w:sz w:val="22"/>
             </w:rPr>
           </w:pPr>
-          <w:hyperlink w:anchor="_Toc155091021" w:history="1">
+          <w:hyperlink w:anchor="_Toc155177681" w:history="1">
             <w:r>
               <w:rPr>
                 <w:rStyle w:val="Hyperlink"/>
@@ -1550,7 +1462,7 @@
                 <w:noProof/>
                 <w:webHidden/>
               </w:rPr>
-              <w:instrText xml:space="preserve"> PAGEREF _Toc155091021 \h </w:instrText>
+              <w:instrText xml:space="preserve"> PAGEREF _Toc155177681 \h </w:instrText>
             </w:r>
             <w:r>
               <w:rPr>
@@ -1594,7 +1506,7 @@
               <w:sz w:val="22"/>
             </w:rPr>
           </w:pPr>
-          <w:hyperlink w:anchor="_Toc155091022" w:history="1">
+          <w:hyperlink w:anchor="_Toc155177682" w:history="1">
             <w:r>
               <w:rPr>
                 <w:rStyle w:val="Hyperlink"/>
@@ -1636,7 +1548,7 @@
                 <w:noProof/>
                 <w:webHidden/>
               </w:rPr>
-              <w:instrText xml:space="preserve"> PAGEREF _Toc155091022 \h </w:instrText>
+              <w:instrText xml:space="preserve"> PAGEREF _Toc155177682 \h </w:instrText>
             </w:r>
             <w:r>
               <w:rPr>
@@ -1680,7 +1592,7 @@
               <w:sz w:val="22"/>
             </w:rPr>
           </w:pPr>
-          <w:hyperlink w:anchor="_Toc155091023" w:history="1">
+          <w:hyperlink w:anchor="_Toc155177683" w:history="1">
             <w:r>
               <w:rPr>
                 <w:rStyle w:val="Hyperlink"/>
@@ -1722,7 +1634,7 @@
                 <w:noProof/>
                 <w:webHidden/>
               </w:rPr>
-              <w:instrText xml:space="preserve"> PAGEREF _Toc155091023 \h </w:instrText>
+              <w:instrText xml:space="preserve"> PAGEREF _Toc155177683 \h </w:instrText>
             </w:r>
             <w:r>
               <w:rPr>
@@ -1766,7 +1678,7 @@
               <w:sz w:val="22"/>
             </w:rPr>
           </w:pPr>
-          <w:hyperlink w:anchor="_Toc155091024" w:history="1">
+          <w:hyperlink w:anchor="_Toc155177684" w:history="1">
             <w:r>
               <w:rPr>
                 <w:rStyle w:val="Hyperlink"/>
@@ -1808,7 +1720,7 @@
                 <w:noProof/>
                 <w:webHidden/>
               </w:rPr>
-              <w:instrText xml:space="preserve"> PAGEREF _Toc155091024 \h </w:instrText>
+              <w:instrText xml:space="preserve"> PAGEREF _Toc155177684 \h </w:instrText>
             </w:r>
             <w:r>
               <w:rPr>
@@ -1851,7 +1763,7 @@
               <w:sz w:val="22"/>
             </w:rPr>
           </w:pPr>
-          <w:hyperlink w:anchor="_Toc155091025" w:history="1">
+          <w:hyperlink w:anchor="_Toc155177685" w:history="1">
             <w:r>
               <w:rPr>
                 <w:rStyle w:val="Hyperlink"/>
@@ -1878,7 +1790,7 @@
                 <w:noProof/>
                 <w:webHidden/>
               </w:rPr>
-              <w:instrText xml:space="preserve"> PAGEREF _Toc155091025 \h </w:instrText>
+              <w:instrText xml:space="preserve"> PAGEREF _Toc155177685 \h </w:instrText>
             </w:r>
             <w:r>
               <w:rPr>
@@ -1921,13 +1833,13 @@
               <w:sz w:val="22"/>
             </w:rPr>
           </w:pPr>
-          <w:hyperlink w:anchor="_Toc155091026" w:history="1">
+          <w:hyperlink w:anchor="_Toc155177686" w:history="1">
             <w:r>
               <w:rPr>
                 <w:rStyle w:val="Hyperlink"/>
                 <w:noProof/>
               </w:rPr>
-              <w:t>2.0                                                   Literature Review</w:t>
+              <w:t>Literature Review</w:t>
             </w:r>
             <w:r>
               <w:rPr>
@@ -1948,7 +1860,7 @@
                 <w:noProof/>
                 <w:webHidden/>
               </w:rPr>
-              <w:instrText xml:space="preserve"> PAGEREF _Toc155091026 \h </w:instrText>
+              <w:instrText xml:space="preserve"> PAGEREF _Toc155177686 \h </w:instrText>
             </w:r>
             <w:r>
               <w:rPr>
@@ -1992,7 +1904,7 @@
               <w:sz w:val="22"/>
             </w:rPr>
           </w:pPr>
-          <w:hyperlink w:anchor="_Toc155091027" w:history="1">
+          <w:hyperlink w:anchor="_Toc155177687" w:history="1">
             <w:r>
               <w:rPr>
                 <w:rStyle w:val="Hyperlink"/>
@@ -2034,7 +1946,7 @@
                 <w:noProof/>
                 <w:webHidden/>
               </w:rPr>
-              <w:instrText xml:space="preserve"> PAGEREF _Toc155091027 \h </w:instrText>
+              <w:instrText xml:space="preserve"> PAGEREF _Toc155177687 \h </w:instrText>
             </w:r>
             <w:r>
               <w:rPr>
@@ -2078,7 +1990,7 @@
               <w:sz w:val="22"/>
             </w:rPr>
           </w:pPr>
-          <w:hyperlink w:anchor="_Toc155091028" w:history="1">
+          <w:hyperlink w:anchor="_Toc155177688" w:history="1">
             <w:r>
               <w:rPr>
                 <w:rStyle w:val="Hyperlink"/>
@@ -2120,7 +2032,7 @@
                 <w:noProof/>
                 <w:webHidden/>
               </w:rPr>
-              <w:instrText xml:space="preserve"> PAGEREF _Toc155091028 \h </w:instrText>
+              <w:instrText xml:space="preserve"> PAGEREF _Toc155177688 \h </w:instrText>
             </w:r>
             <w:r>
               <w:rPr>
@@ -2164,7 +2076,7 @@
               <w:sz w:val="22"/>
             </w:rPr>
           </w:pPr>
-          <w:hyperlink w:anchor="_Toc155091029" w:history="1">
+          <w:hyperlink w:anchor="_Toc155177689" w:history="1">
             <w:r>
               <w:rPr>
                 <w:rStyle w:val="Hyperlink"/>
@@ -2206,7 +2118,7 @@
                 <w:noProof/>
                 <w:webHidden/>
               </w:rPr>
-              <w:instrText xml:space="preserve"> PAGEREF _Toc155091029 \h </w:instrText>
+              <w:instrText xml:space="preserve"> PAGEREF _Toc155177689 \h </w:instrText>
             </w:r>
             <w:r>
               <w:rPr>
@@ -2227,6 +2139,436 @@
                 <w:webHidden/>
               </w:rPr>
               <w:t>15</w:t>
+            </w:r>
+            <w:r>
+              <w:rPr>
+                <w:noProof/>
+                <w:webHidden/>
+              </w:rPr>
+              <w:fldChar w:fldCharType="end"/>
+            </w:r>
+          </w:hyperlink>
+        </w:p>
+        <w:p>
+          <w:pPr>
+            <w:pStyle w:val="TOC2"/>
+            <w:tabs>
+              <w:tab w:val="left" w:pos="880"/>
+              <w:tab w:val="right" w:pos="8522"/>
+            </w:tabs>
+            <w:rPr>
+              <w:rFonts w:asciiTheme="minorHAnsi" w:eastAsiaTheme="minorEastAsia" w:hAnsiTheme="minorHAnsi"/>
+              <w:noProof/>
+              <w:sz w:val="22"/>
+            </w:rPr>
+          </w:pPr>
+          <w:hyperlink w:anchor="_Toc155177690" w:history="1">
+            <w:r>
+              <w:rPr>
+                <w:rStyle w:val="Hyperlink"/>
+                <w:noProof/>
+              </w:rPr>
+              <w:t>2.4</w:t>
+            </w:r>
+            <w:r>
+              <w:rPr>
+                <w:rFonts w:asciiTheme="minorHAnsi" w:eastAsiaTheme="minorEastAsia" w:hAnsiTheme="minorHAnsi"/>
+                <w:noProof/>
+                <w:sz w:val="22"/>
+              </w:rPr>
+              <w:tab/>
+            </w:r>
+            <w:r>
+              <w:rPr>
+                <w:rStyle w:val="Hyperlink"/>
+                <w:noProof/>
+              </w:rPr>
+              <w:t>Traffic Flow Analysis and Management</w:t>
+            </w:r>
+            <w:r>
+              <w:rPr>
+                <w:noProof/>
+                <w:webHidden/>
+              </w:rPr>
+              <w:tab/>
+            </w:r>
+            <w:r>
+              <w:rPr>
+                <w:noProof/>
+                <w:webHidden/>
+              </w:rPr>
+              <w:fldChar w:fldCharType="begin"/>
+            </w:r>
+            <w:r>
+              <w:rPr>
+                <w:noProof/>
+                <w:webHidden/>
+              </w:rPr>
+              <w:instrText xml:space="preserve"> PAGEREF _Toc155177690 \h </w:instrText>
+            </w:r>
+            <w:r>
+              <w:rPr>
+                <w:noProof/>
+                <w:webHidden/>
+              </w:rPr>
+            </w:r>
+            <w:r>
+              <w:rPr>
+                <w:noProof/>
+                <w:webHidden/>
+              </w:rPr>
+              <w:fldChar w:fldCharType="separate"/>
+            </w:r>
+            <w:r>
+              <w:rPr>
+                <w:noProof/>
+                <w:webHidden/>
+              </w:rPr>
+              <w:t>16</w:t>
+            </w:r>
+            <w:r>
+              <w:rPr>
+                <w:noProof/>
+                <w:webHidden/>
+              </w:rPr>
+              <w:fldChar w:fldCharType="end"/>
+            </w:r>
+          </w:hyperlink>
+        </w:p>
+        <w:p>
+          <w:pPr>
+            <w:pStyle w:val="TOC2"/>
+            <w:tabs>
+              <w:tab w:val="left" w:pos="880"/>
+              <w:tab w:val="right" w:pos="8522"/>
+            </w:tabs>
+            <w:rPr>
+              <w:rFonts w:asciiTheme="minorHAnsi" w:eastAsiaTheme="minorEastAsia" w:hAnsiTheme="minorHAnsi"/>
+              <w:noProof/>
+              <w:sz w:val="22"/>
+            </w:rPr>
+          </w:pPr>
+          <w:hyperlink w:anchor="_Toc155177691" w:history="1">
+            <w:r>
+              <w:rPr>
+                <w:rStyle w:val="Hyperlink"/>
+                <w:noProof/>
+              </w:rPr>
+              <w:t>2.5</w:t>
+            </w:r>
+            <w:r>
+              <w:rPr>
+                <w:rFonts w:asciiTheme="minorHAnsi" w:eastAsiaTheme="minorEastAsia" w:hAnsiTheme="minorHAnsi"/>
+                <w:noProof/>
+                <w:sz w:val="22"/>
+              </w:rPr>
+              <w:tab/>
+            </w:r>
+            <w:r>
+              <w:rPr>
+                <w:rStyle w:val="Hyperlink"/>
+                <w:noProof/>
+              </w:rPr>
+              <w:t>Infrastructure Development and Management</w:t>
+            </w:r>
+            <w:r>
+              <w:rPr>
+                <w:noProof/>
+                <w:webHidden/>
+              </w:rPr>
+              <w:tab/>
+            </w:r>
+            <w:r>
+              <w:rPr>
+                <w:noProof/>
+                <w:webHidden/>
+              </w:rPr>
+              <w:fldChar w:fldCharType="begin"/>
+            </w:r>
+            <w:r>
+              <w:rPr>
+                <w:noProof/>
+                <w:webHidden/>
+              </w:rPr>
+              <w:instrText xml:space="preserve"> PAGEREF _Toc155177691 \h </w:instrText>
+            </w:r>
+            <w:r>
+              <w:rPr>
+                <w:noProof/>
+                <w:webHidden/>
+              </w:rPr>
+            </w:r>
+            <w:r>
+              <w:rPr>
+                <w:noProof/>
+                <w:webHidden/>
+              </w:rPr>
+              <w:fldChar w:fldCharType="separate"/>
+            </w:r>
+            <w:r>
+              <w:rPr>
+                <w:noProof/>
+                <w:webHidden/>
+              </w:rPr>
+              <w:t>17</w:t>
+            </w:r>
+            <w:r>
+              <w:rPr>
+                <w:noProof/>
+                <w:webHidden/>
+              </w:rPr>
+              <w:fldChar w:fldCharType="end"/>
+            </w:r>
+          </w:hyperlink>
+        </w:p>
+        <w:p>
+          <w:pPr>
+            <w:pStyle w:val="TOC2"/>
+            <w:tabs>
+              <w:tab w:val="left" w:pos="880"/>
+              <w:tab w:val="right" w:pos="8522"/>
+            </w:tabs>
+            <w:rPr>
+              <w:rFonts w:asciiTheme="minorHAnsi" w:eastAsiaTheme="minorEastAsia" w:hAnsiTheme="minorHAnsi"/>
+              <w:noProof/>
+              <w:sz w:val="22"/>
+            </w:rPr>
+          </w:pPr>
+          <w:hyperlink w:anchor="_Toc155177692" w:history="1">
+            <w:r>
+              <w:rPr>
+                <w:rStyle w:val="Hyperlink"/>
+                <w:noProof/>
+              </w:rPr>
+              <w:t>2.6</w:t>
+            </w:r>
+            <w:r>
+              <w:rPr>
+                <w:rFonts w:asciiTheme="minorHAnsi" w:eastAsiaTheme="minorEastAsia" w:hAnsiTheme="minorHAnsi"/>
+                <w:noProof/>
+                <w:sz w:val="22"/>
+              </w:rPr>
+              <w:tab/>
+            </w:r>
+            <w:r>
+              <w:rPr>
+                <w:rStyle w:val="Hyperlink"/>
+                <w:noProof/>
+              </w:rPr>
+              <w:t>Environmental Sustainability in Road Infrastructure</w:t>
+            </w:r>
+            <w:r>
+              <w:rPr>
+                <w:noProof/>
+                <w:webHidden/>
+              </w:rPr>
+              <w:tab/>
+            </w:r>
+            <w:r>
+              <w:rPr>
+                <w:noProof/>
+                <w:webHidden/>
+              </w:rPr>
+              <w:fldChar w:fldCharType="begin"/>
+            </w:r>
+            <w:r>
+              <w:rPr>
+                <w:noProof/>
+                <w:webHidden/>
+              </w:rPr>
+              <w:instrText xml:space="preserve"> PAGEREF _Toc155177692 \h </w:instrText>
+            </w:r>
+            <w:r>
+              <w:rPr>
+                <w:noProof/>
+                <w:webHidden/>
+              </w:rPr>
+            </w:r>
+            <w:r>
+              <w:rPr>
+                <w:noProof/>
+                <w:webHidden/>
+              </w:rPr>
+              <w:fldChar w:fldCharType="separate"/>
+            </w:r>
+            <w:r>
+              <w:rPr>
+                <w:noProof/>
+                <w:webHidden/>
+              </w:rPr>
+              <w:t>18</w:t>
+            </w:r>
+            <w:r>
+              <w:rPr>
+                <w:noProof/>
+                <w:webHidden/>
+              </w:rPr>
+              <w:fldChar w:fldCharType="end"/>
+            </w:r>
+          </w:hyperlink>
+        </w:p>
+        <w:p>
+          <w:pPr>
+            <w:pStyle w:val="TOC2"/>
+            <w:tabs>
+              <w:tab w:val="left" w:pos="880"/>
+              <w:tab w:val="right" w:pos="8522"/>
+            </w:tabs>
+            <w:rPr>
+              <w:rFonts w:asciiTheme="minorHAnsi" w:eastAsiaTheme="minorEastAsia" w:hAnsiTheme="minorHAnsi"/>
+              <w:noProof/>
+              <w:sz w:val="22"/>
+            </w:rPr>
+          </w:pPr>
+          <w:hyperlink w:anchor="_Toc155177693" w:history="1">
+            <w:r>
+              <w:rPr>
+                <w:rStyle w:val="Hyperlink"/>
+                <w:noProof/>
+              </w:rPr>
+              <w:t>2.7</w:t>
+            </w:r>
+            <w:r>
+              <w:rPr>
+                <w:rFonts w:asciiTheme="minorHAnsi" w:eastAsiaTheme="minorEastAsia" w:hAnsiTheme="minorHAnsi"/>
+                <w:noProof/>
+                <w:sz w:val="22"/>
+              </w:rPr>
+              <w:tab/>
+            </w:r>
+            <w:r>
+              <w:rPr>
+                <w:rStyle w:val="Hyperlink"/>
+                <w:noProof/>
+              </w:rPr>
+              <w:t>Environmental impact assessment</w:t>
+            </w:r>
+            <w:r>
+              <w:rPr>
+                <w:noProof/>
+                <w:webHidden/>
+              </w:rPr>
+              <w:tab/>
+            </w:r>
+            <w:r>
+              <w:rPr>
+                <w:noProof/>
+                <w:webHidden/>
+              </w:rPr>
+              <w:fldChar w:fldCharType="begin"/>
+            </w:r>
+            <w:r>
+              <w:rPr>
+                <w:noProof/>
+                <w:webHidden/>
+              </w:rPr>
+              <w:instrText xml:space="preserve"> PAGEREF _Toc155177693 \h </w:instrText>
+            </w:r>
+            <w:r>
+              <w:rPr>
+                <w:noProof/>
+                <w:webHidden/>
+              </w:rPr>
+            </w:r>
+            <w:r>
+              <w:rPr>
+                <w:noProof/>
+                <w:webHidden/>
+              </w:rPr>
+              <w:fldChar w:fldCharType="separate"/>
+            </w:r>
+            <w:r>
+              <w:rPr>
+                <w:noProof/>
+                <w:webHidden/>
+              </w:rPr>
+              <w:t>19</w:t>
+            </w:r>
+            <w:r>
+              <w:rPr>
+                <w:noProof/>
+                <w:webHidden/>
+              </w:rPr>
+              <w:fldChar w:fldCharType="end"/>
+            </w:r>
+          </w:hyperlink>
+        </w:p>
+        <w:p>
+          <w:pPr>
+            <w:pStyle w:val="TOC2"/>
+            <w:tabs>
+              <w:tab w:val="left" w:pos="880"/>
+              <w:tab w:val="right" w:pos="8522"/>
+            </w:tabs>
+            <w:rPr>
+              <w:rFonts w:asciiTheme="minorHAnsi" w:eastAsiaTheme="minorEastAsia" w:hAnsiTheme="minorHAnsi"/>
+              <w:noProof/>
+              <w:sz w:val="22"/>
+            </w:rPr>
+          </w:pPr>
+          <w:hyperlink w:anchor="_Toc155177694" w:history="1">
+            <w:r>
+              <w:rPr>
+                <w:rStyle w:val="Hyperlink"/>
+                <w:noProof/>
+              </w:rPr>
+              <w:t>2.8</w:t>
+            </w:r>
+            <w:r>
+              <w:rPr>
+                <w:rFonts w:asciiTheme="minorHAnsi" w:eastAsiaTheme="minorEastAsia" w:hAnsiTheme="minorHAnsi"/>
+                <w:noProof/>
+                <w:sz w:val="22"/>
+              </w:rPr>
+              <w:tab/>
+            </w:r>
+            <w:r>
+              <w:rPr>
+                <w:rStyle w:val="Hyperlink"/>
+                <w:noProof/>
+              </w:rPr>
+              <w:t>Sustainable road network models</w:t>
+            </w:r>
+            <w:r>
+              <w:rPr>
+                <w:noProof/>
+                <w:webHidden/>
+              </w:rPr>
+              <w:tab/>
+            </w:r>
+            <w:r>
+              <w:rPr>
+                <w:noProof/>
+                <w:webHidden/>
+              </w:rPr>
+              <w:fldChar w:fldCharType="begin"/>
+            </w:r>
+            <w:r>
+              <w:rPr>
+                <w:noProof/>
+                <w:webHidden/>
+              </w:rPr>
+              <w:instrText xml:space="preserve"> PAGEREF _Toc155177694 \h </w:instrText>
+            </w:r>
+            <w:r>
+              <w:rPr>
+                <w:noProof/>
+                <w:webHidden/>
+              </w:rPr>
+            </w:r>
+            <w:r>
+              <w:rPr>
+                <w:noProof/>
+                <w:webHidden/>
+              </w:rPr>
+              <w:fldChar w:fldCharType="separate"/>
+            </w:r>
+            <w:r>
+              <w:rPr>
+                <w:noProof/>
+                <w:webHidden/>
+              </w:rPr>
+              <w:t>20</w:t>
             </w:r>
             <w:r>
               <w:rPr>
@@ -2249,7 +2591,7 @@
               <w:sz w:val="22"/>
             </w:rPr>
           </w:pPr>
-          <w:hyperlink w:anchor="_Toc155091030" w:history="1">
+          <w:hyperlink w:anchor="_Toc155177695" w:history="1">
             <w:r>
               <w:rPr>
                 <w:rStyle w:val="Hyperlink"/>
@@ -2276,7 +2618,7 @@
                 <w:noProof/>
                 <w:webHidden/>
               </w:rPr>
-              <w:instrText xml:space="preserve"> PAGEREF _Toc155091030 \h </w:instrText>
+              <w:instrText xml:space="preserve"> PAGEREF _Toc155177695 \h </w:instrText>
             </w:r>
             <w:r>
               <w:rPr>
@@ -2296,7 +2638,7 @@
                 <w:noProof/>
                 <w:webHidden/>
               </w:rPr>
-              <w:t>19</w:t>
+              <w:t>25</w:t>
             </w:r>
             <w:r>
               <w:rPr>
@@ -2351,13 +2693,16 @@
       <w:pPr>
         <w:pStyle w:val="Heading1"/>
       </w:pPr>
-      <w:bookmarkStart w:id="2" w:name="_Toc155091015"/>
+      <w:bookmarkStart w:id="2" w:name="_Toc155177675"/>
       <w:r>
         <w:lastRenderedPageBreak/>
-        <w:t>List of Tables</w:t>
+        <w:t>L</w:t>
       </w:r>
       <w:bookmarkEnd w:id="2"/>
       <w:r>
+        <w:t>IST OF FIGURES</w:t>
+      </w:r>
+      <w:r>
         <w:br w:type="page"/>
       </w:r>
     </w:p>
@@ -2365,12 +2710,15 @@
       <w:pPr>
         <w:pStyle w:val="Heading1"/>
       </w:pPr>
-      <w:bookmarkStart w:id="3" w:name="_Toc155091016"/>
+      <w:bookmarkStart w:id="3" w:name="_Toc155177676"/>
       <w:r>
         <w:lastRenderedPageBreak/>
-        <w:t>List of Figures</w:t>
+        <w:t>L</w:t>
       </w:r>
       <w:bookmarkEnd w:id="3"/>
+      <w:r>
+        <w:t>IST OF TABLES</w:t>
+      </w:r>
     </w:p>
     <w:p>
       <w:pPr>
@@ -2389,87 +2737,15 @@
       <w:pPr>
         <w:pStyle w:val="Heading1"/>
       </w:pPr>
-      <w:bookmarkStart w:id="4" w:name="_Toc155091017"/>
+      <w:bookmarkStart w:id="4" w:name="_Toc155177677"/>
       <w:r>
         <w:lastRenderedPageBreak/>
-        <w:t>Abstract</w:t>
+        <w:t>ABSTRACT</w:t>
       </w:r>
       <w:bookmarkEnd w:id="4"/>
     </w:p>
     <w:p>
       <w:pPr>
-        <w:spacing w:line="240" w:lineRule="auto"/>
-        <w:rPr>
-          <w:rFonts w:cs="Times New Roman"/>
-          <w:szCs w:val="24"/>
-        </w:rPr>
-      </w:pPr>
-      <w:r>
-        <w:rPr>
-          <w:rFonts w:cs="Times New Roman"/>
-          <w:szCs w:val="24"/>
-        </w:rPr>
-        <w:t>This Research aims to conduct an in-depth examination of the road connectivity in Ogbomoso North, with a focus on understanding its current state, identifying potential challenges, and proposing strategic solutions for enhanced urban development. The study recognizes the pivotal role of effective road infrastructure in fostering economic growth, ensuring social well-being, and promoting overall sustainable development.</w:t>
-      </w:r>
-      <w:r>
-        <w:rPr>
-          <w:rFonts w:cs="Times New Roman"/>
-          <w:szCs w:val="24"/>
-        </w:rPr>
-        <w:t xml:space="preserve"> </w:t>
-      </w:r>
-      <w:r>
-        <w:rPr>
-          <w:rFonts w:cs="Times New Roman"/>
-          <w:szCs w:val="24"/>
-        </w:rPr>
-        <w:t>The research methodology encompasses a multi-faceted approach, combining field surveys, data collection, and advanced spatial analysis techniques. Geographic Information System (GIS) tools will be employed to map the existing road network, analyze traffic patterns, and evaluate the condition of key transportation arteries. Concurrently, interviews and surveys will be conducted with local residents, government officials, and transportation experts to gather qualitative insights into the community's perspectives on road connectivity.</w:t>
-      </w:r>
-      <w:r>
-        <w:rPr>
-          <w:rFonts w:cs="Times New Roman"/>
-          <w:szCs w:val="24"/>
-        </w:rPr>
-        <w:t xml:space="preserve"> </w:t>
-      </w:r>
-      <w:r>
-        <w:rPr>
-          <w:rFonts w:cs="Times New Roman"/>
-          <w:szCs w:val="24"/>
-        </w:rPr>
-        <w:t>The investigation will address critical aspects such as the adequacy of existing roads, the efficiency of traffic flow, accessibility to key facilities, and the impact of road conditions on the local economy. Additionally, the study will explore the environmental implications of road connectivity and propose eco-friendly solutions to minimize adverse effects.</w:t>
-      </w:r>
-      <w:r>
-        <w:rPr>
-          <w:rFonts w:cs="Times New Roman"/>
-          <w:szCs w:val="24"/>
-        </w:rPr>
-        <w:t xml:space="preserve"> </w:t>
-      </w:r>
-      <w:r>
-        <w:rPr>
-          <w:rFonts w:cs="Times New Roman"/>
-          <w:szCs w:val="24"/>
-        </w:rPr>
-        <w:t>The findings of this research are expected to contribute valuable information to urban planners, local authorities, and policymakers, aiding in the formulation of evidence-based strategies for optimizing road connectivity in Ogbomoso North. By aligning with the principles of sustainable urban development, the project seeks to enhance the overall quality of life for residents, promote economic prosperity, and create a blueprint for similar assessments in other regions.</w:t>
-      </w:r>
-      <w:r>
-        <w:rPr>
-          <w:rFonts w:cs="Times New Roman"/>
-          <w:szCs w:val="24"/>
-        </w:rPr>
-        <w:t xml:space="preserve"> </w:t>
-      </w:r>
-      <w:r>
-        <w:rPr>
-          <w:rFonts w:cs="Times New Roman"/>
-          <w:szCs w:val="24"/>
-        </w:rPr>
-        <w:t>In conclusion, this study aspires to be a comprehensive resource for understanding, assessing, and improving road connectivity in Ogbomoso North. Through a meticulous investigation of the current infrastructure and thoughtful recommendations for future development, the research aims to play a crucial role in shaping the sustainable growth of the region and providing a template for similar studies in other urban contexts.</w:t>
-      </w:r>
-    </w:p>
-    <w:p>
-      <w:pPr>
         <w:jc w:val="left"/>
       </w:pPr>
       <w:r>
@@ -2481,7 +2757,7 @@
         <w:pStyle w:val="Heading1"/>
         <w:spacing w:line="480" w:lineRule="auto"/>
       </w:pPr>
-      <w:bookmarkStart w:id="5" w:name="_Toc155091018"/>
+      <w:bookmarkStart w:id="5" w:name="_Toc155177678"/>
       <w:r>
         <w:lastRenderedPageBreak/>
         <w:t>CHAPTER ONE</w:t>
@@ -2492,28 +2768,18 @@
       <w:pPr>
         <w:pStyle w:val="Heading1"/>
         <w:spacing w:line="480" w:lineRule="auto"/>
-        <w:jc w:val="both"/>
         <w:rPr>
           <w:rStyle w:val="Heading1Char"/>
           <w:b/>
         </w:rPr>
       </w:pPr>
-      <w:bookmarkStart w:id="6" w:name="_Toc155091019"/>
-      <w:r>
-        <w:t xml:space="preserve">1.0                                      </w:t>
-      </w:r>
-      <w:r>
-        <w:t xml:space="preserve">   </w:t>
-      </w:r>
-      <w:r>
-        <w:t xml:space="preserve">              </w:t>
-      </w:r>
+      <w:bookmarkStart w:id="6" w:name="_Toc155177679"/>
       <w:r>
         <w:rPr>
           <w:rStyle w:val="Heading1Char"/>
           <w:b/>
         </w:rPr>
-        <w:t>Introduction</w:t>
+        <w:t>INTRODUCTION</w:t>
       </w:r>
       <w:bookmarkEnd w:id="6"/>
     </w:p>
@@ -2522,12 +2788,12 @@
         <w:pStyle w:val="Heading2"/>
         <w:spacing w:line="480" w:lineRule="auto"/>
       </w:pPr>
-      <w:bookmarkStart w:id="7" w:name="_Toc155091020"/>
+      <w:bookmarkStart w:id="7" w:name="_Toc155177680"/>
       <w:r>
         <w:t>1.1</w:t>
       </w:r>
       <w:r>
-        <w:tab/>
+        <w:t xml:space="preserve"> </w:t>
       </w:r>
       <w:r>
         <w:t>Background of Study</w:t>
@@ -2537,6 +2803,7 @@
     <w:p>
       <w:pPr>
         <w:spacing w:line="480" w:lineRule="auto"/>
+        <w:ind w:firstLine="720"/>
       </w:pPr>
       <w:r>
         <w:t>Roads play a pivotal role in sustainable development, particularly in the context of agricultural growth and rural revitalization. They act as essential conduits, facilitating the movement of goods, services, and people crucial to agricultural production. Efficient road networks enable better connectivity between agricultural hubs, markets, and transportation centers, thereby enhancing agricultural trade, productivity, and access to resources</w:t>
@@ -2597,29 +2864,28 @@
     <w:p>
       <w:pPr>
         <w:spacing w:line="480" w:lineRule="auto"/>
-      </w:pPr>
-      <w:r>
-        <w:t xml:space="preserve">The layout and structure of road networks wield considerable influence on urban development, dictating how people and goods navigate within an area and impacting its overall functionality and accessibility. Roads are the lifeblood of civilization, crucial for social interaction and economic prosperity. In urban areas, convenient transportation systems, especially in commercial spaces like marketplaces, are essential. However, unplanned urban sprawl has often led to unprepared road infrastructure, impeding traffic flow and hindering road connectivity. High-quality roads and robust connectivity enhance economic output, reduce travel costs, and make planning regions more attractive. Traffic </w:t>
-      </w:r>
+        <w:ind w:firstLine="720"/>
+      </w:pPr>
+      <w:r>
+        <w:t>The layout and structure of road networks wield considerable influence on urban development, dictating how people and goods navigate within an area and impacting its overall functionality and accessibility. Roads are the lifeblood of civilization, crucial for social interaction and economic prosperity. In urban areas, convenient transportation systems, especially in commercial spaces like marketplaces, are essential. However, unplanned urban sprawl has often led to unprepared road infrastructure, impeding traffic flow and hindering road connectivity. High-quality roads and robust connectivity enhance economic output, reduce travel costs, and make planning regions more attractive. Traffic congestion, a result of increased motorization and inadequate road networks, adversely affects productivity and urban infrastructure</w:t>
+      </w:r>
+      <w:r>
+        <w:t xml:space="preserve"> </w:t>
+      </w:r>
+      <w:r>
+        <w:t>(Akinola, 2023)</w:t>
+      </w:r>
+      <w:r>
+        <w:t>.</w:t>
+      </w:r>
+    </w:p>
+    <w:p>
+      <w:pPr>
+        <w:spacing w:line="480" w:lineRule="auto"/>
+        <w:ind w:firstLine="720"/>
+      </w:pPr>
       <w:r>
         <w:lastRenderedPageBreak/>
-        <w:t>congestion, a result of increased motorization and inadequate road networks, adversely affects productivity and urban infrastructure</w:t>
-      </w:r>
-      <w:r>
-        <w:t xml:space="preserve"> </w:t>
-      </w:r>
-      <w:r>
-        <w:t>(Akinola, 2023)</w:t>
-      </w:r>
-      <w:r>
-        <w:t>.</w:t>
-      </w:r>
-    </w:p>
-    <w:p>
-      <w:pPr>
-        <w:spacing w:line="480" w:lineRule="auto"/>
-      </w:pPr>
-      <w:r>
         <w:t>Enhanced road connectivity plays a pivotal role in driving multifaceted development indices. It significantly improves access to essential services like education, healthcare, and markets while fostering employment opportunities</w:t>
       </w:r>
       <w:r>
@@ -2654,6 +2920,7 @@
     <w:p>
       <w:pPr>
         <w:spacing w:line="480" w:lineRule="auto"/>
+        <w:ind w:firstLine="720"/>
       </w:pPr>
       <w:r>
         <w:t>Ogbomoso, situated in Oyo State, Nigeria, has witnessed significant urbanization since its establishment in the mid-seventeenth century, evolving into one of Nigeria's prominent urban centers. With a population of approximately 645,000 people, predominantly from the Yoruba ethnic group, Ogbomoso is characterized by vital agricultural activities, including the cultivation of yams, cassava, maize, and tobacco (Olajoke, 20</w:t>
@@ -2674,13 +2941,14 @@
     <w:p>
       <w:pPr>
         <w:spacing w:line="480" w:lineRule="auto"/>
-      </w:pPr>
-      <w:r>
-        <w:t xml:space="preserve">The current road connectivity in Ogbomoso North reflects a mixed landscape, showcasing strengths alongside significant challenges. While certain segments exhibit commendable accessibility and connectivity, others suffer from infrastructure inadequacies, including poor maintenance and limited capacity. Residents and businesses grapple with irregularities in road conditions, hindering efficient transportation and impeding </w:t>
+        <w:ind w:firstLine="720"/>
+      </w:pPr>
+      <w:r>
+        <w:t xml:space="preserve">The current road connectivity in Ogbomoso North reflects a mixed landscape, showcasing strengths alongside significant challenges. While certain segments exhibit commendable accessibility and connectivity, others suffer from infrastructure inadequacies, including poor maintenance and limited capacity. Residents and businesses grapple with irregularities in road conditions, hindering efficient transportation and impeding economic activities. Specific areas, particularly key commercial hubs and residential zones, require immediate attention due to congestion and inadequate infrastructure. Addressing these issues is crucial to meet the burgeoning demands of urban development, necessitating targeted improvements and strategic enhancements </w:t>
       </w:r>
       <w:r>
         <w:lastRenderedPageBreak/>
-        <w:t>economic activities. Specific areas, particularly key commercial hubs and residential zones, require immediate attention due to congestion and inadequate infrastructure. Addressing these issues is crucial to meet the burgeoning demands of urban development, necessitating targeted improvements and strategic enhancements in the road network to foster seamless connectivity and support the region's evolving socio-economic needs</w:t>
+        <w:t>in the road network to foster seamless connectivity and support the region's evolving socio-economic needs</w:t>
       </w:r>
       <w:r>
         <w:t xml:space="preserve"> </w:t>
@@ -2697,12 +2965,12 @@
         <w:pStyle w:val="Heading2"/>
         <w:spacing w:line="480" w:lineRule="auto"/>
       </w:pPr>
-      <w:bookmarkStart w:id="8" w:name="_Toc155091021"/>
+      <w:bookmarkStart w:id="8" w:name="_Toc155177681"/>
       <w:r>
         <w:t>1.2</w:t>
       </w:r>
       <w:r>
-        <w:tab/>
+        <w:t xml:space="preserve"> </w:t>
       </w:r>
       <w:r>
         <w:t>Statement of Problem</w:t>
@@ -2712,6 +2980,7 @@
     <w:p>
       <w:pPr>
         <w:spacing w:line="480" w:lineRule="auto"/>
+        <w:ind w:firstLine="720"/>
       </w:pPr>
       <w:r>
         <w:t>In an ideal scenario, a robust and efficient road network in Ogbomoso North should seamlessly connect various areas, facilitating smooth transportation for residents and businesses. However, the existing infrastructure presents a challenge, characterized by inconsistent road conditions and inadequate connectivity, impeding the region's socio-economic progress. This issue significantly impacts daily life, hindering accessibility to essential services, limiting economic opportunities, and hampering the overall quality of life for residents. The project aims to conduct a comprehensive analysis of Ogbomoso North's current road networks, pinpointing key bottlenecks that impede efficient connectivity. By identifying these obstacles, the study endeavors to propose strategic solutions that will significantly enhance road connectivity. Ultimately, these improvements are designed not only to benefit the community but also to invigorate economic activities within the region.</w:t>
@@ -2720,58 +2989,42 @@
     <w:p>
       <w:pPr>
         <w:spacing w:line="480" w:lineRule="auto"/>
-      </w:pPr>
-      <w:r>
-        <w:t xml:space="preserve">The significance of this solution lies in its potential to catalyze positive change, not merely in addressing immediate infrastructural shortcomings, but in laying the foundation for sustainable development in Ogbomoso North. By improving road connectivity, the study aims to unlock the region's economic potential, fostering a conducive environment for </w:t>
-      </w:r>
+        <w:ind w:firstLine="720"/>
+      </w:pPr>
+      <w:r>
+        <w:t>The significance of this solution lies in its potential to catalyze positive change, not merely in addressing immediate infrastructural shortcomings, but in laying the foundation for sustainable development in Ogbomoso North. By improving road connectivity, the study aims to unlock the region's economic potential, fostering a conducive environment for businesses to thrive while enhancing the overall well-being of the populace. Moreover, the proposed solutions will serve as a template for future urban planning endeavors, setting a precedent for inclusive, sustainable, and efficient infrastructural development in similar regions, thereby amplifying its impact beyond the immediate locale.</w:t>
+      </w:r>
+    </w:p>
+    <w:p>
+      <w:pPr>
+        <w:pStyle w:val="Heading2"/>
+        <w:spacing w:line="480" w:lineRule="auto"/>
+        <w:rPr>
+          <w:rStyle w:val="Heading3Char"/>
+          <w:b/>
+        </w:rPr>
+      </w:pPr>
+      <w:bookmarkStart w:id="9" w:name="_Toc155177682"/>
       <w:r>
         <w:lastRenderedPageBreak/>
-        <w:t>businesses to thrive while enhancing the overall well-being of the populace. Moreover, the proposed solutions will serve as a template for future urban planning endeavors, setting a precedent for inclusive, sustainable, and efficient infrastructural development in similar regions, thereby amplifying its impact beyond the immediate locale.</w:t>
-      </w:r>
-    </w:p>
-    <w:p>
-      <w:pPr>
-        <w:pStyle w:val="Heading2"/>
-        <w:spacing w:line="480" w:lineRule="auto"/>
+        <w:t>1.3</w:t>
+      </w:r>
+      <w:r>
+        <w:t xml:space="preserve"> </w:t>
+      </w:r>
+      <w:r>
         <w:rPr>
           <w:rStyle w:val="Heading3Char"/>
           <w:b/>
         </w:rPr>
-      </w:pPr>
-      <w:bookmarkStart w:id="9" w:name="_Toc155091022"/>
-      <w:r>
-        <w:t>1.3</w:t>
-      </w:r>
-      <w:r>
-        <w:tab/>
-      </w:r>
-      <w:r>
-        <w:rPr>
-          <w:rStyle w:val="Heading3Char"/>
-          <w:b/>
-        </w:rPr>
         <w:t xml:space="preserve">Aim </w:t>
       </w:r>
-      <w:r>
-        <w:rPr>
-          <w:rStyle w:val="Heading3Char"/>
-          <w:b/>
-          <w:szCs w:val="26"/>
-        </w:rPr>
-        <w:t>and</w:t>
-      </w:r>
-      <w:r>
-        <w:rPr>
-          <w:rStyle w:val="Heading3Char"/>
-          <w:b/>
-        </w:rPr>
-        <w:t xml:space="preserve"> Objectives</w:t>
-      </w:r>
       <w:bookmarkEnd w:id="9"/>
     </w:p>
     <w:p>
       <w:pPr>
         <w:spacing w:line="480" w:lineRule="auto"/>
+        <w:ind w:firstLine="720"/>
       </w:pPr>
       <w:r>
         <w:t>The aim of this research is to examine and understand the road connectivity specifically within Ogbomoso North.</w:t>
@@ -2780,6 +3033,23 @@
     <w:p>
       <w:pPr>
         <w:spacing w:line="480" w:lineRule="auto"/>
+        <w:rPr>
+          <w:b/>
+          <w:bCs/>
+        </w:rPr>
+      </w:pPr>
+      <w:r>
+        <w:rPr>
+          <w:b/>
+          <w:bCs/>
+        </w:rPr>
+        <w:t>1.4 Objectives</w:t>
+      </w:r>
+    </w:p>
+    <w:p>
+      <w:pPr>
+        <w:spacing w:line="480" w:lineRule="auto"/>
+        <w:ind w:firstLine="360"/>
       </w:pPr>
       <w:r>
         <w:t>The objectives of th</w:t>
@@ -2835,12 +3105,12 @@
         <w:pStyle w:val="Heading2"/>
         <w:spacing w:line="480" w:lineRule="auto"/>
       </w:pPr>
-      <w:bookmarkStart w:id="10" w:name="_Toc155091023"/>
-      <w:r>
-        <w:t>1.4</w:t>
-      </w:r>
-      <w:r>
-        <w:tab/>
+      <w:bookmarkStart w:id="10" w:name="_Toc155177683"/>
+      <w:r>
+        <w:t>1.</w:t>
+      </w:r>
+      <w:r>
+        <w:t xml:space="preserve">5 </w:t>
       </w:r>
       <w:r>
         <w:t>Scope and Limitation</w:t>
@@ -2850,21 +3120,23 @@
     <w:p>
       <w:pPr>
         <w:spacing w:line="480" w:lineRule="auto"/>
-      </w:pPr>
-      <w:r>
-        <w:t xml:space="preserve">This study covers a thorough examination of Ogbomoso North's road connectivity, with an emphasis on evaluating traffic patterns, congestion hotspots, and the general condition of the road infrastructure. It seeks to provide thorough insights into important transportation routes and corridors with the goal of identifying places that could be improved to improve traffic flow and lessen congestion. The study also assesses several kinds of roads, including rural, urban, and highways, in order to comprehend their </w:t>
+        <w:ind w:firstLine="720"/>
+      </w:pPr>
+      <w:r>
+        <w:t>This study covers a thorough examination of Ogbomoso North's road connectivity, with an emphasis on evaluating traffic patterns, congestion hotspots, and the general condition of the road infrastructure. It seeks to provide thorough insights into important transportation routes and corridors with the goal of identifying places that could be improved to improve traffic flow and lessen congestion. The study also assesses several kinds of roads, including rural, urban, and highways, in order to comprehend their capacities, limitations, and overall state, offering a comprehensive picture of the road network in the area.</w:t>
+      </w:r>
+    </w:p>
+    <w:p>
+      <w:pPr>
+        <w:spacing w:line="480" w:lineRule="auto"/>
+        <w:ind w:firstLine="720"/>
+      </w:pPr>
+      <w:r>
+        <w:t xml:space="preserve">The study is, however, constrained by the accessibility and availability of information about traffic patterns and road conditions. The difficulty in acquiring precise or up-to-date data regarding particular traffic hotspots or patterns may have an impact on the breadth of these areas' analysis. </w:t>
       </w:r>
       <w:r>
         <w:lastRenderedPageBreak/>
-        <w:t>capacities, limitations, and overall state, offering a comprehensive picture of the road network in the area.</w:t>
-      </w:r>
-    </w:p>
-    <w:p>
-      <w:pPr>
-        <w:spacing w:line="480" w:lineRule="auto"/>
-      </w:pPr>
-      <w:r>
-        <w:t>The study is, however, constrained by the accessibility and availability of information about traffic patterns and road conditions. The difficulty in acquiring precise or up-to-date data regarding particular traffic hotspots or patterns may have an impact on the breadth of these areas' analysis. Furthermore, due to financial or logistical limitations, the study is unable to address immediate infrastructure improvements; instead, it is primarily concerned with suggesting strategic answers rather than putting them into practice.</w:t>
+        <w:t>Furthermore, due to financial or logistical limitations, the study is unable to address immediate infrastructure improvements; instead, it is primarily concerned with suggesting strategic answers rather than putting them into practice.</w:t>
       </w:r>
     </w:p>
     <w:p>
@@ -2872,12 +3144,17 @@
         <w:pStyle w:val="Heading2"/>
         <w:spacing w:line="480" w:lineRule="auto"/>
       </w:pPr>
-      <w:bookmarkStart w:id="11" w:name="_Toc155091024"/>
-      <w:r>
-        <w:t>1.5</w:t>
-      </w:r>
-      <w:r>
-        <w:tab/>
+      <w:bookmarkStart w:id="11" w:name="_Toc155177684"/>
+      <w:r>
+        <w:t>1.</w:t>
+      </w:r>
+      <w:r>
+        <w:t>6</w:t>
+      </w:r>
+      <w:bookmarkStart w:id="12" w:name="_GoBack"/>
+      <w:bookmarkEnd w:id="12"/>
+      <w:r>
+        <w:t xml:space="preserve"> </w:t>
       </w:r>
       <w:r>
         <w:t>Significance of Study</w:t>
@@ -2887,6 +3164,7 @@
     <w:p>
       <w:pPr>
         <w:spacing w:line="480" w:lineRule="auto"/>
+        <w:ind w:firstLine="720"/>
       </w:pPr>
       <w:r>
         <w:t>This study bears significant importance by directly addressing critical issues that impact daily life and economic activities within Ogbomoso North. By investigating road connectivity, it aims to provide tangible solutions for enhancing transportation efficiency, reducing congestion, and improving overall accessibility for residents and businesses. The findings derived from this research not only contribute to optimizing the road network but also have the potential to bolster economic growth by streamlining transportation, fostering smoother trade routes, and potentially attracting investments. Moreover, by proposing strategic solutions to enhance road connectivity, this study aligns with broader sustainable development goals, fostering a more resilient and conducive environment for the community's well-being and future growth. Ultimately, its significance lies in the potential positive impact on the region's socio-economic landscape, offering pathways toward enhanced connectivity and improved quality of life for the populace.</w:t>
@@ -2899,31 +3177,30 @@
       <w:pPr>
         <w:pStyle w:val="Heading1"/>
       </w:pPr>
-      <w:bookmarkStart w:id="12" w:name="_Toc155091025"/>
+      <w:bookmarkStart w:id="13" w:name="_Toc155177685"/>
       <w:r>
         <w:lastRenderedPageBreak/>
         <w:t>CHAPTER TWO</w:t>
       </w:r>
-      <w:bookmarkEnd w:id="12"/>
+      <w:bookmarkEnd w:id="13"/>
     </w:p>
     <w:p>
       <w:pPr>
         <w:pStyle w:val="Heading1"/>
         <w:spacing w:line="480" w:lineRule="auto"/>
-        <w:jc w:val="both"/>
-      </w:pPr>
-      <w:bookmarkStart w:id="13" w:name="_Toc155091026"/>
-      <w:r>
-        <w:t>2.0                                                   Literature Review</w:t>
-      </w:r>
-      <w:bookmarkEnd w:id="13"/>
+      </w:pPr>
+      <w:bookmarkStart w:id="14" w:name="_Toc155177686"/>
+      <w:r>
+        <w:t>Literature Review</w:t>
+      </w:r>
+      <w:bookmarkEnd w:id="14"/>
     </w:p>
     <w:p>
       <w:pPr>
         <w:pStyle w:val="Heading2"/>
         <w:spacing w:line="480" w:lineRule="auto"/>
       </w:pPr>
-      <w:bookmarkStart w:id="14" w:name="_Toc155091027"/>
+      <w:bookmarkStart w:id="15" w:name="_Toc155177687"/>
       <w:r>
         <w:t>2.1</w:t>
       </w:r>
@@ -2933,7 +3210,7 @@
       <w:r>
         <w:t>Roads as Infrastructure</w:t>
       </w:r>
-      <w:bookmarkEnd w:id="14"/>
+      <w:bookmarkEnd w:id="15"/>
       <w:r>
         <w:t xml:space="preserve"> </w:t>
       </w:r>
@@ -2997,7 +3274,7 @@
         <w:pStyle w:val="Heading2"/>
         <w:spacing w:line="480" w:lineRule="auto"/>
       </w:pPr>
-      <w:bookmarkStart w:id="15" w:name="_Toc155091028"/>
+      <w:bookmarkStart w:id="16" w:name="_Toc155177688"/>
       <w:r>
         <w:t>2.2</w:t>
       </w:r>
@@ -3007,7 +3284,7 @@
       <w:r>
         <w:t>Historical Evolution of Road Networks</w:t>
       </w:r>
-      <w:bookmarkEnd w:id="15"/>
+      <w:bookmarkEnd w:id="16"/>
     </w:p>
     <w:p>
       <w:pPr>
@@ -3082,7 +3359,7 @@
         <w:pStyle w:val="Heading2"/>
         <w:spacing w:line="480" w:lineRule="auto"/>
       </w:pPr>
-      <w:bookmarkStart w:id="16" w:name="_Toc155091029"/>
+      <w:bookmarkStart w:id="17" w:name="_Toc155177689"/>
       <w:r>
         <w:t>2.3</w:t>
       </w:r>
@@ -3092,7 +3369,7 @@
       <w:r>
         <w:t>Road Connectivity in Urban Development</w:t>
       </w:r>
-      <w:bookmarkEnd w:id="16"/>
+      <w:bookmarkEnd w:id="17"/>
     </w:p>
     <w:p>
       <w:pPr>
@@ -3148,6 +3425,7 @@
         <w:pStyle w:val="Heading2"/>
         <w:spacing w:line="600" w:lineRule="auto"/>
       </w:pPr>
+      <w:bookmarkStart w:id="18" w:name="_Toc155177690"/>
       <w:r>
         <w:lastRenderedPageBreak/>
         <w:t>2.4</w:t>
@@ -3158,6 +3436,7 @@
       <w:r>
         <w:t>Traffic Flow Analysis and Management</w:t>
       </w:r>
+      <w:bookmarkEnd w:id="18"/>
     </w:p>
     <w:p>
       <w:pPr>
@@ -3209,20 +3488,23 @@
         <w:spacing w:line="600" w:lineRule="auto"/>
       </w:pPr>
       <w:r>
+        <w:t>Zheng and Huang</w:t>
+      </w:r>
+      <w:r>
+        <w:t xml:space="preserve"> (2020) conducted a</w:t>
+      </w:r>
+      <w:r>
+        <w:t xml:space="preserve"> study</w:t>
+      </w:r>
+      <w:r>
+        <w:t xml:space="preserve"> that</w:t>
+      </w:r>
+      <w:r>
+        <w:t xml:space="preserve"> targets urban congestion by using deep learning, specifically LSTM networks, for accurate traffic flow prediction. Comparing with traditional </w:t>
+      </w:r>
+      <w:r>
         <w:lastRenderedPageBreak/>
-        <w:t>Zheng and Huang</w:t>
-      </w:r>
-      <w:r>
-        <w:t xml:space="preserve"> (2020) conducted a</w:t>
-      </w:r>
-      <w:r>
-        <w:t xml:space="preserve"> study</w:t>
-      </w:r>
-      <w:r>
-        <w:t xml:space="preserve"> that</w:t>
-      </w:r>
-      <w:r>
-        <w:t xml:space="preserve"> targets urban congestion by using deep learning, specifically LSTM networks, for accurate traffic flow prediction. Comparing with traditional methods, the LSTM model prove</w:t>
+        <w:t>methods, the LSTM model prove</w:t>
       </w:r>
       <w:r>
         <w:t>d</w:t>
@@ -3242,6 +3524,7 @@
         <w:pStyle w:val="Heading2"/>
         <w:spacing w:line="480" w:lineRule="auto"/>
       </w:pPr>
+      <w:bookmarkStart w:id="19" w:name="_Toc155177691"/>
       <w:r>
         <w:t>2.5</w:t>
       </w:r>
@@ -3251,6 +3534,7 @@
       <w:r>
         <w:t>Infrastructure Development and Management</w:t>
       </w:r>
+      <w:bookmarkEnd w:id="19"/>
     </w:p>
     <w:p>
       <w:pPr>
@@ -3287,11 +3571,7 @@
         <w:spacing w:line="480" w:lineRule="auto"/>
       </w:pPr>
       <w:r>
-        <w:t xml:space="preserve">Within Nigeria, the perspective on road infrastructure highlights critical aspects of development and management. The country faces multifaceted challenges, including inadequate maintenance, funding constraints, and diverse terrain conditions influencing road quality across urban and rural landscapes. Urban areas often require robust and well-connected road networks to support economic activities, while rural regions demand </w:t>
-      </w:r>
-      <w:r>
-        <w:lastRenderedPageBreak/>
-        <w:t>infrastructural improvements to bridge accessibility gaps. Balancing these urban-rural dynamics becomes imperative in Nigeria's infrastructure planning, emphasizing the need for tailored strategies that consider local contexts, resource allocation, and equitable infrastructure development to foster nationwide economic growth and social cohesion</w:t>
+        <w:t>Within Nigeria, the perspective on road infrastructure highlights critical aspects of development and management. The country faces multifaceted challenges, including inadequate maintenance, funding constraints, and diverse terrain conditions influencing road quality across urban and rural landscapes. Urban areas often require robust and well-connected road networks to support economic activities, while rural regions demand infrastructural improvements to bridge accessibility gaps. Balancing these urban-rural dynamics becomes imperative in Nigeria's infrastructure planning, emphasizing the need for tailored strategies that consider local contexts, resource allocation, and equitable infrastructure development to foster nationwide economic growth and social cohesion</w:t>
       </w:r>
       <w:r>
         <w:t xml:space="preserve"> </w:t>
@@ -3318,7 +3598,9 @@
         <w:pStyle w:val="Heading2"/>
         <w:spacing w:line="480" w:lineRule="auto"/>
       </w:pPr>
-      <w:r>
+      <w:bookmarkStart w:id="20" w:name="_Toc155177692"/>
+      <w:r>
+        <w:lastRenderedPageBreak/>
         <w:t>2.6</w:t>
       </w:r>
       <w:r>
@@ -3327,6 +3609,7 @@
       <w:r>
         <w:t>Environmental Sustainability in Road Infrastructure</w:t>
       </w:r>
+      <w:bookmarkEnd w:id="20"/>
     </w:p>
     <w:p>
       <w:pPr>
@@ -3357,39 +3640,39 @@
         <w:t>2021</w:t>
       </w:r>
       <w:r>
-        <w:t xml:space="preserve">) explored the significance of road infrastructure on economic sustainability, emphasizing its crucial role in eradicating hunger, reducing poverty, and enhancing human life quality. The study highlighted road transport as a door-to-door means of transportation vital for delivering finished goods to consumers. Additionally, it underscored how road infrastructure can transform subsistence farming into a thriving commercial system, unlocking rural areas' potential. The paper discussed various economic theories, including neoclassical growth theory, endogenous growth theory, growth pole, and growth center theory, to understand how road infrastructure contributes to economic growth. It concluded by advocating for public investment focused on </w:t>
+        <w:t>) explored the significance of road infrastructure on economic sustainability, emphasizing its crucial role in eradicating hunger, reducing poverty, and enhancing human life quality. The study highlighted road transport as a door-to-door means of transportation vital for delivering finished goods to consumers. Additionally, it underscored how road infrastructure can transform subsistence farming into a thriving commercial system, unlocking rural areas' potential. The paper discussed various economic theories, including neoclassical growth theory, endogenous growth theory, growth pole, and growth center theory, to understand how road infrastructure contributes to economic growth. It concluded by advocating for public investment focused on economic returns, proposing the adoption of road pricing strategies in Nigeria to spread demand, reduce congestion, improve reliability, and benefit the broader economy.</w:t>
+      </w:r>
+    </w:p>
+    <w:p>
+      <w:pPr>
+        <w:pStyle w:val="muitypography-root"/>
+        <w:spacing w:line="480" w:lineRule="auto"/>
+        <w:jc w:val="both"/>
+      </w:pPr>
+      <w:r>
+        <w:t>Ruiz &amp; Guevara</w:t>
+      </w:r>
+      <w:r>
+        <w:t xml:space="preserve"> (</w:t>
+      </w:r>
+      <w:r>
+        <w:t>2020)</w:t>
+      </w:r>
+      <w:r>
+        <w:t xml:space="preserve"> </w:t>
+      </w:r>
+      <w:r>
+        <w:t>examined road infrastructure's environmental and economic impacts using a system dynamics approach. Their study compared traditional and sustainable techniques in road construction and maintenance, emphasizing the importance of prioritizing sustainable practices in maintenance over green methods in new construction. The</w:t>
+      </w:r>
+      <w:r>
+        <w:t>ir</w:t>
+      </w:r>
+      <w:r>
+        <w:t xml:space="preserve"> research highlighted the significant effect of maintenance on costs and emissions, recommending a focus on road maintenance to </w:t>
       </w:r>
       <w:r>
         <w:lastRenderedPageBreak/>
-        <w:t>economic returns, proposing the adoption of road pricing strategies in Nigeria to spread demand, reduce congestion, improve reliability, and benefit the broader economy.</w:t>
-      </w:r>
-    </w:p>
-    <w:p>
-      <w:pPr>
-        <w:pStyle w:val="muitypography-root"/>
-        <w:spacing w:line="480" w:lineRule="auto"/>
-        <w:jc w:val="both"/>
-      </w:pPr>
-      <w:r>
-        <w:t>Ruiz &amp; Guevara</w:t>
-      </w:r>
-      <w:r>
-        <w:t xml:space="preserve"> (</w:t>
-      </w:r>
-      <w:r>
-        <w:t>2020)</w:t>
-      </w:r>
-      <w:r>
-        <w:t xml:space="preserve"> </w:t>
-      </w:r>
-      <w:r>
-        <w:t>examined road infrastructure's environmental and economic impacts using a system dynamics approach. Their study compared traditional and sustainable techniques in road construction and maintenance, emphasizing the importance of prioritizing sustainable practices in maintenance over green methods in new construction. The</w:t>
-      </w:r>
-      <w:r>
-        <w:t>ir</w:t>
-      </w:r>
-      <w:r>
-        <w:t xml:space="preserve"> research highlighted the significant effect of maintenance on costs and emissions, recommending a focus on road maintenance to enhance road network conditions. It proposed their model as a tool for policy development and suggested further research on green interventions in existing road networks globally.</w:t>
+        <w:t>enhance road network conditions. It proposed their model as a tool for policy development and suggested further research on green interventions in existing road networks globally.</w:t>
       </w:r>
     </w:p>
     <w:p>
@@ -3397,6 +3680,7 @@
         <w:pStyle w:val="Heading2"/>
         <w:spacing w:line="480" w:lineRule="auto"/>
       </w:pPr>
+      <w:bookmarkStart w:id="21" w:name="_Toc155177693"/>
       <w:r>
         <w:t>2.7</w:t>
       </w:r>
@@ -3406,6 +3690,7 @@
       <w:r>
         <w:t>Environmental impact assessment</w:t>
       </w:r>
+      <w:bookmarkEnd w:id="21"/>
     </w:p>
     <w:p>
       <w:pPr>
@@ -3448,19 +3733,17 @@
         <w:t>(</w:t>
       </w:r>
       <w:r>
-        <w:t xml:space="preserve">2020), the focus is on highlighting the challenges faced by Nigeria's major transportation modes in contributing to the country's economic </w:t>
-      </w:r>
+        <w:t>2020), the focus is on highlighting the challenges faced by Nigeria's major transportation modes in contributing to the country's economic development in the 21st century. They extensively reviewed the historical development of each mode—road, waterways, railways, and airways—and its past role in economic progress. The study delves into the present challenges, with a major emphasis on the overuse and mismanagement of road transport, underutilization of waterways' capacity, outdated railway systems, and the need for significant enhancements in air transport. These challenges result in environmental issues, frequent road accidents, port inefficiencies, and missed opportunities for imports at Nigerian seaports. The paper concludes by proposing sustainable approaches to address these challenges and enable these transportation modes to better contribute to Nigeria's economic growth in the 21st century.</w:t>
+      </w:r>
+    </w:p>
+    <w:p>
+      <w:pPr>
+        <w:pStyle w:val="Heading2"/>
+        <w:spacing w:line="480" w:lineRule="auto"/>
+      </w:pPr>
+      <w:bookmarkStart w:id="22" w:name="_Toc155177694"/>
       <w:r>
         <w:lastRenderedPageBreak/>
-        <w:t>development in the 21st century. They extensively reviewed the historical development of each mode—road, waterways, railways, and airways—and its past role in economic progress. The study delves into the present challenges, with a major emphasis on the overuse and mismanagement of road transport, underutilization of waterways' capacity, outdated railway systems, and the need for significant enhancements in air transport. These challenges result in environmental issues, frequent road accidents, port inefficiencies, and missed opportunities for imports at Nigerian seaports. The paper concludes by proposing sustainable approaches to address these challenges and enable these transportation modes to better contribute to Nigeria's economic growth in the 21st century.</w:t>
-      </w:r>
-    </w:p>
-    <w:p>
-      <w:pPr>
-        <w:pStyle w:val="Heading2"/>
-        <w:spacing w:line="480" w:lineRule="auto"/>
-      </w:pPr>
-      <w:r>
         <w:t>2.8</w:t>
       </w:r>
       <w:r>
@@ -3469,6 +3752,7 @@
       <w:r>
         <w:t>Sustainable road network models</w:t>
       </w:r>
+      <w:bookmarkEnd w:id="22"/>
     </w:p>
     <w:p>
       <w:pPr>
@@ -3483,15 +3767,15 @@
         <w:spacing w:line="600" w:lineRule="auto"/>
       </w:pPr>
       <w:r>
+        <w:t>In their study, Ruiz and Guevara (2020) delved into sustainable decision-making for road development, specifically focusing on road preservation policies in Colombia. Their hybrid methodology merged system dynamics (SD) and analytic hierarchical process (AHP) approaches to assess various strategies for sustainable road maintenance. Through a hypothetical case study of Colombia's national road network, they evaluated maintenance policy options using the SD model, analyzing road conditions, costs, and emissions. The findings emphasized that economic influences often drove short-term maintenance strategies, favoring corrective over predictive maintenance. However, the analysis highlighted that predictive maintenance significantly contributed to maintaining roads in good condition and reducing CO2 emissions.</w:t>
+      </w:r>
+    </w:p>
+    <w:p>
+      <w:pPr>
+        <w:spacing w:line="600" w:lineRule="auto"/>
+      </w:pPr>
+      <w:r>
         <w:lastRenderedPageBreak/>
-        <w:t>In their study, Ruiz and Guevara (2020) delved into sustainable decision-making for road development, specifically focusing on road preservation policies in Colombia. Their hybrid methodology merged system dynamics (SD) and analytic hierarchical process (AHP) approaches to assess various strategies for sustainable road maintenance. Through a hypothetical case study of Colombia's national road network, they evaluated maintenance policy options using the SD model, analyzing road conditions, costs, and emissions. The findings emphasized that economic influences often drove short-term maintenance strategies, favoring corrective over predictive maintenance. However, the analysis highlighted that predictive maintenance significantly contributed to maintaining roads in good condition and reducing CO2 emissions.</w:t>
-      </w:r>
-    </w:p>
-    <w:p>
-      <w:pPr>
-        <w:spacing w:line="600" w:lineRule="auto"/>
-      </w:pPr>
-      <w:r>
         <w:t xml:space="preserve">In the study conducted by </w:t>
       </w:r>
       <w:r>
@@ -3513,12 +3797,18 @@
       <w:r>
         <w:t>the authors described principles and practices for developing a more efficient transportation network in cities. They drew examples from cities like London and Copenhagen, while analyzing Vilnius' sustainable transport rules and mobility. The research explored various components influencing sustainable transport, such as public transport indicators, car usage, cycling, and pedestrian trips. It proposed solutions like shared space, cycle route development, and policy shifts. These were all examined through the use of geographic information system (GIS) tools and graph theory algorithms.</w:t>
       </w:r>
-      <w:bookmarkStart w:id="17" w:name="_GoBack"/>
-      <w:bookmarkEnd w:id="17"/>
     </w:p>
     <w:p>
       <w:pPr>
         <w:spacing w:line="600" w:lineRule="auto"/>
+      </w:pPr>
+      <w:r>
+        <w:br w:type="page"/>
+      </w:r>
+    </w:p>
+    <w:p>
+      <w:pPr>
+        <w:jc w:val="left"/>
       </w:pPr>
       <w:r>
         <w:lastRenderedPageBreak/>
@@ -3536,23 +3826,14 @@
     </w:p>
     <w:p>
       <w:pPr>
-        <w:jc w:val="left"/>
-      </w:pPr>
-      <w:r>
-        <w:lastRenderedPageBreak/>
-        <w:br w:type="page"/>
-      </w:r>
-    </w:p>
-    <w:p>
-      <w:pPr>
         <w:pStyle w:val="Heading1"/>
       </w:pPr>
-      <w:bookmarkStart w:id="18" w:name="_Toc155091030"/>
+      <w:bookmarkStart w:id="23" w:name="_Toc155177695"/>
       <w:r>
         <w:lastRenderedPageBreak/>
         <w:t>REFERENCES</w:t>
       </w:r>
-      <w:bookmarkEnd w:id="18"/>
+      <w:bookmarkEnd w:id="23"/>
     </w:p>
     <w:p>
       <w:pPr>
@@ -3684,7 +3965,6 @@
         <w:jc w:val="both"/>
       </w:pPr>
       <w:r>
-        <w:lastRenderedPageBreak/>
         <w:t xml:space="preserve">Pavard, A., Dony, A., &amp; Bordin, P. (2023). </w:t>
       </w:r>
       <w:r>
@@ -3705,6 +3985,7 @@
         <w:jc w:val="both"/>
       </w:pPr>
       <w:r>
+        <w:lastRenderedPageBreak/>
         <w:t xml:space="preserve">Ganguli, B. (2020, November 12). </w:t>
       </w:r>
       <w:r>
@@ -3928,7 +4209,6 @@
         <w:jc w:val="both"/>
       </w:pPr>
       <w:r>
-        <w:lastRenderedPageBreak/>
         <w:t>J. Zheng and M. Huang, "</w:t>
       </w:r>
       <w:r>
@@ -3952,6 +4232,7 @@
         <w:jc w:val="both"/>
       </w:pPr>
       <w:r>
+        <w:lastRenderedPageBreak/>
         <w:t xml:space="preserve">Ali, R., Barra, A. F., Berg, C. N., Damania, R., Nash, J., &amp; Russ, J. (2020, May 1). </w:t>
       </w:r>
       <w:r>
@@ -4206,7 +4487,7 @@
     <w:p/>
     <w:sectPr>
       <w:pgSz w:w="12240" w:h="15840"/>
-      <w:pgMar w:top="1440" w:right="1440" w:bottom="1440" w:left="2268" w:header="720" w:footer="720" w:gutter="0"/>
+      <w:pgMar w:top="1440" w:right="1440" w:bottom="1440" w:left="1418" w:header="720" w:footer="720" w:gutter="0"/>
       <w:cols w:space="720"/>
       <w:docGrid w:linePitch="360"/>
     </w:sectPr>
@@ -5317,7 +5598,7 @@
 </file>
 
 <file path=customXml/itemProps1.xml><?xml version="1.0" encoding="utf-8"?>
-<ds:datastoreItem xmlns:ds="http://schemas.openxmlformats.org/officeDocument/2006/customXml" ds:itemID="{750AE010-532A-49FF-880E-B4A375E7C23A}">
+<ds:datastoreItem xmlns:ds="http://schemas.openxmlformats.org/officeDocument/2006/customXml" ds:itemID="{A6AEB768-0816-4648-9A4A-75F249B7B176}">
   <ds:schemaRefs>
     <ds:schemaRef ds:uri="http://schemas.openxmlformats.org/officeDocument/2006/bibliography"/>
   </ds:schemaRefs>

</xml_diff>